<commit_message>
Actualiza informe de avance
</commit_message>
<xml_diff>
--- a/Informe de Avance.docx
+++ b/Informe de Avance.docx
@@ -1,11 +1,11 @@
 
 <file path=word/document.xml><?xml version="1.0" encoding="utf-8"?>
-<w:document xmlns:wpc="http://schemas.microsoft.com/office/word/2010/wordprocessingCanvas" xmlns:cx="http://schemas.microsoft.com/office/drawing/2014/chartex" xmlns:cx1="http://schemas.microsoft.com/office/drawing/2015/9/8/chartex" xmlns:cx2="http://schemas.microsoft.com/office/drawing/2015/10/21/chartex" xmlns:cx3="http://schemas.microsoft.com/office/drawing/2016/5/9/chartex" xmlns:cx4="http://schemas.microsoft.com/office/drawing/2016/5/10/chartex" xmlns:cx5="http://schemas.microsoft.com/office/drawing/2016/5/11/chartex" xmlns:cx6="http://schemas.microsoft.com/office/drawing/2016/5/12/chartex" xmlns:cx7="http://schemas.microsoft.com/office/drawing/2016/5/13/chartex" xmlns:cx8="http://schemas.microsoft.com/office/drawing/2016/5/14/chartex" xmlns:mc="http://schemas.openxmlformats.org/markup-compatibility/2006" xmlns:aink="http://schemas.microsoft.com/office/drawing/2016/ink" xmlns:am3d="http://schemas.microsoft.com/office/drawing/2017/model3d" xmlns:o="urn:schemas-microsoft-com:office:office" xmlns:r="http://schemas.openxmlformats.org/officeDocument/2006/relationships" xmlns:m="http://schemas.openxmlformats.org/officeDocument/2006/math" xmlns:v="urn:schemas-microsoft-com:vml" xmlns:wp14="http://schemas.microsoft.com/office/word/2010/wordprocessingDrawing" xmlns:wp="http://schemas.openxmlformats.org/drawingml/2006/wordprocessingDrawing" xmlns:w10="urn:schemas-microsoft-com:office:word" xmlns:w="http://schemas.openxmlformats.org/wordprocessingml/2006/main" xmlns:w14="http://schemas.microsoft.com/office/word/2010/wordml" xmlns:w15="http://schemas.microsoft.com/office/word/2012/wordml" xmlns:w16cex="http://schemas.microsoft.com/office/word/2018/wordml/cex" xmlns:w16cid="http://schemas.microsoft.com/office/word/2016/wordml/cid" xmlns:w16="http://schemas.microsoft.com/office/word/2018/wordml" xmlns:w16se="http://schemas.microsoft.com/office/word/2015/wordml/symex" xmlns:wpg="http://schemas.microsoft.com/office/word/2010/wordprocessingGroup" xmlns:wpi="http://schemas.microsoft.com/office/word/2010/wordprocessingInk" xmlns:wne="http://schemas.microsoft.com/office/word/2006/wordml" xmlns:wps="http://schemas.microsoft.com/office/word/2010/wordprocessingShape" mc:Ignorable="w14 w15 w16se w16cid w16 w16cex wp14">
+<w:document xmlns:wpc="http://schemas.microsoft.com/office/word/2010/wordprocessingCanvas" xmlns:mc="http://schemas.openxmlformats.org/markup-compatibility/2006" xmlns:o="urn:schemas-microsoft-com:office:office" xmlns:r="http://schemas.openxmlformats.org/officeDocument/2006/relationships" xmlns:m="http://schemas.openxmlformats.org/officeDocument/2006/math" xmlns:v="urn:schemas-microsoft-com:vml" xmlns:wp14="http://schemas.microsoft.com/office/word/2010/wordprocessingDrawing" xmlns:wp="http://schemas.openxmlformats.org/drawingml/2006/wordprocessingDrawing" xmlns:w10="urn:schemas-microsoft-com:office:word" xmlns:w="http://schemas.openxmlformats.org/wordprocessingml/2006/main" xmlns:w14="http://schemas.microsoft.com/office/word/2010/wordml" xmlns:w15="http://schemas.microsoft.com/office/word/2012/wordml" xmlns:wpg="http://schemas.microsoft.com/office/word/2010/wordprocessingGroup" xmlns:wpi="http://schemas.microsoft.com/office/word/2010/wordprocessingInk" xmlns:wne="http://schemas.microsoft.com/office/word/2006/wordml" xmlns:wps="http://schemas.microsoft.com/office/word/2010/wordprocessingShape" mc:Ignorable="w14 w15 wp14">
   <w:background w:color="FFFFFF"/>
   <w:body>
     <w:p>
       <w:pPr>
-        <w:pStyle w:val="Ttulo"/>
+        <w:pStyle w:val="Puesto"/>
         <w:keepNext w:val="0"/>
         <w:keepLines w:val="0"/>
         <w:spacing w:after="0" w:line="240" w:lineRule="auto"/>
@@ -15,7 +15,7 @@
           <w:sz w:val="36"/>
           <w:szCs w:val="36"/>
           <w:u w:val="single"/>
-          <w:lang w:val="es-419"/>
+          <w:lang w:val="es-AR"/>
         </w:rPr>
       </w:pPr>
       <w:bookmarkStart w:id="0" w:name="_6gzjdlcd4e7g" w:colFirst="0" w:colLast="0"/>
@@ -26,7 +26,7 @@
           <w:sz w:val="36"/>
           <w:szCs w:val="36"/>
           <w:u w:val="single"/>
-          <w:lang w:val="es-419"/>
+          <w:lang w:val="es-AR"/>
         </w:rPr>
         <w:t>Informe de Avance TPI</w:t>
       </w:r>
@@ -34,7 +34,7 @@
     <w:p>
       <w:pPr>
         <w:rPr>
-          <w:lang w:val="es-419"/>
+          <w:lang w:val="es-AR"/>
         </w:rPr>
       </w:pPr>
     </w:p>
@@ -44,14 +44,14 @@
         <w:rPr>
           <w:b w:val="0"/>
           <w:color w:val="434343"/>
-          <w:lang w:val="es-419"/>
+          <w:lang w:val="es-AR"/>
         </w:rPr>
       </w:pPr>
       <w:bookmarkStart w:id="1" w:name="_aaq48tlozacm" w:colFirst="0" w:colLast="0"/>
       <w:bookmarkEnd w:id="1"/>
       <w:r>
         <w:rPr>
-          <w:lang w:val="es-419"/>
+          <w:lang w:val="es-AR"/>
         </w:rPr>
         <w:t xml:space="preserve">Fecha:   </w:t>
       </w:r>
@@ -59,7 +59,7 @@
         <w:rPr>
           <w:b w:val="0"/>
           <w:color w:val="434343"/>
-          <w:lang w:val="es-419"/>
+          <w:lang w:val="es-AR"/>
         </w:rPr>
         <w:t>&lt; fecha de entrega &gt;</w:t>
       </w:r>
@@ -68,7 +68,7 @@
       <w:pPr>
         <w:pStyle w:val="Ttulo1"/>
         <w:rPr>
-          <w:lang w:val="es-419"/>
+          <w:lang w:val="es-AR"/>
         </w:rPr>
       </w:pPr>
       <w:bookmarkStart w:id="2" w:name="_z38pes5fnnyf" w:colFirst="0" w:colLast="0"/>
@@ -78,23 +78,21 @@
       <w:pPr>
         <w:pStyle w:val="Ttulo1"/>
         <w:widowControl w:val="0"/>
-        <w:rPr>
-          <w:lang w:val="es-419"/>
-        </w:rPr>
       </w:pPr>
       <w:bookmarkStart w:id="3" w:name="_3fi1mdgbocua" w:colFirst="0" w:colLast="0"/>
       <w:bookmarkEnd w:id="3"/>
-      <w:r>
-        <w:rPr>
-          <w:lang w:val="es-419"/>
-        </w:rPr>
-        <w:t xml:space="preserve">Grupo:   </w:t>
-      </w:r>
-      <w:r>
-        <w:rPr>
-          <w:b w:val="0"/>
-          <w:color w:val="434343"/>
-          <w:lang w:val="es-419"/>
+      <w:proofErr w:type="spellStart"/>
+      <w:r>
+        <w:t>Grupo</w:t>
+      </w:r>
+      <w:proofErr w:type="spellEnd"/>
+      <w:r>
+        <w:t xml:space="preserve">:   </w:t>
+      </w:r>
+      <w:r>
+        <w:rPr>
+          <w:b w:val="0"/>
+          <w:color w:val="434343"/>
         </w:rPr>
         <w:t xml:space="preserve">&lt; </w:t>
       </w:r>
@@ -102,7 +100,6 @@
         <w:rPr>
           <w:b w:val="0"/>
           <w:color w:val="434343"/>
-          <w:lang w:val="es-419"/>
         </w:rPr>
         <w:t>13</w:t>
       </w:r>
@@ -110,47 +107,30 @@
         <w:rPr>
           <w:b w:val="0"/>
           <w:color w:val="434343"/>
-          <w:lang w:val="es-419"/>
         </w:rPr>
         <w:t xml:space="preserve"> &gt;</w:t>
       </w:r>
     </w:p>
-    <w:p>
-      <w:pPr>
-        <w:rPr>
-          <w:lang w:val="es-419"/>
-        </w:rPr>
-      </w:pPr>
-    </w:p>
+    <w:p/>
     <w:p>
       <w:pPr>
         <w:pStyle w:val="Ttulo1"/>
-        <w:rPr>
-          <w:lang w:val="es-419"/>
-        </w:rPr>
       </w:pPr>
       <w:bookmarkStart w:id="4" w:name="_m41f3jviver6" w:colFirst="0" w:colLast="0"/>
       <w:bookmarkEnd w:id="4"/>
-      <w:r>
-        <w:rPr>
-          <w:lang w:val="es-419"/>
-        </w:rPr>
-        <w:t xml:space="preserve">Integrantes: </w:t>
-      </w:r>
-      <w:r>
-        <w:rPr>
-          <w:lang w:val="es-419"/>
-        </w:rPr>
+      <w:proofErr w:type="spellStart"/>
+      <w:r>
+        <w:t>Integrantes</w:t>
+      </w:r>
+      <w:proofErr w:type="spellEnd"/>
+      <w:r>
+        <w:t xml:space="preserve">: </w:t>
+      </w:r>
+      <w:r>
         <w:tab/>
       </w:r>
     </w:p>
-    <w:p>
-      <w:pPr>
-        <w:rPr>
-          <w:lang w:val="es-419"/>
-        </w:rPr>
-      </w:pPr>
-    </w:p>
+    <w:p/>
     <w:p>
       <w:pPr>
         <w:pStyle w:val="Ttulo1"/>
@@ -271,8 +251,19 @@
           <w:sz w:val="24"/>
           <w:szCs w:val="24"/>
         </w:rPr>
-        <w:t>Kevin Cánepa</w:t>
-      </w:r>
+        <w:t xml:space="preserve">Kevin </w:t>
+      </w:r>
+      <w:proofErr w:type="spellStart"/>
+      <w:r>
+        <w:rPr>
+          <w:b w:val="0"/>
+          <w:color w:val="434343"/>
+          <w:sz w:val="24"/>
+          <w:szCs w:val="24"/>
+        </w:rPr>
+        <w:t>Cánepa</w:t>
+      </w:r>
+      <w:proofErr w:type="spellEnd"/>
       <w:r>
         <w:rPr>
           <w:b w:val="0"/>
@@ -308,15 +299,37 @@
         </w:rPr>
         <w:t xml:space="preserve">&lt; </w:t>
       </w:r>
-      <w:r>
-        <w:rPr>
-          <w:b w:val="0"/>
-          <w:color w:val="434343"/>
-          <w:sz w:val="24"/>
-          <w:szCs w:val="24"/>
-        </w:rPr>
-        <w:t>Gianluca Cambareri</w:t>
-      </w:r>
+      <w:proofErr w:type="spellStart"/>
+      <w:r>
+        <w:rPr>
+          <w:b w:val="0"/>
+          <w:color w:val="434343"/>
+          <w:sz w:val="24"/>
+          <w:szCs w:val="24"/>
+        </w:rPr>
+        <w:t>Gianluca</w:t>
+      </w:r>
+      <w:proofErr w:type="spellEnd"/>
+      <w:r>
+        <w:rPr>
+          <w:b w:val="0"/>
+          <w:color w:val="434343"/>
+          <w:sz w:val="24"/>
+          <w:szCs w:val="24"/>
+        </w:rPr>
+        <w:t xml:space="preserve"> </w:t>
+      </w:r>
+      <w:proofErr w:type="spellStart"/>
+      <w:r>
+        <w:rPr>
+          <w:b w:val="0"/>
+          <w:color w:val="434343"/>
+          <w:sz w:val="24"/>
+          <w:szCs w:val="24"/>
+        </w:rPr>
+        <w:t>Cambareri</w:t>
+      </w:r>
+      <w:proofErr w:type="spellEnd"/>
       <w:r>
         <w:rPr>
           <w:b w:val="0"/>
@@ -338,8 +351,21 @@
       </w:pPr>
       <w:bookmarkStart w:id="10" w:name="_pk5j5qza1v8o" w:colFirst="0" w:colLast="0"/>
       <w:bookmarkEnd w:id="10"/>
-      <w:r>
-        <w:t>Objetivos alcanzados:</w:t>
+      <w:proofErr w:type="spellStart"/>
+      <w:r>
+        <w:t>Objetivos</w:t>
+      </w:r>
+      <w:proofErr w:type="spellEnd"/>
+      <w:r>
+        <w:t xml:space="preserve"> </w:t>
+      </w:r>
+      <w:proofErr w:type="spellStart"/>
+      <w:r>
+        <w:t>alcanzados</w:t>
+      </w:r>
+      <w:proofErr w:type="spellEnd"/>
+      <w:r>
+        <w:t>:</w:t>
       </w:r>
     </w:p>
     <w:p>
@@ -348,7 +374,7 @@
         <w:widowControl w:val="0"/>
         <w:spacing w:before="200"/>
         <w:rPr>
-          <w:lang w:val="es-419"/>
+          <w:lang w:val="es-AR"/>
         </w:rPr>
       </w:pPr>
       <w:bookmarkStart w:id="11" w:name="_1vkrfj6229q5" w:colFirst="0" w:colLast="0"/>
@@ -359,7 +385,7 @@
           <w:color w:val="434343"/>
           <w:sz w:val="24"/>
           <w:szCs w:val="24"/>
-          <w:lang w:val="es-419"/>
+          <w:lang w:val="es-AR"/>
         </w:rPr>
         <w:t>&lt; todos los objetivos que se hayan alcanzado en relación al enunciado del TPI &gt;</w:t>
       </w:r>
@@ -367,28 +393,28 @@
     <w:p>
       <w:pPr>
         <w:rPr>
-          <w:lang w:val="es-419"/>
-        </w:rPr>
-      </w:pPr>
-    </w:p>
-    <w:p>
-      <w:pPr>
-        <w:rPr>
-          <w:lang w:val="es-419"/>
-        </w:rPr>
-      </w:pPr>
-    </w:p>
-    <w:p>
-      <w:pPr>
-        <w:rPr>
-          <w:lang w:val="es-419"/>
-        </w:rPr>
-      </w:pPr>
-    </w:p>
-    <w:p>
-      <w:pPr>
-        <w:rPr>
-          <w:lang w:val="es-419"/>
+          <w:lang w:val="es-AR"/>
+        </w:rPr>
+      </w:pPr>
+    </w:p>
+    <w:p>
+      <w:pPr>
+        <w:rPr>
+          <w:lang w:val="es-AR"/>
+        </w:rPr>
+      </w:pPr>
+    </w:p>
+    <w:p>
+      <w:pPr>
+        <w:rPr>
+          <w:lang w:val="es-AR"/>
+        </w:rPr>
+      </w:pPr>
+    </w:p>
+    <w:p>
+      <w:pPr>
+        <w:rPr>
+          <w:lang w:val="es-AR"/>
         </w:rPr>
       </w:pPr>
     </w:p>
@@ -397,22 +423,30 @@
         <w:pStyle w:val="Ttulo1"/>
         <w:widowControl w:val="0"/>
         <w:rPr>
-          <w:lang w:val="es-419"/>
+          <w:lang w:val="es-AR"/>
         </w:rPr>
       </w:pPr>
       <w:bookmarkStart w:id="12" w:name="_6l209sievu4g" w:colFirst="0" w:colLast="0"/>
       <w:bookmarkEnd w:id="12"/>
       <w:r>
         <w:rPr>
-          <w:lang w:val="es-419"/>
-        </w:rPr>
-        <w:t>Detalle participación (por cada integrante) :</w:t>
-      </w:r>
-    </w:p>
-    <w:p>
-      <w:pPr>
-        <w:rPr>
-          <w:lang w:val="es-419"/>
+          <w:lang w:val="es-AR"/>
+        </w:rPr>
+        <w:t>Detalle participación (por cada integrante</w:t>
+      </w:r>
+      <w:proofErr w:type="gramStart"/>
+      <w:r>
+        <w:rPr>
+          <w:lang w:val="es-AR"/>
+        </w:rPr>
+        <w:t>) :</w:t>
+      </w:r>
+      <w:proofErr w:type="gramEnd"/>
+    </w:p>
+    <w:p>
+      <w:pPr>
+        <w:rPr>
+          <w:lang w:val="es-AR"/>
         </w:rPr>
       </w:pPr>
     </w:p>
@@ -428,7 +462,7 @@
           <w:i/>
           <w:sz w:val="24"/>
           <w:szCs w:val="24"/>
-          <w:lang w:val="es-419"/>
+          <w:lang w:val="es-AR"/>
         </w:rPr>
       </w:pPr>
       <w:bookmarkStart w:id="13" w:name="_e20fdk5lcz8p" w:colFirst="0" w:colLast="0"/>
@@ -439,7 +473,7 @@
           <w:color w:val="434343"/>
           <w:sz w:val="24"/>
           <w:szCs w:val="24"/>
-          <w:lang w:val="es-419"/>
+          <w:lang w:val="es-AR"/>
         </w:rPr>
         <w:t xml:space="preserve">&lt; </w:t>
       </w:r>
@@ -449,7 +483,7 @@
           <w:color w:val="434343"/>
           <w:sz w:val="24"/>
           <w:szCs w:val="24"/>
-          <w:lang w:val="es-419"/>
+          <w:lang w:val="es-AR"/>
         </w:rPr>
         <w:t>Julián Castro</w:t>
       </w:r>
@@ -459,7 +493,7 @@
           <w:color w:val="434343"/>
           <w:sz w:val="24"/>
           <w:szCs w:val="24"/>
-          <w:lang w:val="es-419"/>
+          <w:lang w:val="es-AR"/>
         </w:rPr>
         <w:t xml:space="preserve"> </w:t>
       </w:r>
@@ -469,7 +503,7 @@
           <w:color w:val="434343"/>
           <w:sz w:val="24"/>
           <w:szCs w:val="24"/>
-          <w:lang w:val="es-419"/>
+          <w:lang w:val="es-AR"/>
         </w:rPr>
         <w:t>&gt;:</w:t>
       </w:r>
@@ -477,7 +511,7 @@
         <w:rPr>
           <w:sz w:val="24"/>
           <w:szCs w:val="24"/>
-          <w:lang w:val="es-419"/>
+          <w:lang w:val="es-AR"/>
         </w:rPr>
         <w:t xml:space="preserve"> </w:t>
       </w:r>
@@ -487,7 +521,7 @@
           <w:color w:val="434343"/>
           <w:sz w:val="24"/>
           <w:szCs w:val="24"/>
-          <w:lang w:val="es-419"/>
+          <w:lang w:val="es-AR"/>
         </w:rPr>
         <w:t>&lt; participación del participante &gt;</w:t>
       </w:r>
@@ -500,36 +534,180 @@
           <w:numId w:val="4"/>
         </w:numPr>
         <w:rPr>
-          <w:lang w:val="es-419"/>
-        </w:rPr>
-      </w:pPr>
-      <w:r>
-        <w:rPr>
-          <w:lang w:val="es-419"/>
-        </w:rPr>
-        <w:t>Clases: Entrega, Envio, RetiroLocal y Ubicacion</w:t>
+          <w:lang w:val="es-AR"/>
+        </w:rPr>
+      </w:pPr>
+      <w:r>
+        <w:rPr>
+          <w:lang w:val="es-AR"/>
+        </w:rPr>
+        <w:t xml:space="preserve">Clases: Entrega, </w:t>
+      </w:r>
+      <w:proofErr w:type="spellStart"/>
+      <w:r>
+        <w:rPr>
+          <w:lang w:val="es-AR"/>
+        </w:rPr>
+        <w:t>Envio</w:t>
+      </w:r>
+      <w:proofErr w:type="spellEnd"/>
+      <w:r>
+        <w:rPr>
+          <w:lang w:val="es-AR"/>
+        </w:rPr>
+        <w:t xml:space="preserve">, </w:t>
+      </w:r>
+      <w:proofErr w:type="spellStart"/>
+      <w:r>
+        <w:rPr>
+          <w:lang w:val="es-AR"/>
+        </w:rPr>
+        <w:t>RetiroLocal</w:t>
+      </w:r>
+      <w:proofErr w:type="spellEnd"/>
+      <w:r>
+        <w:rPr>
+          <w:lang w:val="es-AR"/>
+        </w:rPr>
+        <w:t xml:space="preserve"> y </w:t>
+      </w:r>
+      <w:r>
+        <w:rPr>
+          <w:lang w:val="es-AR"/>
+        </w:rPr>
+        <w:t>Ubicación</w:t>
+      </w:r>
+    </w:p>
+    <w:p>
+      <w:pPr>
+        <w:pStyle w:val="Prrafodelista"/>
+        <w:numPr>
+          <w:ilvl w:val="0"/>
+          <w:numId w:val="4"/>
+        </w:numPr>
+        <w:rPr>
+          <w:lang w:val="es-AR"/>
+        </w:rPr>
+      </w:pPr>
+      <w:r>
+        <w:rPr>
+          <w:lang w:val="es-AR"/>
+        </w:rPr>
+        <w:t xml:space="preserve">Ubicación: </w:t>
+      </w:r>
+      <w:proofErr w:type="spellStart"/>
+      <w:r>
+        <w:rPr>
+          <w:lang w:val="es-AR"/>
+        </w:rPr>
+        <w:t>distanciaCord</w:t>
+      </w:r>
+      <w:proofErr w:type="spellEnd"/>
+      <w:r>
+        <w:rPr>
+          <w:lang w:val="es-AR"/>
+        </w:rPr>
+        <w:t>()</w:t>
+      </w:r>
+    </w:p>
+    <w:p>
+      <w:pPr>
+        <w:pStyle w:val="Prrafodelista"/>
+        <w:numPr>
+          <w:ilvl w:val="0"/>
+          <w:numId w:val="4"/>
+        </w:numPr>
+        <w:rPr>
+          <w:lang w:val="es-AR"/>
+        </w:rPr>
+      </w:pPr>
+      <w:r>
+        <w:rPr>
+          <w:lang w:val="es-AR"/>
+        </w:rPr>
+        <w:t xml:space="preserve">Carrito: </w:t>
+      </w:r>
+      <w:proofErr w:type="spellStart"/>
+      <w:r>
+        <w:rPr>
+          <w:lang w:val="es-AR"/>
+        </w:rPr>
+        <w:t>agregarItem</w:t>
+      </w:r>
+      <w:proofErr w:type="spellEnd"/>
+      <w:r>
+        <w:rPr>
+          <w:lang w:val="es-AR"/>
+        </w:rPr>
+        <w:t xml:space="preserve">(), </w:t>
+      </w:r>
+      <w:proofErr w:type="spellStart"/>
+      <w:r>
+        <w:rPr>
+          <w:lang w:val="es-AR"/>
+        </w:rPr>
+        <w:t>eliminarItem</w:t>
+      </w:r>
+      <w:proofErr w:type="spellEnd"/>
+      <w:r>
+        <w:rPr>
+          <w:lang w:val="es-AR"/>
+        </w:rPr>
+        <w:t>(), toString()</w:t>
+      </w:r>
+    </w:p>
+    <w:p>
+      <w:pPr>
+        <w:pStyle w:val="Prrafodelista"/>
+        <w:numPr>
+          <w:ilvl w:val="0"/>
+          <w:numId w:val="4"/>
+        </w:numPr>
+        <w:rPr>
+          <w:lang w:val="es-AR"/>
+        </w:rPr>
+      </w:pPr>
+      <w:proofErr w:type="spellStart"/>
+      <w:r>
+        <w:rPr>
+          <w:lang w:val="es-AR"/>
+        </w:rPr>
+        <w:t>Envio</w:t>
+      </w:r>
+      <w:proofErr w:type="spellEnd"/>
+      <w:r>
+        <w:rPr>
+          <w:lang w:val="es-AR"/>
+        </w:rPr>
+        <w:t xml:space="preserve">: </w:t>
+      </w:r>
+      <w:proofErr w:type="spellStart"/>
+      <w:r>
+        <w:rPr>
+          <w:lang w:val="es-AR"/>
+        </w:rPr>
+        <w:t>setCosto</w:t>
+      </w:r>
+      <w:proofErr w:type="spellEnd"/>
+      <w:r>
+        <w:rPr>
+          <w:lang w:val="es-AR"/>
+        </w:rPr>
+        <w:t>()</w:t>
       </w:r>
     </w:p>
     <w:p>
       <w:pPr>
         <w:ind w:left="1440"/>
         <w:rPr>
-          <w:lang w:val="es-419"/>
-        </w:rPr>
-      </w:pPr>
-    </w:p>
-    <w:p>
-      <w:pPr>
-        <w:ind w:left="1440"/>
-        <w:rPr>
-          <w:lang w:val="es-419"/>
-        </w:rPr>
-      </w:pPr>
-    </w:p>
-    <w:p>
-      <w:pPr>
-        <w:rPr>
-          <w:lang w:val="es-419"/>
+          <w:lang w:val="es-AR"/>
+        </w:rPr>
+      </w:pPr>
+    </w:p>
+    <w:p>
+      <w:pPr>
+        <w:rPr>
+          <w:lang w:val="es-AR"/>
         </w:rPr>
       </w:pPr>
     </w:p>
@@ -546,7 +724,7 @@
           <w:color w:val="434343"/>
           <w:sz w:val="24"/>
           <w:szCs w:val="24"/>
-          <w:lang w:val="es-419"/>
+          <w:lang w:val="es-AR"/>
         </w:rPr>
       </w:pPr>
       <w:bookmarkStart w:id="14" w:name="_c75sekczk56l" w:colFirst="0" w:colLast="0"/>
@@ -557,7 +735,7 @@
           <w:color w:val="434343"/>
           <w:sz w:val="24"/>
           <w:szCs w:val="24"/>
-          <w:lang w:val="es-419"/>
+          <w:lang w:val="es-AR"/>
         </w:rPr>
         <w:t xml:space="preserve">&lt; </w:t>
       </w:r>
@@ -567,7 +745,7 @@
           <w:color w:val="434343"/>
           <w:sz w:val="24"/>
           <w:szCs w:val="24"/>
-          <w:lang w:val="es-419"/>
+          <w:lang w:val="es-AR"/>
         </w:rPr>
         <w:t>Juan Blanco</w:t>
       </w:r>
@@ -577,7 +755,7 @@
           <w:color w:val="434343"/>
           <w:sz w:val="24"/>
           <w:szCs w:val="24"/>
-          <w:lang w:val="es-419"/>
+          <w:lang w:val="es-AR"/>
         </w:rPr>
         <w:t xml:space="preserve"> </w:t>
       </w:r>
@@ -587,7 +765,7 @@
           <w:color w:val="434343"/>
           <w:sz w:val="24"/>
           <w:szCs w:val="24"/>
-          <w:lang w:val="es-419"/>
+          <w:lang w:val="es-AR"/>
         </w:rPr>
         <w:t>&gt;:</w:t>
       </w:r>
@@ -595,7 +773,7 @@
         <w:rPr>
           <w:sz w:val="24"/>
           <w:szCs w:val="24"/>
-          <w:lang w:val="es-419"/>
+          <w:lang w:val="es-AR"/>
         </w:rPr>
         <w:t xml:space="preserve"> </w:t>
       </w:r>
@@ -605,7 +783,7 @@
           <w:color w:val="434343"/>
           <w:sz w:val="24"/>
           <w:szCs w:val="24"/>
-          <w:lang w:val="es-419"/>
+          <w:lang w:val="es-AR"/>
         </w:rPr>
         <w:t>&lt; participación del participante &gt;</w:t>
       </w:r>
@@ -617,16 +795,28 @@
           <w:ilvl w:val="0"/>
           <w:numId w:val="3"/>
         </w:numPr>
-        <w:rPr>
-          <w:lang w:val="es-419"/>
-        </w:rPr>
-      </w:pPr>
-      <w:r>
-        <w:rPr>
-          <w:lang w:val="es-419"/>
-        </w:rPr>
-        <w:t>Clases: Actor, Cliente y Contacto</w:t>
-      </w:r>
+      </w:pPr>
+      <w:proofErr w:type="spellStart"/>
+      <w:r>
+        <w:t>Clases</w:t>
+      </w:r>
+      <w:proofErr w:type="spellEnd"/>
+      <w:r>
+        <w:t xml:space="preserve">: Actor, </w:t>
+      </w:r>
+      <w:proofErr w:type="spellStart"/>
+      <w:r>
+        <w:t>Cliente</w:t>
+      </w:r>
+      <w:proofErr w:type="spellEnd"/>
+      <w:r>
+        <w:t xml:space="preserve"> y </w:t>
+      </w:r>
+      <w:proofErr w:type="spellStart"/>
+      <w:r>
+        <w:t>Contacto</w:t>
+      </w:r>
+      <w:proofErr w:type="spellEnd"/>
     </w:p>
     <w:p>
       <w:pPr>
@@ -635,15 +825,22 @@
           <w:ilvl w:val="0"/>
           <w:numId w:val="3"/>
         </w:numPr>
-        <w:rPr>
-          <w:lang w:val="es-419"/>
-        </w:rPr>
-      </w:pPr>
-      <w:r>
-        <w:rPr>
-          <w:lang w:val="es-419"/>
-        </w:rPr>
-        <w:t>Cliente: validarIdentificadorUnico() – DNI</w:t>
+      </w:pPr>
+      <w:proofErr w:type="spellStart"/>
+      <w:r>
+        <w:t>Cliente</w:t>
+      </w:r>
+      <w:proofErr w:type="spellEnd"/>
+      <w:r>
+        <w:t xml:space="preserve">: </w:t>
+      </w:r>
+      <w:proofErr w:type="spellStart"/>
+      <w:r>
+        <w:t>validarIdentificadorUnico</w:t>
+      </w:r>
+      <w:proofErr w:type="spellEnd"/>
+      <w:r>
+        <w:t>() – DNI</w:t>
       </w:r>
     </w:p>
     <w:p>
@@ -653,15 +850,22 @@
           <w:ilvl w:val="0"/>
           <w:numId w:val="3"/>
         </w:numPr>
-        <w:rPr>
-          <w:lang w:val="es-419"/>
-        </w:rPr>
-      </w:pPr>
-      <w:r>
-        <w:rPr>
-          <w:lang w:val="es-419"/>
-        </w:rPr>
-        <w:t>ItemCarrito: calcularSubTotalItem()</w:t>
+      </w:pPr>
+      <w:proofErr w:type="spellStart"/>
+      <w:r>
+        <w:t>ItemCarrito</w:t>
+      </w:r>
+      <w:proofErr w:type="spellEnd"/>
+      <w:r>
+        <w:t xml:space="preserve">: </w:t>
+      </w:r>
+      <w:proofErr w:type="spellStart"/>
+      <w:r>
+        <w:t>calcularSubTotalItem</w:t>
+      </w:r>
+      <w:proofErr w:type="spellEnd"/>
+      <w:r>
+        <w:t>()</w:t>
       </w:r>
     </w:p>
     <w:p>
@@ -671,40 +875,35 @@
           <w:ilvl w:val="0"/>
           <w:numId w:val="3"/>
         </w:numPr>
-        <w:rPr>
-          <w:lang w:val="es-419"/>
-        </w:rPr>
-      </w:pPr>
-      <w:r>
-        <w:rPr>
-          <w:lang w:val="es-419"/>
-        </w:rPr>
-        <w:t>Carrito: calcularTotalCarrito()</w:t>
+      </w:pPr>
+      <w:proofErr w:type="spellStart"/>
+      <w:r>
+        <w:t>Carrito</w:t>
+      </w:r>
+      <w:proofErr w:type="spellEnd"/>
+      <w:r>
+        <w:t xml:space="preserve">: </w:t>
+      </w:r>
+      <w:proofErr w:type="spellStart"/>
+      <w:r>
+        <w:t>calcularTotalCarrito</w:t>
+      </w:r>
+      <w:proofErr w:type="spellEnd"/>
+      <w:r>
+        <w:t>()</w:t>
       </w:r>
     </w:p>
     <w:p>
       <w:pPr>
         <w:ind w:left="1440"/>
-        <w:rPr>
-          <w:lang w:val="es-419"/>
-        </w:rPr>
       </w:pPr>
     </w:p>
     <w:p>
       <w:pPr>
         <w:ind w:left="1440"/>
-        <w:rPr>
-          <w:lang w:val="es-419"/>
-        </w:rPr>
-      </w:pPr>
-    </w:p>
-    <w:p>
-      <w:pPr>
-        <w:rPr>
-          <w:lang w:val="es-419"/>
-        </w:rPr>
-      </w:pPr>
-    </w:p>
+      </w:pPr>
+    </w:p>
+    <w:p/>
     <w:p>
       <w:pPr>
         <w:pStyle w:val="Ttulo1"/>
@@ -717,7 +916,7 @@
           <w:i/>
           <w:sz w:val="24"/>
           <w:szCs w:val="24"/>
-          <w:lang w:val="es-419"/>
+          <w:lang w:val="es-AR"/>
         </w:rPr>
       </w:pPr>
       <w:bookmarkStart w:id="15" w:name="_7k9h456z84yv" w:colFirst="0" w:colLast="0"/>
@@ -728,7 +927,7 @@
           <w:color w:val="434343"/>
           <w:sz w:val="24"/>
           <w:szCs w:val="24"/>
-          <w:lang w:val="es-419"/>
+          <w:lang w:val="es-AR"/>
         </w:rPr>
         <w:t xml:space="preserve">&lt; </w:t>
       </w:r>
@@ -738,17 +937,29 @@
           <w:color w:val="434343"/>
           <w:sz w:val="24"/>
           <w:szCs w:val="24"/>
-          <w:lang w:val="es-419"/>
-        </w:rPr>
-        <w:t>Kevin Cánepa</w:t>
-      </w:r>
-      <w:r>
-        <w:rPr>
-          <w:b w:val="0"/>
-          <w:color w:val="434343"/>
-          <w:sz w:val="24"/>
-          <w:szCs w:val="24"/>
-          <w:lang w:val="es-419"/>
+          <w:lang w:val="es-AR"/>
+        </w:rPr>
+        <w:t xml:space="preserve">Kevin </w:t>
+      </w:r>
+      <w:proofErr w:type="spellStart"/>
+      <w:r>
+        <w:rPr>
+          <w:b w:val="0"/>
+          <w:color w:val="434343"/>
+          <w:sz w:val="24"/>
+          <w:szCs w:val="24"/>
+          <w:lang w:val="es-AR"/>
+        </w:rPr>
+        <w:t>Cánepa</w:t>
+      </w:r>
+      <w:proofErr w:type="spellEnd"/>
+      <w:r>
+        <w:rPr>
+          <w:b w:val="0"/>
+          <w:color w:val="434343"/>
+          <w:sz w:val="24"/>
+          <w:szCs w:val="24"/>
+          <w:lang w:val="es-AR"/>
         </w:rPr>
         <w:t xml:space="preserve"> </w:t>
       </w:r>
@@ -758,7 +969,7 @@
           <w:color w:val="434343"/>
           <w:sz w:val="24"/>
           <w:szCs w:val="24"/>
-          <w:lang w:val="es-419"/>
+          <w:lang w:val="es-AR"/>
         </w:rPr>
         <w:t>&gt;:</w:t>
       </w:r>
@@ -766,7 +977,7 @@
         <w:rPr>
           <w:sz w:val="24"/>
           <w:szCs w:val="24"/>
-          <w:lang w:val="es-419"/>
+          <w:lang w:val="es-AR"/>
         </w:rPr>
         <w:t xml:space="preserve"> </w:t>
       </w:r>
@@ -776,7 +987,7 @@
           <w:color w:val="434343"/>
           <w:sz w:val="24"/>
           <w:szCs w:val="24"/>
-          <w:lang w:val="es-419"/>
+          <w:lang w:val="es-AR"/>
         </w:rPr>
         <w:t>&lt; participación del participante &gt;</w:t>
       </w:r>
@@ -788,45 +999,41 @@
           <w:ilvl w:val="0"/>
           <w:numId w:val="3"/>
         </w:numPr>
-        <w:rPr>
-          <w:lang w:val="es-419"/>
-        </w:rPr>
-      </w:pPr>
-      <w:r>
-        <w:rPr>
-          <w:lang w:val="es-419"/>
-        </w:rPr>
-        <w:t>Clases: Carrito, ItemCarrito y Articulo</w:t>
-      </w:r>
-    </w:p>
-    <w:p>
-      <w:pPr>
-        <w:rPr>
-          <w:lang w:val="es-419"/>
-        </w:rPr>
-      </w:pPr>
-    </w:p>
-    <w:p>
-      <w:pPr>
-        <w:rPr>
-          <w:lang w:val="es-419"/>
-        </w:rPr>
-      </w:pPr>
-    </w:p>
-    <w:p>
-      <w:pPr>
-        <w:rPr>
-          <w:lang w:val="es-419"/>
-        </w:rPr>
-      </w:pPr>
-    </w:p>
-    <w:p>
-      <w:pPr>
-        <w:rPr>
-          <w:lang w:val="es-419"/>
-        </w:rPr>
-      </w:pPr>
-    </w:p>
+      </w:pPr>
+      <w:proofErr w:type="spellStart"/>
+      <w:r>
+        <w:t>Clases</w:t>
+      </w:r>
+      <w:proofErr w:type="spellEnd"/>
+      <w:r>
+        <w:t xml:space="preserve">: </w:t>
+      </w:r>
+      <w:proofErr w:type="spellStart"/>
+      <w:r>
+        <w:t>Carrito</w:t>
+      </w:r>
+      <w:proofErr w:type="spellEnd"/>
+      <w:r>
+        <w:t xml:space="preserve">, </w:t>
+      </w:r>
+      <w:proofErr w:type="spellStart"/>
+      <w:r>
+        <w:t>ItemCarrito</w:t>
+      </w:r>
+      <w:proofErr w:type="spellEnd"/>
+      <w:r>
+        <w:t xml:space="preserve"> y </w:t>
+      </w:r>
+      <w:proofErr w:type="spellStart"/>
+      <w:r>
+        <w:t>Articulo</w:t>
+      </w:r>
+      <w:proofErr w:type="spellEnd"/>
+    </w:p>
+    <w:p/>
+    <w:p/>
+    <w:p/>
+    <w:p/>
     <w:p>
       <w:pPr>
         <w:pStyle w:val="Ttulo1"/>
@@ -839,7 +1046,7 @@
           <w:i/>
           <w:sz w:val="24"/>
           <w:szCs w:val="24"/>
-          <w:lang w:val="es-419"/>
+          <w:lang w:val="es-AR"/>
         </w:rPr>
       </w:pPr>
       <w:bookmarkStart w:id="16" w:name="_p51ylk2dcqni" w:colFirst="0" w:colLast="0"/>
@@ -850,7 +1057,7 @@
           <w:color w:val="434343"/>
           <w:sz w:val="24"/>
           <w:szCs w:val="24"/>
-          <w:lang w:val="es-419"/>
+          <w:lang w:val="es-AR"/>
         </w:rPr>
         <w:t xml:space="preserve">&lt; </w:t>
       </w:r>
@@ -860,25 +1067,37 @@
           <w:color w:val="434343"/>
           <w:sz w:val="24"/>
           <w:szCs w:val="24"/>
-          <w:lang w:val="es-419"/>
-        </w:rPr>
-        <w:t xml:space="preserve">Gianluca Cambareri </w:t>
-      </w:r>
-      <w:r>
-        <w:rPr>
-          <w:b w:val="0"/>
-          <w:color w:val="434343"/>
-          <w:sz w:val="24"/>
-          <w:szCs w:val="24"/>
-          <w:lang w:val="es-419"/>
-        </w:rPr>
-        <w:t>&gt;:</w:t>
-      </w:r>
-      <w:r>
-        <w:rPr>
-          <w:sz w:val="24"/>
-          <w:szCs w:val="24"/>
-          <w:lang w:val="es-419"/>
+          <w:lang w:val="es-AR"/>
+        </w:rPr>
+        <w:t xml:space="preserve">Gianluca </w:t>
+      </w:r>
+      <w:proofErr w:type="spellStart"/>
+      <w:r>
+        <w:rPr>
+          <w:b w:val="0"/>
+          <w:color w:val="434343"/>
+          <w:sz w:val="24"/>
+          <w:szCs w:val="24"/>
+          <w:lang w:val="es-AR"/>
+        </w:rPr>
+        <w:t>Cambareri</w:t>
+      </w:r>
+      <w:proofErr w:type="spellEnd"/>
+      <w:r>
+        <w:rPr>
+          <w:b w:val="0"/>
+          <w:color w:val="434343"/>
+          <w:sz w:val="24"/>
+          <w:szCs w:val="24"/>
+          <w:lang w:val="es-AR"/>
+        </w:rPr>
+        <w:t xml:space="preserve"> &gt;:</w:t>
+      </w:r>
+      <w:r>
+        <w:rPr>
+          <w:sz w:val="24"/>
+          <w:szCs w:val="24"/>
+          <w:lang w:val="es-AR"/>
         </w:rPr>
         <w:t xml:space="preserve"> </w:t>
       </w:r>
@@ -888,7 +1107,7 @@
           <w:color w:val="434343"/>
           <w:sz w:val="24"/>
           <w:szCs w:val="24"/>
-          <w:lang w:val="es-419"/>
+          <w:lang w:val="es-AR"/>
         </w:rPr>
         <w:t>&lt; participación del participante &gt;</w:t>
       </w:r>
@@ -900,31 +1119,39 @@
           <w:ilvl w:val="0"/>
           <w:numId w:val="3"/>
         </w:numPr>
-        <w:rPr>
-          <w:lang w:val="es-419"/>
-        </w:rPr>
-      </w:pPr>
-      <w:r>
-        <w:rPr>
-          <w:lang w:val="es-419"/>
-        </w:rPr>
-        <w:t>Clases: Comercio, DiaRetiro y Turno</w:t>
-      </w:r>
-    </w:p>
-    <w:p>
-      <w:pPr>
-        <w:rPr>
-          <w:lang w:val="es-419"/>
-        </w:rPr>
-      </w:pPr>
-    </w:p>
-    <w:p>
-      <w:pPr>
-        <w:rPr>
-          <w:lang w:val="es-419"/>
-        </w:rPr>
-      </w:pPr>
-    </w:p>
+      </w:pPr>
+      <w:proofErr w:type="spellStart"/>
+      <w:r>
+        <w:t>Clases</w:t>
+      </w:r>
+      <w:proofErr w:type="spellEnd"/>
+      <w:r>
+        <w:t xml:space="preserve">: </w:t>
+      </w:r>
+      <w:proofErr w:type="spellStart"/>
+      <w:r>
+        <w:t>Comercio</w:t>
+      </w:r>
+      <w:proofErr w:type="spellEnd"/>
+      <w:r>
+        <w:t xml:space="preserve">, </w:t>
+      </w:r>
+      <w:proofErr w:type="spellStart"/>
+      <w:r>
+        <w:t>DiaRetiro</w:t>
+      </w:r>
+      <w:proofErr w:type="spellEnd"/>
+      <w:r>
+        <w:t xml:space="preserve"> y </w:t>
+      </w:r>
+      <w:proofErr w:type="spellStart"/>
+      <w:r>
+        <w:t>Turno</w:t>
+      </w:r>
+      <w:proofErr w:type="spellEnd"/>
+    </w:p>
+    <w:p/>
+    <w:p/>
     <w:p>
       <w:pPr>
         <w:pStyle w:val="Ttulo1"/>
@@ -933,55 +1160,29 @@
           <w:i/>
           <w:sz w:val="24"/>
           <w:szCs w:val="24"/>
-          <w:lang w:val="es-419"/>
         </w:rPr>
       </w:pPr>
       <w:bookmarkStart w:id="17" w:name="_i9d8fyy4y7r9" w:colFirst="0" w:colLast="0"/>
       <w:bookmarkEnd w:id="17"/>
     </w:p>
-    <w:p>
-      <w:pPr>
-        <w:rPr>
-          <w:lang w:val="es-419"/>
-        </w:rPr>
-      </w:pPr>
-    </w:p>
-    <w:p>
-      <w:pPr>
-        <w:rPr>
-          <w:lang w:val="es-419"/>
-        </w:rPr>
-      </w:pPr>
-    </w:p>
-    <w:p>
-      <w:pPr>
-        <w:rPr>
-          <w:lang w:val="es-419"/>
-        </w:rPr>
-      </w:pPr>
-    </w:p>
-    <w:p>
-      <w:pPr>
-        <w:rPr>
-          <w:lang w:val="es-419"/>
-        </w:rPr>
-      </w:pPr>
-    </w:p>
+    <w:p/>
+    <w:p/>
+    <w:p/>
+    <w:p/>
     <w:p>
       <w:pPr>
         <w:pStyle w:val="Ttulo1"/>
         <w:widowControl w:val="0"/>
-        <w:rPr>
-          <w:lang w:val="es-419"/>
-        </w:rPr>
       </w:pPr>
       <w:bookmarkStart w:id="18" w:name="_t04gojr7v82u" w:colFirst="0" w:colLast="0"/>
       <w:bookmarkEnd w:id="18"/>
-      <w:r>
-        <w:rPr>
-          <w:lang w:val="es-419"/>
-        </w:rPr>
-        <w:t>Inconvenientes:</w:t>
+      <w:proofErr w:type="spellStart"/>
+      <w:r>
+        <w:t>Inconvenientes</w:t>
+      </w:r>
+      <w:proofErr w:type="spellEnd"/>
+      <w:r>
+        <w:t>:</w:t>
       </w:r>
     </w:p>
     <w:p>
@@ -990,7 +1191,7 @@
         <w:widowControl w:val="0"/>
         <w:spacing w:before="200"/>
         <w:rPr>
-          <w:lang w:val="es-419"/>
+          <w:lang w:val="es-AR"/>
         </w:rPr>
       </w:pPr>
       <w:bookmarkStart w:id="19" w:name="_qar9jt54e1ud" w:colFirst="0" w:colLast="0"/>
@@ -1001,36 +1202,58 @@
           <w:color w:val="434343"/>
           <w:sz w:val="24"/>
           <w:szCs w:val="24"/>
-          <w:lang w:val="es-419"/>
-        </w:rPr>
-        <w:t>&lt; todos aquellos obstáculos que hayan interferido en el desarrollo y avance del TPI &gt;</w:t>
-      </w:r>
-    </w:p>
-    <w:p>
-      <w:pPr>
-        <w:rPr>
-          <w:lang w:val="es-419"/>
-        </w:rPr>
-      </w:pPr>
-    </w:p>
-    <w:p>
-      <w:pPr>
-        <w:rPr>
-          <w:lang w:val="es-419"/>
-        </w:rPr>
-      </w:pPr>
-    </w:p>
-    <w:p>
-      <w:pPr>
-        <w:rPr>
-          <w:lang w:val="es-419"/>
-        </w:rPr>
-      </w:pPr>
-    </w:p>
-    <w:p>
-      <w:pPr>
-        <w:rPr>
-          <w:lang w:val="es-419"/>
+          <w:lang w:val="es-AR"/>
+        </w:rPr>
+        <w:t xml:space="preserve">&lt; </w:t>
+      </w:r>
+      <w:proofErr w:type="gramStart"/>
+      <w:r>
+        <w:rPr>
+          <w:b w:val="0"/>
+          <w:color w:val="434343"/>
+          <w:sz w:val="24"/>
+          <w:szCs w:val="24"/>
+          <w:lang w:val="es-AR"/>
+        </w:rPr>
+        <w:t>todos</w:t>
+      </w:r>
+      <w:proofErr w:type="gramEnd"/>
+      <w:r>
+        <w:rPr>
+          <w:b w:val="0"/>
+          <w:color w:val="434343"/>
+          <w:sz w:val="24"/>
+          <w:szCs w:val="24"/>
+          <w:lang w:val="es-AR"/>
+        </w:rPr>
+        <w:t xml:space="preserve"> aquellos obstáculos que hayan interferido en el desarrollo y avance del TPI &gt;</w:t>
+      </w:r>
+    </w:p>
+    <w:p>
+      <w:pPr>
+        <w:rPr>
+          <w:lang w:val="es-AR"/>
+        </w:rPr>
+      </w:pPr>
+    </w:p>
+    <w:p>
+      <w:pPr>
+        <w:rPr>
+          <w:lang w:val="es-AR"/>
+        </w:rPr>
+      </w:pPr>
+    </w:p>
+    <w:p>
+      <w:pPr>
+        <w:rPr>
+          <w:lang w:val="es-AR"/>
+        </w:rPr>
+      </w:pPr>
+    </w:p>
+    <w:p>
+      <w:pPr>
+        <w:rPr>
+          <w:lang w:val="es-AR"/>
         </w:rPr>
       </w:pPr>
     </w:p>
@@ -1045,8 +1268,8 @@
 </file>
 
 <file path=word/numbering.xml><?xml version="1.0" encoding="utf-8"?>
-<w:numbering xmlns:wpc="http://schemas.microsoft.com/office/word/2010/wordprocessingCanvas" xmlns:cx="http://schemas.microsoft.com/office/drawing/2014/chartex" xmlns:cx1="http://schemas.microsoft.com/office/drawing/2015/9/8/chartex" xmlns:cx2="http://schemas.microsoft.com/office/drawing/2015/10/21/chartex" xmlns:cx3="http://schemas.microsoft.com/office/drawing/2016/5/9/chartex" xmlns:cx4="http://schemas.microsoft.com/office/drawing/2016/5/10/chartex" xmlns:cx5="http://schemas.microsoft.com/office/drawing/2016/5/11/chartex" xmlns:cx6="http://schemas.microsoft.com/office/drawing/2016/5/12/chartex" xmlns:cx7="http://schemas.microsoft.com/office/drawing/2016/5/13/chartex" xmlns:cx8="http://schemas.microsoft.com/office/drawing/2016/5/14/chartex" xmlns:mc="http://schemas.openxmlformats.org/markup-compatibility/2006" xmlns:aink="http://schemas.microsoft.com/office/drawing/2016/ink" xmlns:am3d="http://schemas.microsoft.com/office/drawing/2017/model3d" xmlns:o="urn:schemas-microsoft-com:office:office" xmlns:r="http://schemas.openxmlformats.org/officeDocument/2006/relationships" xmlns:m="http://schemas.openxmlformats.org/officeDocument/2006/math" xmlns:v="urn:schemas-microsoft-com:vml" xmlns:wp14="http://schemas.microsoft.com/office/word/2010/wordprocessingDrawing" xmlns:wp="http://schemas.openxmlformats.org/drawingml/2006/wordprocessingDrawing" xmlns:w10="urn:schemas-microsoft-com:office:word" xmlns:w="http://schemas.openxmlformats.org/wordprocessingml/2006/main" xmlns:w14="http://schemas.microsoft.com/office/word/2010/wordml" xmlns:w15="http://schemas.microsoft.com/office/word/2012/wordml" xmlns:w16cex="http://schemas.microsoft.com/office/word/2018/wordml/cex" xmlns:w16cid="http://schemas.microsoft.com/office/word/2016/wordml/cid" xmlns:w16="http://schemas.microsoft.com/office/word/2018/wordml" xmlns:w16se="http://schemas.microsoft.com/office/word/2015/wordml/symex" xmlns:wpg="http://schemas.microsoft.com/office/word/2010/wordprocessingGroup" xmlns:wpi="http://schemas.microsoft.com/office/word/2010/wordprocessingInk" xmlns:wne="http://schemas.microsoft.com/office/word/2006/wordml" xmlns:wps="http://schemas.microsoft.com/office/word/2010/wordprocessingShape" mc:Ignorable="w14 w15 w16se w16cid w16 w16cex wp14">
-  <w:abstractNum w:abstractNumId="0" w15:restartNumberingAfterBreak="0">
+<w:numbering xmlns:wpc="http://schemas.microsoft.com/office/word/2010/wordprocessingCanvas" xmlns:mc="http://schemas.openxmlformats.org/markup-compatibility/2006" xmlns:o="urn:schemas-microsoft-com:office:office" xmlns:r="http://schemas.openxmlformats.org/officeDocument/2006/relationships" xmlns:m="http://schemas.openxmlformats.org/officeDocument/2006/math" xmlns:v="urn:schemas-microsoft-com:vml" xmlns:wp14="http://schemas.microsoft.com/office/word/2010/wordprocessingDrawing" xmlns:wp="http://schemas.openxmlformats.org/drawingml/2006/wordprocessingDrawing" xmlns:w10="urn:schemas-microsoft-com:office:word" xmlns:w="http://schemas.openxmlformats.org/wordprocessingml/2006/main" xmlns:w14="http://schemas.microsoft.com/office/word/2010/wordml" xmlns:w15="http://schemas.microsoft.com/office/word/2012/wordml" xmlns:wpg="http://schemas.microsoft.com/office/word/2010/wordprocessingGroup" xmlns:wpi="http://schemas.microsoft.com/office/word/2010/wordprocessingInk" xmlns:wne="http://schemas.microsoft.com/office/word/2006/wordml" xmlns:wps="http://schemas.microsoft.com/office/word/2010/wordprocessingShape" mc:Ignorable="w14 w15 wp14">
+  <w:abstractNum w:abstractNumId="0">
     <w:nsid w:val="355D6908"/>
     <w:multiLevelType w:val="hybridMultilevel"/>
     <w:tmpl w:val="78FA7E16"/>
@@ -1158,7 +1381,7 @@
       </w:rPr>
     </w:lvl>
   </w:abstractNum>
-  <w:abstractNum w:abstractNumId="1" w15:restartNumberingAfterBreak="0">
+  <w:abstractNum w:abstractNumId="1">
     <w:nsid w:val="41481D56"/>
     <w:multiLevelType w:val="hybridMultilevel"/>
     <w:tmpl w:val="CD00F378"/>
@@ -1270,7 +1493,7 @@
       </w:rPr>
     </w:lvl>
   </w:abstractNum>
-  <w:abstractNum w:abstractNumId="2" w15:restartNumberingAfterBreak="0">
+  <w:abstractNum w:abstractNumId="2">
     <w:nsid w:val="4E5E261C"/>
     <w:multiLevelType w:val="multilevel"/>
     <w:tmpl w:val="86F29192"/>
@@ -1383,7 +1606,7 @@
       </w:rPr>
     </w:lvl>
   </w:abstractNum>
-  <w:abstractNum w:abstractNumId="3" w15:restartNumberingAfterBreak="0">
+  <w:abstractNum w:abstractNumId="3">
     <w:nsid w:val="6E31226E"/>
     <w:multiLevelType w:val="multilevel"/>
     <w:tmpl w:val="3F06407E"/>
@@ -1512,14 +1735,14 @@
 </file>
 
 <file path=word/styles.xml><?xml version="1.0" encoding="utf-8"?>
-<w:styles xmlns:mc="http://schemas.openxmlformats.org/markup-compatibility/2006" xmlns:r="http://schemas.openxmlformats.org/officeDocument/2006/relationships" xmlns:w="http://schemas.openxmlformats.org/wordprocessingml/2006/main" xmlns:w14="http://schemas.microsoft.com/office/word/2010/wordml" xmlns:w15="http://schemas.microsoft.com/office/word/2012/wordml" xmlns:w16cex="http://schemas.microsoft.com/office/word/2018/wordml/cex" xmlns:w16cid="http://schemas.microsoft.com/office/word/2016/wordml/cid" xmlns:w16="http://schemas.microsoft.com/office/word/2018/wordml" xmlns:w16se="http://schemas.microsoft.com/office/word/2015/wordml/symex" mc:Ignorable="w14 w15 w16se w16cid w16 w16cex">
+<w:styles xmlns:mc="http://schemas.openxmlformats.org/markup-compatibility/2006" xmlns:r="http://schemas.openxmlformats.org/officeDocument/2006/relationships" xmlns:w="http://schemas.openxmlformats.org/wordprocessingml/2006/main" xmlns:w14="http://schemas.microsoft.com/office/word/2010/wordml" xmlns:w15="http://schemas.microsoft.com/office/word/2012/wordml" mc:Ignorable="w14 w15">
   <w:docDefaults>
     <w:rPrDefault>
       <w:rPr>
         <w:rFonts w:ascii="Arial" w:eastAsia="Arial" w:hAnsi="Arial" w:cs="Arial"/>
         <w:sz w:val="22"/>
         <w:szCs w:val="22"/>
-        <w:lang w:val="en" w:eastAsia="es-419" w:bidi="ar-SA"/>
+        <w:lang w:val="en" w:eastAsia="es-AR" w:bidi="ar-SA"/>
       </w:rPr>
     </w:rPrDefault>
     <w:pPrDefault>
@@ -1528,7 +1751,7 @@
       </w:pPr>
     </w:pPrDefault>
   </w:docDefaults>
-  <w:latentStyles w:defLockedState="0" w:defUIPriority="99" w:defSemiHidden="0" w:defUnhideWhenUsed="0" w:defQFormat="0" w:count="376">
+  <w:latentStyles w:defLockedState="0" w:defUIPriority="99" w:defSemiHidden="0" w:defUnhideWhenUsed="0" w:defQFormat="0" w:count="371">
     <w:lsdException w:name="Normal" w:uiPriority="0" w:qFormat="1"/>
     <w:lsdException w:name="heading 1" w:uiPriority="9" w:qFormat="1"/>
     <w:lsdException w:name="heading 2" w:semiHidden="1" w:uiPriority="9" w:unhideWhenUsed="1" w:qFormat="1"/>
@@ -1900,11 +2123,6 @@
     <w:lsdException w:name="List Table 5 Dark Accent 6" w:uiPriority="50"/>
     <w:lsdException w:name="List Table 6 Colorful Accent 6" w:uiPriority="51"/>
     <w:lsdException w:name="List Table 7 Colorful Accent 6" w:uiPriority="52"/>
-    <w:lsdException w:name="Mention" w:semiHidden="1" w:unhideWhenUsed="1"/>
-    <w:lsdException w:name="Smart Hyperlink" w:semiHidden="1" w:unhideWhenUsed="1"/>
-    <w:lsdException w:name="Hashtag" w:semiHidden="1" w:unhideWhenUsed="1"/>
-    <w:lsdException w:name="Unresolved Mention" w:semiHidden="1" w:unhideWhenUsed="1"/>
-    <w:lsdException w:name="Smart Link" w:semiHidden="1" w:unhideWhenUsed="1"/>
   </w:latentStyles>
   <w:style w:type="paragraph" w:default="1" w:styleId="Normal">
     <w:name w:val="Normal"/>
@@ -2063,7 +2281,7 @@
       </w:tblCellMar>
     </w:tblPr>
   </w:style>
-  <w:style w:type="paragraph" w:styleId="Ttulo">
+  <w:style w:type="paragraph" w:styleId="Puesto">
     <w:name w:val="Title"/>
     <w:basedOn w:val="Normal"/>
     <w:next w:val="Normal"/>

</xml_diff>

<commit_message>
cargue tareas al word
</commit_message>
<xml_diff>
--- a/Informe de Avance.docx
+++ b/Informe de Avance.docx
@@ -1,11 +1,11 @@
 
 <file path=word/document.xml><?xml version="1.0" encoding="utf-8"?>
-<w:document xmlns:wpc="http://schemas.microsoft.com/office/word/2010/wordprocessingCanvas" xmlns:mc="http://schemas.openxmlformats.org/markup-compatibility/2006" xmlns:o="urn:schemas-microsoft-com:office:office" xmlns:r="http://schemas.openxmlformats.org/officeDocument/2006/relationships" xmlns:m="http://schemas.openxmlformats.org/officeDocument/2006/math" xmlns:v="urn:schemas-microsoft-com:vml" xmlns:wp14="http://schemas.microsoft.com/office/word/2010/wordprocessingDrawing" xmlns:wp="http://schemas.openxmlformats.org/drawingml/2006/wordprocessingDrawing" xmlns:w10="urn:schemas-microsoft-com:office:word" xmlns:w="http://schemas.openxmlformats.org/wordprocessingml/2006/main" xmlns:w14="http://schemas.microsoft.com/office/word/2010/wordml" xmlns:w15="http://schemas.microsoft.com/office/word/2012/wordml" xmlns:wpg="http://schemas.microsoft.com/office/word/2010/wordprocessingGroup" xmlns:wpi="http://schemas.microsoft.com/office/word/2010/wordprocessingInk" xmlns:wne="http://schemas.microsoft.com/office/word/2006/wordml" xmlns:wps="http://schemas.microsoft.com/office/word/2010/wordprocessingShape" mc:Ignorable="w14 w15 wp14">
+<w:document xmlns:wpc="http://schemas.microsoft.com/office/word/2010/wordprocessingCanvas" xmlns:cx="http://schemas.microsoft.com/office/drawing/2014/chartex" xmlns:cx1="http://schemas.microsoft.com/office/drawing/2015/9/8/chartex" xmlns:cx2="http://schemas.microsoft.com/office/drawing/2015/10/21/chartex" xmlns:cx3="http://schemas.microsoft.com/office/drawing/2016/5/9/chartex" xmlns:cx4="http://schemas.microsoft.com/office/drawing/2016/5/10/chartex" xmlns:cx5="http://schemas.microsoft.com/office/drawing/2016/5/11/chartex" xmlns:cx6="http://schemas.microsoft.com/office/drawing/2016/5/12/chartex" xmlns:cx7="http://schemas.microsoft.com/office/drawing/2016/5/13/chartex" xmlns:cx8="http://schemas.microsoft.com/office/drawing/2016/5/14/chartex" xmlns:mc="http://schemas.openxmlformats.org/markup-compatibility/2006" xmlns:aink="http://schemas.microsoft.com/office/drawing/2016/ink" xmlns:am3d="http://schemas.microsoft.com/office/drawing/2017/model3d" xmlns:o="urn:schemas-microsoft-com:office:office" xmlns:r="http://schemas.openxmlformats.org/officeDocument/2006/relationships" xmlns:m="http://schemas.openxmlformats.org/officeDocument/2006/math" xmlns:v="urn:schemas-microsoft-com:vml" xmlns:wp14="http://schemas.microsoft.com/office/word/2010/wordprocessingDrawing" xmlns:wp="http://schemas.openxmlformats.org/drawingml/2006/wordprocessingDrawing" xmlns:w10="urn:schemas-microsoft-com:office:word" xmlns:w="http://schemas.openxmlformats.org/wordprocessingml/2006/main" xmlns:w14="http://schemas.microsoft.com/office/word/2010/wordml" xmlns:w15="http://schemas.microsoft.com/office/word/2012/wordml" xmlns:w16cex="http://schemas.microsoft.com/office/word/2018/wordml/cex" xmlns:w16cid="http://schemas.microsoft.com/office/word/2016/wordml/cid" xmlns:w16="http://schemas.microsoft.com/office/word/2018/wordml" xmlns:w16se="http://schemas.microsoft.com/office/word/2015/wordml/symex" xmlns:wpg="http://schemas.microsoft.com/office/word/2010/wordprocessingGroup" xmlns:wpi="http://schemas.microsoft.com/office/word/2010/wordprocessingInk" xmlns:wne="http://schemas.microsoft.com/office/word/2006/wordml" xmlns:wps="http://schemas.microsoft.com/office/word/2010/wordprocessingShape" mc:Ignorable="w14 w15 w16se w16cid w16 w16cex wp14">
   <w:background w:color="FFFFFF"/>
   <w:body>
     <w:p>
       <w:pPr>
-        <w:pStyle w:val="Puesto"/>
+        <w:pStyle w:val="Ttulo"/>
         <w:keepNext w:val="0"/>
         <w:keepLines w:val="0"/>
         <w:spacing w:after="0" w:line="240" w:lineRule="auto"/>
@@ -81,13 +81,8 @@
       </w:pPr>
       <w:bookmarkStart w:id="3" w:name="_3fi1mdgbocua" w:colFirst="0" w:colLast="0"/>
       <w:bookmarkEnd w:id="3"/>
-      <w:proofErr w:type="spellStart"/>
-      <w:r>
-        <w:t>Grupo</w:t>
-      </w:r>
-      <w:proofErr w:type="spellEnd"/>
-      <w:r>
-        <w:t xml:space="preserve">:   </w:t>
+      <w:r>
+        <w:t xml:space="preserve">Grupo:   </w:t>
       </w:r>
       <w:r>
         <w:rPr>
@@ -299,25 +294,14 @@
         </w:rPr>
         <w:t xml:space="preserve">&lt; </w:t>
       </w:r>
-      <w:proofErr w:type="spellStart"/>
-      <w:r>
-        <w:rPr>
-          <w:b w:val="0"/>
-          <w:color w:val="434343"/>
-          <w:sz w:val="24"/>
-          <w:szCs w:val="24"/>
-        </w:rPr>
-        <w:t>Gianluca</w:t>
-      </w:r>
-      <w:proofErr w:type="spellEnd"/>
-      <w:r>
-        <w:rPr>
-          <w:b w:val="0"/>
-          <w:color w:val="434343"/>
-          <w:sz w:val="24"/>
-          <w:szCs w:val="24"/>
-        </w:rPr>
-        <w:t xml:space="preserve"> </w:t>
+      <w:r>
+        <w:rPr>
+          <w:b w:val="0"/>
+          <w:color w:val="434343"/>
+          <w:sz w:val="24"/>
+          <w:szCs w:val="24"/>
+        </w:rPr>
+        <w:t xml:space="preserve">Gianluca </w:t>
       </w:r>
       <w:proofErr w:type="spellStart"/>
       <w:r>
@@ -653,7 +637,21 @@
         <w:rPr>
           <w:lang w:val="es-AR"/>
         </w:rPr>
-        <w:t>(), toString()</w:t>
+        <w:t xml:space="preserve">(), </w:t>
+      </w:r>
+      <w:proofErr w:type="spellStart"/>
+      <w:r>
+        <w:rPr>
+          <w:lang w:val="es-AR"/>
+        </w:rPr>
+        <w:t>toString</w:t>
+      </w:r>
+      <w:proofErr w:type="spellEnd"/>
+      <w:r>
+        <w:rPr>
+          <w:lang w:val="es-AR"/>
+        </w:rPr>
+        <w:t>()</w:t>
       </w:r>
     </w:p>
     <w:p>
@@ -939,20 +937,8 @@
           <w:szCs w:val="24"/>
           <w:lang w:val="es-AR"/>
         </w:rPr>
-        <w:t xml:space="preserve">Kevin </w:t>
-      </w:r>
-      <w:proofErr w:type="spellStart"/>
-      <w:r>
-        <w:rPr>
-          <w:b w:val="0"/>
-          <w:color w:val="434343"/>
-          <w:sz w:val="24"/>
-          <w:szCs w:val="24"/>
-          <w:lang w:val="es-AR"/>
-        </w:rPr>
-        <w:t>Cánepa</w:t>
-      </w:r>
-      <w:proofErr w:type="spellEnd"/>
+        <w:t>Kevin Cánepa</w:t>
+      </w:r>
       <w:r>
         <w:rPr>
           <w:b w:val="0"/>
@@ -1029,6 +1015,171 @@
         <w:t>Articulo</w:t>
       </w:r>
       <w:proofErr w:type="spellEnd"/>
+    </w:p>
+    <w:p>
+      <w:pPr>
+        <w:pStyle w:val="Prrafodelista"/>
+        <w:numPr>
+          <w:ilvl w:val="0"/>
+          <w:numId w:val="3"/>
+        </w:numPr>
+        <w:rPr>
+          <w:lang w:val="es-ES"/>
+        </w:rPr>
+      </w:pPr>
+      <w:r>
+        <w:rPr>
+          <w:lang w:val="es-ES"/>
+        </w:rPr>
+        <w:t xml:space="preserve">Comercio: </w:t>
+      </w:r>
+      <w:proofErr w:type="spellStart"/>
+      <w:proofErr w:type="gramStart"/>
+      <w:r>
+        <w:rPr>
+          <w:lang w:val="es-ES"/>
+        </w:rPr>
+        <w:t>traerArticulo</w:t>
+      </w:r>
+      <w:proofErr w:type="spellEnd"/>
+      <w:r>
+        <w:rPr>
+          <w:lang w:val="es-ES"/>
+        </w:rPr>
+        <w:t>(</w:t>
+      </w:r>
+      <w:proofErr w:type="gramEnd"/>
+      <w:r>
+        <w:rPr>
+          <w:lang w:val="es-ES"/>
+        </w:rPr>
+        <w:t>)</w:t>
+      </w:r>
+    </w:p>
+    <w:p>
+      <w:pPr>
+        <w:pStyle w:val="Prrafodelista"/>
+        <w:numPr>
+          <w:ilvl w:val="0"/>
+          <w:numId w:val="3"/>
+        </w:numPr>
+        <w:rPr>
+          <w:lang w:val="es-ES"/>
+        </w:rPr>
+      </w:pPr>
+      <w:r>
+        <w:rPr>
+          <w:lang w:val="es-ES"/>
+        </w:rPr>
+        <w:t xml:space="preserve">Comercio: </w:t>
+      </w:r>
+      <w:proofErr w:type="spellStart"/>
+      <w:proofErr w:type="gramStart"/>
+      <w:r>
+        <w:rPr>
+          <w:lang w:val="es-ES"/>
+        </w:rPr>
+        <w:t>traerAgenda</w:t>
+      </w:r>
+      <w:proofErr w:type="spellEnd"/>
+      <w:r>
+        <w:rPr>
+          <w:lang w:val="es-ES"/>
+        </w:rPr>
+        <w:t>(</w:t>
+      </w:r>
+      <w:proofErr w:type="gramEnd"/>
+      <w:r>
+        <w:rPr>
+          <w:lang w:val="es-ES"/>
+        </w:rPr>
+        <w:t>)</w:t>
+      </w:r>
+    </w:p>
+    <w:p>
+      <w:pPr>
+        <w:pStyle w:val="Prrafodelista"/>
+        <w:numPr>
+          <w:ilvl w:val="0"/>
+          <w:numId w:val="3"/>
+        </w:numPr>
+        <w:rPr>
+          <w:lang w:val="es-ES"/>
+        </w:rPr>
+      </w:pPr>
+      <w:r>
+        <w:rPr>
+          <w:lang w:val="es-ES"/>
+        </w:rPr>
+        <w:t xml:space="preserve">Comercio: </w:t>
+      </w:r>
+      <w:proofErr w:type="spellStart"/>
+      <w:proofErr w:type="gramStart"/>
+      <w:r>
+        <w:rPr>
+          <w:lang w:val="es-ES"/>
+        </w:rPr>
+        <w:t>traerTurnosLibres</w:t>
+      </w:r>
+      <w:proofErr w:type="spellEnd"/>
+      <w:r>
+        <w:rPr>
+          <w:lang w:val="es-ES"/>
+        </w:rPr>
+        <w:t>(</w:t>
+      </w:r>
+      <w:proofErr w:type="gramEnd"/>
+      <w:r>
+        <w:rPr>
+          <w:lang w:val="es-ES"/>
+        </w:rPr>
+        <w:t>)</w:t>
+      </w:r>
+    </w:p>
+    <w:p>
+      <w:pPr>
+        <w:pStyle w:val="Prrafodelista"/>
+        <w:numPr>
+          <w:ilvl w:val="0"/>
+          <w:numId w:val="3"/>
+        </w:numPr>
+        <w:rPr>
+          <w:lang w:val="es-ES"/>
+        </w:rPr>
+      </w:pPr>
+      <w:r>
+        <w:rPr>
+          <w:lang w:val="es-ES"/>
+        </w:rPr>
+        <w:t xml:space="preserve">Articulo: </w:t>
+      </w:r>
+      <w:proofErr w:type="spellStart"/>
+      <w:proofErr w:type="gramStart"/>
+      <w:r>
+        <w:rPr>
+          <w:lang w:val="es-ES"/>
+        </w:rPr>
+        <w:t>validarCodBarras</w:t>
+      </w:r>
+      <w:proofErr w:type="spellEnd"/>
+      <w:r>
+        <w:rPr>
+          <w:lang w:val="es-ES"/>
+        </w:rPr>
+        <w:t>(</w:t>
+      </w:r>
+      <w:proofErr w:type="gramEnd"/>
+      <w:r>
+        <w:rPr>
+          <w:lang w:val="es-ES"/>
+        </w:rPr>
+        <w:t>)</w:t>
+      </w:r>
+    </w:p>
+    <w:p>
+      <w:pPr>
+        <w:pStyle w:val="Prrafodelista"/>
+      </w:pPr>
     </w:p>
     <w:p/>
     <w:p/>
@@ -1126,15 +1277,7 @@
       </w:r>
       <w:proofErr w:type="spellEnd"/>
       <w:r>
-        <w:t xml:space="preserve">: </w:t>
-      </w:r>
-      <w:proofErr w:type="spellStart"/>
-      <w:r>
-        <w:t>Comercio</w:t>
-      </w:r>
-      <w:proofErr w:type="spellEnd"/>
-      <w:r>
-        <w:t xml:space="preserve">, </w:t>
+        <w:t xml:space="preserve">: Comercio, </w:t>
       </w:r>
       <w:proofErr w:type="spellStart"/>
       <w:r>
@@ -1178,6 +1321,7 @@
       <w:bookmarkEnd w:id="18"/>
       <w:proofErr w:type="spellStart"/>
       <w:r>
+        <w:lastRenderedPageBreak/>
         <w:t>Inconvenientes</w:t>
       </w:r>
       <w:proofErr w:type="spellEnd"/>
@@ -1204,29 +1348,7 @@
           <w:szCs w:val="24"/>
           <w:lang w:val="es-AR"/>
         </w:rPr>
-        <w:t xml:space="preserve">&lt; </w:t>
-      </w:r>
-      <w:proofErr w:type="gramStart"/>
-      <w:r>
-        <w:rPr>
-          <w:b w:val="0"/>
-          <w:color w:val="434343"/>
-          <w:sz w:val="24"/>
-          <w:szCs w:val="24"/>
-          <w:lang w:val="es-AR"/>
-        </w:rPr>
-        <w:t>todos</w:t>
-      </w:r>
-      <w:proofErr w:type="gramEnd"/>
-      <w:r>
-        <w:rPr>
-          <w:b w:val="0"/>
-          <w:color w:val="434343"/>
-          <w:sz w:val="24"/>
-          <w:szCs w:val="24"/>
-          <w:lang w:val="es-AR"/>
-        </w:rPr>
-        <w:t xml:space="preserve"> aquellos obstáculos que hayan interferido en el desarrollo y avance del TPI &gt;</w:t>
+        <w:t>&lt; todos aquellos obstáculos que hayan interferido en el desarrollo y avance del TPI &gt;</w:t>
       </w:r>
     </w:p>
     <w:p>
@@ -1268,8 +1390,8 @@
 </file>
 
 <file path=word/numbering.xml><?xml version="1.0" encoding="utf-8"?>
-<w:numbering xmlns:wpc="http://schemas.microsoft.com/office/word/2010/wordprocessingCanvas" xmlns:mc="http://schemas.openxmlformats.org/markup-compatibility/2006" xmlns:o="urn:schemas-microsoft-com:office:office" xmlns:r="http://schemas.openxmlformats.org/officeDocument/2006/relationships" xmlns:m="http://schemas.openxmlformats.org/officeDocument/2006/math" xmlns:v="urn:schemas-microsoft-com:vml" xmlns:wp14="http://schemas.microsoft.com/office/word/2010/wordprocessingDrawing" xmlns:wp="http://schemas.openxmlformats.org/drawingml/2006/wordprocessingDrawing" xmlns:w10="urn:schemas-microsoft-com:office:word" xmlns:w="http://schemas.openxmlformats.org/wordprocessingml/2006/main" xmlns:w14="http://schemas.microsoft.com/office/word/2010/wordml" xmlns:w15="http://schemas.microsoft.com/office/word/2012/wordml" xmlns:wpg="http://schemas.microsoft.com/office/word/2010/wordprocessingGroup" xmlns:wpi="http://schemas.microsoft.com/office/word/2010/wordprocessingInk" xmlns:wne="http://schemas.microsoft.com/office/word/2006/wordml" xmlns:wps="http://schemas.microsoft.com/office/word/2010/wordprocessingShape" mc:Ignorable="w14 w15 wp14">
-  <w:abstractNum w:abstractNumId="0">
+<w:numbering xmlns:wpc="http://schemas.microsoft.com/office/word/2010/wordprocessingCanvas" xmlns:cx="http://schemas.microsoft.com/office/drawing/2014/chartex" xmlns:cx1="http://schemas.microsoft.com/office/drawing/2015/9/8/chartex" xmlns:cx2="http://schemas.microsoft.com/office/drawing/2015/10/21/chartex" xmlns:cx3="http://schemas.microsoft.com/office/drawing/2016/5/9/chartex" xmlns:cx4="http://schemas.microsoft.com/office/drawing/2016/5/10/chartex" xmlns:cx5="http://schemas.microsoft.com/office/drawing/2016/5/11/chartex" xmlns:cx6="http://schemas.microsoft.com/office/drawing/2016/5/12/chartex" xmlns:cx7="http://schemas.microsoft.com/office/drawing/2016/5/13/chartex" xmlns:cx8="http://schemas.microsoft.com/office/drawing/2016/5/14/chartex" xmlns:mc="http://schemas.openxmlformats.org/markup-compatibility/2006" xmlns:aink="http://schemas.microsoft.com/office/drawing/2016/ink" xmlns:am3d="http://schemas.microsoft.com/office/drawing/2017/model3d" xmlns:o="urn:schemas-microsoft-com:office:office" xmlns:r="http://schemas.openxmlformats.org/officeDocument/2006/relationships" xmlns:m="http://schemas.openxmlformats.org/officeDocument/2006/math" xmlns:v="urn:schemas-microsoft-com:vml" xmlns:wp14="http://schemas.microsoft.com/office/word/2010/wordprocessingDrawing" xmlns:wp="http://schemas.openxmlformats.org/drawingml/2006/wordprocessingDrawing" xmlns:w10="urn:schemas-microsoft-com:office:word" xmlns:w="http://schemas.openxmlformats.org/wordprocessingml/2006/main" xmlns:w14="http://schemas.microsoft.com/office/word/2010/wordml" xmlns:w15="http://schemas.microsoft.com/office/word/2012/wordml" xmlns:w16cex="http://schemas.microsoft.com/office/word/2018/wordml/cex" xmlns:w16cid="http://schemas.microsoft.com/office/word/2016/wordml/cid" xmlns:w16="http://schemas.microsoft.com/office/word/2018/wordml" xmlns:w16se="http://schemas.microsoft.com/office/word/2015/wordml/symex" xmlns:wpg="http://schemas.microsoft.com/office/word/2010/wordprocessingGroup" xmlns:wpi="http://schemas.microsoft.com/office/word/2010/wordprocessingInk" xmlns:wne="http://schemas.microsoft.com/office/word/2006/wordml" xmlns:wps="http://schemas.microsoft.com/office/word/2010/wordprocessingShape" mc:Ignorable="w14 w15 w16se w16cid w16 w16cex wp14">
+  <w:abstractNum w:abstractNumId="0" w15:restartNumberingAfterBreak="0">
     <w:nsid w:val="355D6908"/>
     <w:multiLevelType w:val="hybridMultilevel"/>
     <w:tmpl w:val="78FA7E16"/>
@@ -1381,7 +1503,7 @@
       </w:rPr>
     </w:lvl>
   </w:abstractNum>
-  <w:abstractNum w:abstractNumId="1">
+  <w:abstractNum w:abstractNumId="1" w15:restartNumberingAfterBreak="0">
     <w:nsid w:val="41481D56"/>
     <w:multiLevelType w:val="hybridMultilevel"/>
     <w:tmpl w:val="CD00F378"/>
@@ -1493,7 +1615,7 @@
       </w:rPr>
     </w:lvl>
   </w:abstractNum>
-  <w:abstractNum w:abstractNumId="2">
+  <w:abstractNum w:abstractNumId="2" w15:restartNumberingAfterBreak="0">
     <w:nsid w:val="4E5E261C"/>
     <w:multiLevelType w:val="multilevel"/>
     <w:tmpl w:val="86F29192"/>
@@ -1606,7 +1728,7 @@
       </w:rPr>
     </w:lvl>
   </w:abstractNum>
-  <w:abstractNum w:abstractNumId="3">
+  <w:abstractNum w:abstractNumId="3" w15:restartNumberingAfterBreak="0">
     <w:nsid w:val="6E31226E"/>
     <w:multiLevelType w:val="multilevel"/>
     <w:tmpl w:val="3F06407E"/>
@@ -1735,7 +1857,7 @@
 </file>
 
 <file path=word/styles.xml><?xml version="1.0" encoding="utf-8"?>
-<w:styles xmlns:mc="http://schemas.openxmlformats.org/markup-compatibility/2006" xmlns:r="http://schemas.openxmlformats.org/officeDocument/2006/relationships" xmlns:w="http://schemas.openxmlformats.org/wordprocessingml/2006/main" xmlns:w14="http://schemas.microsoft.com/office/word/2010/wordml" xmlns:w15="http://schemas.microsoft.com/office/word/2012/wordml" mc:Ignorable="w14 w15">
+<w:styles xmlns:mc="http://schemas.openxmlformats.org/markup-compatibility/2006" xmlns:r="http://schemas.openxmlformats.org/officeDocument/2006/relationships" xmlns:w="http://schemas.openxmlformats.org/wordprocessingml/2006/main" xmlns:w14="http://schemas.microsoft.com/office/word/2010/wordml" xmlns:w15="http://schemas.microsoft.com/office/word/2012/wordml" xmlns:w16cex="http://schemas.microsoft.com/office/word/2018/wordml/cex" xmlns:w16cid="http://schemas.microsoft.com/office/word/2016/wordml/cid" xmlns:w16="http://schemas.microsoft.com/office/word/2018/wordml" xmlns:w16se="http://schemas.microsoft.com/office/word/2015/wordml/symex" mc:Ignorable="w14 w15 w16se w16cid w16 w16cex">
   <w:docDefaults>
     <w:rPrDefault>
       <w:rPr>
@@ -1751,7 +1873,7 @@
       </w:pPr>
     </w:pPrDefault>
   </w:docDefaults>
-  <w:latentStyles w:defLockedState="0" w:defUIPriority="99" w:defSemiHidden="0" w:defUnhideWhenUsed="0" w:defQFormat="0" w:count="371">
+  <w:latentStyles w:defLockedState="0" w:defUIPriority="99" w:defSemiHidden="0" w:defUnhideWhenUsed="0" w:defQFormat="0" w:count="376">
     <w:lsdException w:name="Normal" w:uiPriority="0" w:qFormat="1"/>
     <w:lsdException w:name="heading 1" w:uiPriority="9" w:qFormat="1"/>
     <w:lsdException w:name="heading 2" w:semiHidden="1" w:uiPriority="9" w:unhideWhenUsed="1" w:qFormat="1"/>
@@ -1857,7 +1979,6 @@
     <w:lsdException w:name="HTML Sample" w:semiHidden="1" w:unhideWhenUsed="1"/>
     <w:lsdException w:name="HTML Typewriter" w:semiHidden="1" w:unhideWhenUsed="1"/>
     <w:lsdException w:name="HTML Variable" w:semiHidden="1" w:unhideWhenUsed="1"/>
-    <w:lsdException w:name="Normal Table" w:semiHidden="1" w:unhideWhenUsed="1"/>
     <w:lsdException w:name="annotation subject" w:semiHidden="1" w:unhideWhenUsed="1"/>
     <w:lsdException w:name="No List" w:semiHidden="1" w:unhideWhenUsed="1"/>
     <w:lsdException w:name="Outline List 1" w:semiHidden="1" w:unhideWhenUsed="1"/>
@@ -1900,11 +2021,8 @@
     <w:lsdException w:name="Table Contemporary" w:semiHidden="1" w:unhideWhenUsed="1"/>
     <w:lsdException w:name="Table Elegant" w:semiHidden="1" w:unhideWhenUsed="1"/>
     <w:lsdException w:name="Table Professional" w:semiHidden="1" w:unhideWhenUsed="1"/>
-    <w:lsdException w:name="Table Subtle 1" w:semiHidden="1" w:unhideWhenUsed="1"/>
     <w:lsdException w:name="Table Subtle 2" w:semiHidden="1" w:unhideWhenUsed="1"/>
     <w:lsdException w:name="Table Web 1" w:semiHidden="1" w:unhideWhenUsed="1"/>
-    <w:lsdException w:name="Table Web 2" w:semiHidden="1" w:unhideWhenUsed="1"/>
-    <w:lsdException w:name="Table Web 3" w:semiHidden="1" w:unhideWhenUsed="1"/>
     <w:lsdException w:name="Balloon Text" w:semiHidden="1" w:unhideWhenUsed="1"/>
     <w:lsdException w:name="Table Grid" w:uiPriority="39"/>
     <w:lsdException w:name="Table Theme" w:semiHidden="1" w:unhideWhenUsed="1"/>
@@ -2123,6 +2241,11 @@
     <w:lsdException w:name="List Table 5 Dark Accent 6" w:uiPriority="50"/>
     <w:lsdException w:name="List Table 6 Colorful Accent 6" w:uiPriority="51"/>
     <w:lsdException w:name="List Table 7 Colorful Accent 6" w:uiPriority="52"/>
+    <w:lsdException w:name="Mention" w:semiHidden="1" w:unhideWhenUsed="1"/>
+    <w:lsdException w:name="Smart Hyperlink" w:semiHidden="1" w:unhideWhenUsed="1"/>
+    <w:lsdException w:name="Hashtag" w:semiHidden="1" w:unhideWhenUsed="1"/>
+    <w:lsdException w:name="Unresolved Mention" w:semiHidden="1" w:unhideWhenUsed="1"/>
+    <w:lsdException w:name="Smart Link" w:semiHidden="1" w:unhideWhenUsed="1"/>
   </w:latentStyles>
   <w:style w:type="paragraph" w:default="1" w:styleId="Normal">
     <w:name w:val="Normal"/>
@@ -2281,7 +2404,7 @@
       </w:tblCellMar>
     </w:tblPr>
   </w:style>
-  <w:style w:type="paragraph" w:styleId="Puesto">
+  <w:style w:type="paragraph" w:styleId="Ttulo">
     <w:name w:val="Title"/>
     <w:basedOn w:val="Normal"/>
     <w:next w:val="Normal"/>

</xml_diff>

<commit_message>
Incluye agregarCarrito, eliminarCarrito, confirmarCarritoEnvio, confirmarCarritoRetiroLocal, etc.
</commit_message>
<xml_diff>
--- a/Informe de Avance.docx
+++ b/Informe de Avance.docx
@@ -1,11 +1,11 @@
 
 <file path=word/document.xml><?xml version="1.0" encoding="utf-8"?>
-<w:document xmlns:wpc="http://schemas.microsoft.com/office/word/2010/wordprocessingCanvas" xmlns:cx="http://schemas.microsoft.com/office/drawing/2014/chartex" xmlns:cx1="http://schemas.microsoft.com/office/drawing/2015/9/8/chartex" xmlns:cx2="http://schemas.microsoft.com/office/drawing/2015/10/21/chartex" xmlns:cx3="http://schemas.microsoft.com/office/drawing/2016/5/9/chartex" xmlns:cx4="http://schemas.microsoft.com/office/drawing/2016/5/10/chartex" xmlns:cx5="http://schemas.microsoft.com/office/drawing/2016/5/11/chartex" xmlns:cx6="http://schemas.microsoft.com/office/drawing/2016/5/12/chartex" xmlns:cx7="http://schemas.microsoft.com/office/drawing/2016/5/13/chartex" xmlns:cx8="http://schemas.microsoft.com/office/drawing/2016/5/14/chartex" xmlns:mc="http://schemas.openxmlformats.org/markup-compatibility/2006" xmlns:aink="http://schemas.microsoft.com/office/drawing/2016/ink" xmlns:am3d="http://schemas.microsoft.com/office/drawing/2017/model3d" xmlns:o="urn:schemas-microsoft-com:office:office" xmlns:r="http://schemas.openxmlformats.org/officeDocument/2006/relationships" xmlns:m="http://schemas.openxmlformats.org/officeDocument/2006/math" xmlns:v="urn:schemas-microsoft-com:vml" xmlns:wp14="http://schemas.microsoft.com/office/word/2010/wordprocessingDrawing" xmlns:wp="http://schemas.openxmlformats.org/drawingml/2006/wordprocessingDrawing" xmlns:w10="urn:schemas-microsoft-com:office:word" xmlns:w="http://schemas.openxmlformats.org/wordprocessingml/2006/main" xmlns:w14="http://schemas.microsoft.com/office/word/2010/wordml" xmlns:w15="http://schemas.microsoft.com/office/word/2012/wordml" xmlns:w16cex="http://schemas.microsoft.com/office/word/2018/wordml/cex" xmlns:w16cid="http://schemas.microsoft.com/office/word/2016/wordml/cid" xmlns:w16="http://schemas.microsoft.com/office/word/2018/wordml" xmlns:w16se="http://schemas.microsoft.com/office/word/2015/wordml/symex" xmlns:wpg="http://schemas.microsoft.com/office/word/2010/wordprocessingGroup" xmlns:wpi="http://schemas.microsoft.com/office/word/2010/wordprocessingInk" xmlns:wne="http://schemas.microsoft.com/office/word/2006/wordml" xmlns:wps="http://schemas.microsoft.com/office/word/2010/wordprocessingShape" mc:Ignorable="w14 w15 w16se w16cid w16 w16cex wp14">
+<w:document xmlns:wpc="http://schemas.microsoft.com/office/word/2010/wordprocessingCanvas" xmlns:mc="http://schemas.openxmlformats.org/markup-compatibility/2006" xmlns:o="urn:schemas-microsoft-com:office:office" xmlns:r="http://schemas.openxmlformats.org/officeDocument/2006/relationships" xmlns:m="http://schemas.openxmlformats.org/officeDocument/2006/math" xmlns:v="urn:schemas-microsoft-com:vml" xmlns:wp14="http://schemas.microsoft.com/office/word/2010/wordprocessingDrawing" xmlns:wp="http://schemas.openxmlformats.org/drawingml/2006/wordprocessingDrawing" xmlns:w10="urn:schemas-microsoft-com:office:word" xmlns:w="http://schemas.openxmlformats.org/wordprocessingml/2006/main" xmlns:w14="http://schemas.microsoft.com/office/word/2010/wordml" xmlns:w15="http://schemas.microsoft.com/office/word/2012/wordml" xmlns:wpg="http://schemas.microsoft.com/office/word/2010/wordprocessingGroup" xmlns:wpi="http://schemas.microsoft.com/office/word/2010/wordprocessingInk" xmlns:wne="http://schemas.microsoft.com/office/word/2006/wordml" xmlns:wps="http://schemas.microsoft.com/office/word/2010/wordprocessingShape" mc:Ignorable="w14 w15 wp14">
   <w:background w:color="FFFFFF"/>
   <w:body>
     <w:p>
       <w:pPr>
-        <w:pStyle w:val="Ttulo"/>
+        <w:pStyle w:val="Puesto"/>
         <w:keepNext w:val="0"/>
         <w:keepLines w:val="0"/>
         <w:spacing w:after="0" w:line="240" w:lineRule="auto"/>
@@ -294,14 +294,25 @@
         </w:rPr>
         <w:t xml:space="preserve">&lt; </w:t>
       </w:r>
-      <w:r>
-        <w:rPr>
-          <w:b w:val="0"/>
-          <w:color w:val="434343"/>
-          <w:sz w:val="24"/>
-          <w:szCs w:val="24"/>
-        </w:rPr>
-        <w:t xml:space="preserve">Gianluca </w:t>
+      <w:proofErr w:type="spellStart"/>
+      <w:r>
+        <w:rPr>
+          <w:b w:val="0"/>
+          <w:color w:val="434343"/>
+          <w:sz w:val="24"/>
+          <w:szCs w:val="24"/>
+        </w:rPr>
+        <w:t>Gianluca</w:t>
+      </w:r>
+      <w:proofErr w:type="spellEnd"/>
+      <w:r>
+        <w:rPr>
+          <w:b w:val="0"/>
+          <w:color w:val="434343"/>
+          <w:sz w:val="24"/>
+          <w:szCs w:val="24"/>
+        </w:rPr>
+        <w:t xml:space="preserve"> </w:t>
       </w:r>
       <w:proofErr w:type="spellStart"/>
       <w:r>
@@ -416,16 +427,8 @@
         <w:rPr>
           <w:lang w:val="es-AR"/>
         </w:rPr>
-        <w:t>Detalle participación (por cada integrante</w:t>
-      </w:r>
-      <w:proofErr w:type="gramStart"/>
-      <w:r>
-        <w:rPr>
-          <w:lang w:val="es-AR"/>
-        </w:rPr>
-        <w:t>) :</w:t>
-      </w:r>
-      <w:proofErr w:type="gramEnd"/>
+        <w:t>Detalle participación (por cada integrante) :</w:t>
+      </w:r>
     </w:p>
     <w:p>
       <w:pPr>
@@ -609,6 +612,94 @@
         <w:rPr>
           <w:lang w:val="es-AR"/>
         </w:rPr>
+        <w:t xml:space="preserve">Comercio: </w:t>
+      </w:r>
+      <w:proofErr w:type="spellStart"/>
+      <w:r>
+        <w:rPr>
+          <w:lang w:val="es-AR"/>
+        </w:rPr>
+        <w:t>agregarCarrito</w:t>
+      </w:r>
+      <w:proofErr w:type="spellEnd"/>
+      <w:r>
+        <w:rPr>
+          <w:lang w:val="es-AR"/>
+        </w:rPr>
+        <w:t xml:space="preserve">(), </w:t>
+      </w:r>
+      <w:proofErr w:type="spellStart"/>
+      <w:r>
+        <w:rPr>
+          <w:lang w:val="es-AR"/>
+        </w:rPr>
+        <w:t>eliminarCarrito</w:t>
+      </w:r>
+      <w:proofErr w:type="spellEnd"/>
+      <w:r>
+        <w:rPr>
+          <w:lang w:val="es-AR"/>
+        </w:rPr>
+        <w:t xml:space="preserve">(), </w:t>
+      </w:r>
+      <w:proofErr w:type="spellStart"/>
+      <w:r>
+        <w:rPr>
+          <w:lang w:val="es-AR"/>
+        </w:rPr>
+        <w:t>confirmarCarritoEnvio</w:t>
+      </w:r>
+      <w:proofErr w:type="spellEnd"/>
+      <w:r>
+        <w:rPr>
+          <w:lang w:val="es-AR"/>
+        </w:rPr>
+        <w:t xml:space="preserve">(), </w:t>
+      </w:r>
+      <w:proofErr w:type="spellStart"/>
+      <w:r>
+        <w:rPr>
+          <w:lang w:val="es-AR"/>
+        </w:rPr>
+        <w:t>confirmarCarritoRetiroLocal</w:t>
+      </w:r>
+      <w:proofErr w:type="spellEnd"/>
+      <w:r>
+        <w:rPr>
+          <w:lang w:val="es-AR"/>
+        </w:rPr>
+        <w:t xml:space="preserve">(), </w:t>
+      </w:r>
+      <w:proofErr w:type="spellStart"/>
+      <w:r>
+        <w:rPr>
+          <w:lang w:val="es-AR"/>
+        </w:rPr>
+        <w:t>mostrarCarrito</w:t>
+      </w:r>
+      <w:proofErr w:type="spellEnd"/>
+      <w:r>
+        <w:rPr>
+          <w:lang w:val="es-AR"/>
+        </w:rPr>
+        <w:t>(), etc.</w:t>
+      </w:r>
+    </w:p>
+    <w:p>
+      <w:pPr>
+        <w:pStyle w:val="Prrafodelista"/>
+        <w:numPr>
+          <w:ilvl w:val="0"/>
+          <w:numId w:val="4"/>
+        </w:numPr>
+        <w:rPr>
+          <w:lang w:val="es-AR"/>
+        </w:rPr>
+      </w:pPr>
+      <w:r>
+        <w:rPr>
+          <w:lang w:val="es-AR"/>
+        </w:rPr>
         <w:t xml:space="preserve">Carrito: </w:t>
       </w:r>
       <w:proofErr w:type="spellStart"/>
@@ -1034,7 +1125,6 @@
         <w:t xml:space="preserve">Comercio: </w:t>
       </w:r>
       <w:proofErr w:type="spellStart"/>
-      <w:proofErr w:type="gramStart"/>
       <w:r>
         <w:rPr>
           <w:lang w:val="es-ES"/>
@@ -1046,14 +1136,7 @@
         <w:rPr>
           <w:lang w:val="es-ES"/>
         </w:rPr>
-        <w:t>(</w:t>
-      </w:r>
-      <w:proofErr w:type="gramEnd"/>
-      <w:r>
-        <w:rPr>
-          <w:lang w:val="es-ES"/>
-        </w:rPr>
-        <w:t>)</w:t>
+        <w:t>()</w:t>
       </w:r>
     </w:p>
     <w:p>
@@ -1074,7 +1157,6 @@
         <w:t xml:space="preserve">Comercio: </w:t>
       </w:r>
       <w:proofErr w:type="spellStart"/>
-      <w:proofErr w:type="gramStart"/>
       <w:r>
         <w:rPr>
           <w:lang w:val="es-ES"/>
@@ -1086,14 +1168,7 @@
         <w:rPr>
           <w:lang w:val="es-ES"/>
         </w:rPr>
-        <w:t>(</w:t>
-      </w:r>
-      <w:proofErr w:type="gramEnd"/>
-      <w:r>
-        <w:rPr>
-          <w:lang w:val="es-ES"/>
-        </w:rPr>
-        <w:t>)</w:t>
+        <w:t>()</w:t>
       </w:r>
     </w:p>
     <w:p>
@@ -1114,7 +1189,6 @@
         <w:t xml:space="preserve">Comercio: </w:t>
       </w:r>
       <w:proofErr w:type="spellStart"/>
-      <w:proofErr w:type="gramStart"/>
       <w:r>
         <w:rPr>
           <w:lang w:val="es-ES"/>
@@ -1126,14 +1200,7 @@
         <w:rPr>
           <w:lang w:val="es-ES"/>
         </w:rPr>
-        <w:t>(</w:t>
-      </w:r>
-      <w:proofErr w:type="gramEnd"/>
-      <w:r>
-        <w:rPr>
-          <w:lang w:val="es-ES"/>
-        </w:rPr>
-        <w:t>)</w:t>
+        <w:t>()</w:t>
       </w:r>
     </w:p>
     <w:p>
@@ -1147,18 +1214,25 @@
           <w:lang w:val="es-ES"/>
         </w:rPr>
       </w:pPr>
+      <w:proofErr w:type="spellStart"/>
       <w:r>
         <w:rPr>
           <w:lang w:val="es-ES"/>
         </w:rPr>
-        <w:t xml:space="preserve">Articulo: </w:t>
-      </w:r>
-      <w:proofErr w:type="spellStart"/>
-      <w:proofErr w:type="gramStart"/>
+        <w:t>Articulo</w:t>
+      </w:r>
+      <w:proofErr w:type="spellEnd"/>
       <w:r>
         <w:rPr>
           <w:lang w:val="es-ES"/>
         </w:rPr>
+        <w:t xml:space="preserve">: </w:t>
+      </w:r>
+      <w:proofErr w:type="spellStart"/>
+      <w:r>
+        <w:rPr>
+          <w:lang w:val="es-ES"/>
+        </w:rPr>
         <w:t>validarCodBarras</w:t>
       </w:r>
       <w:proofErr w:type="spellEnd"/>
@@ -1166,14 +1240,7 @@
         <w:rPr>
           <w:lang w:val="es-ES"/>
         </w:rPr>
-        <w:t>(</w:t>
-      </w:r>
-      <w:proofErr w:type="gramEnd"/>
-      <w:r>
-        <w:rPr>
-          <w:lang w:val="es-ES"/>
-        </w:rPr>
-        <w:t>)</w:t>
+        <w:t>()</w:t>
       </w:r>
     </w:p>
     <w:p>
@@ -1277,7 +1344,15 @@
       </w:r>
       <w:proofErr w:type="spellEnd"/>
       <w:r>
-        <w:t xml:space="preserve">: Comercio, </w:t>
+        <w:t xml:space="preserve">: </w:t>
+      </w:r>
+      <w:proofErr w:type="spellStart"/>
+      <w:r>
+        <w:t>Comercio</w:t>
+      </w:r>
+      <w:proofErr w:type="spellEnd"/>
+      <w:r>
+        <w:t xml:space="preserve">, </w:t>
       </w:r>
       <w:proofErr w:type="spellStart"/>
       <w:r>
@@ -1321,7 +1396,6 @@
       <w:bookmarkEnd w:id="18"/>
       <w:proofErr w:type="spellStart"/>
       <w:r>
-        <w:lastRenderedPageBreak/>
         <w:t>Inconvenientes</w:t>
       </w:r>
       <w:proofErr w:type="spellEnd"/>
@@ -1390,8 +1464,8 @@
 </file>
 
 <file path=word/numbering.xml><?xml version="1.0" encoding="utf-8"?>
-<w:numbering xmlns:wpc="http://schemas.microsoft.com/office/word/2010/wordprocessingCanvas" xmlns:cx="http://schemas.microsoft.com/office/drawing/2014/chartex" xmlns:cx1="http://schemas.microsoft.com/office/drawing/2015/9/8/chartex" xmlns:cx2="http://schemas.microsoft.com/office/drawing/2015/10/21/chartex" xmlns:cx3="http://schemas.microsoft.com/office/drawing/2016/5/9/chartex" xmlns:cx4="http://schemas.microsoft.com/office/drawing/2016/5/10/chartex" xmlns:cx5="http://schemas.microsoft.com/office/drawing/2016/5/11/chartex" xmlns:cx6="http://schemas.microsoft.com/office/drawing/2016/5/12/chartex" xmlns:cx7="http://schemas.microsoft.com/office/drawing/2016/5/13/chartex" xmlns:cx8="http://schemas.microsoft.com/office/drawing/2016/5/14/chartex" xmlns:mc="http://schemas.openxmlformats.org/markup-compatibility/2006" xmlns:aink="http://schemas.microsoft.com/office/drawing/2016/ink" xmlns:am3d="http://schemas.microsoft.com/office/drawing/2017/model3d" xmlns:o="urn:schemas-microsoft-com:office:office" xmlns:r="http://schemas.openxmlformats.org/officeDocument/2006/relationships" xmlns:m="http://schemas.openxmlformats.org/officeDocument/2006/math" xmlns:v="urn:schemas-microsoft-com:vml" xmlns:wp14="http://schemas.microsoft.com/office/word/2010/wordprocessingDrawing" xmlns:wp="http://schemas.openxmlformats.org/drawingml/2006/wordprocessingDrawing" xmlns:w10="urn:schemas-microsoft-com:office:word" xmlns:w="http://schemas.openxmlformats.org/wordprocessingml/2006/main" xmlns:w14="http://schemas.microsoft.com/office/word/2010/wordml" xmlns:w15="http://schemas.microsoft.com/office/word/2012/wordml" xmlns:w16cex="http://schemas.microsoft.com/office/word/2018/wordml/cex" xmlns:w16cid="http://schemas.microsoft.com/office/word/2016/wordml/cid" xmlns:w16="http://schemas.microsoft.com/office/word/2018/wordml" xmlns:w16se="http://schemas.microsoft.com/office/word/2015/wordml/symex" xmlns:wpg="http://schemas.microsoft.com/office/word/2010/wordprocessingGroup" xmlns:wpi="http://schemas.microsoft.com/office/word/2010/wordprocessingInk" xmlns:wne="http://schemas.microsoft.com/office/word/2006/wordml" xmlns:wps="http://schemas.microsoft.com/office/word/2010/wordprocessingShape" mc:Ignorable="w14 w15 w16se w16cid w16 w16cex wp14">
-  <w:abstractNum w:abstractNumId="0" w15:restartNumberingAfterBreak="0">
+<w:numbering xmlns:wpc="http://schemas.microsoft.com/office/word/2010/wordprocessingCanvas" xmlns:mc="http://schemas.openxmlformats.org/markup-compatibility/2006" xmlns:o="urn:schemas-microsoft-com:office:office" xmlns:r="http://schemas.openxmlformats.org/officeDocument/2006/relationships" xmlns:m="http://schemas.openxmlformats.org/officeDocument/2006/math" xmlns:v="urn:schemas-microsoft-com:vml" xmlns:wp14="http://schemas.microsoft.com/office/word/2010/wordprocessingDrawing" xmlns:wp="http://schemas.openxmlformats.org/drawingml/2006/wordprocessingDrawing" xmlns:w10="urn:schemas-microsoft-com:office:word" xmlns:w="http://schemas.openxmlformats.org/wordprocessingml/2006/main" xmlns:w14="http://schemas.microsoft.com/office/word/2010/wordml" xmlns:w15="http://schemas.microsoft.com/office/word/2012/wordml" xmlns:wpg="http://schemas.microsoft.com/office/word/2010/wordprocessingGroup" xmlns:wpi="http://schemas.microsoft.com/office/word/2010/wordprocessingInk" xmlns:wne="http://schemas.microsoft.com/office/word/2006/wordml" xmlns:wps="http://schemas.microsoft.com/office/word/2010/wordprocessingShape" mc:Ignorable="w14 w15 wp14">
+  <w:abstractNum w:abstractNumId="0">
     <w:nsid w:val="355D6908"/>
     <w:multiLevelType w:val="hybridMultilevel"/>
     <w:tmpl w:val="78FA7E16"/>
@@ -1503,7 +1577,7 @@
       </w:rPr>
     </w:lvl>
   </w:abstractNum>
-  <w:abstractNum w:abstractNumId="1" w15:restartNumberingAfterBreak="0">
+  <w:abstractNum w:abstractNumId="1">
     <w:nsid w:val="41481D56"/>
     <w:multiLevelType w:val="hybridMultilevel"/>
     <w:tmpl w:val="CD00F378"/>
@@ -1615,7 +1689,7 @@
       </w:rPr>
     </w:lvl>
   </w:abstractNum>
-  <w:abstractNum w:abstractNumId="2" w15:restartNumberingAfterBreak="0">
+  <w:abstractNum w:abstractNumId="2">
     <w:nsid w:val="4E5E261C"/>
     <w:multiLevelType w:val="multilevel"/>
     <w:tmpl w:val="86F29192"/>
@@ -1728,7 +1802,7 @@
       </w:rPr>
     </w:lvl>
   </w:abstractNum>
-  <w:abstractNum w:abstractNumId="3" w15:restartNumberingAfterBreak="0">
+  <w:abstractNum w:abstractNumId="3">
     <w:nsid w:val="6E31226E"/>
     <w:multiLevelType w:val="multilevel"/>
     <w:tmpl w:val="3F06407E"/>
@@ -1857,7 +1931,7 @@
 </file>
 
 <file path=word/styles.xml><?xml version="1.0" encoding="utf-8"?>
-<w:styles xmlns:mc="http://schemas.openxmlformats.org/markup-compatibility/2006" xmlns:r="http://schemas.openxmlformats.org/officeDocument/2006/relationships" xmlns:w="http://schemas.openxmlformats.org/wordprocessingml/2006/main" xmlns:w14="http://schemas.microsoft.com/office/word/2010/wordml" xmlns:w15="http://schemas.microsoft.com/office/word/2012/wordml" xmlns:w16cex="http://schemas.microsoft.com/office/word/2018/wordml/cex" xmlns:w16cid="http://schemas.microsoft.com/office/word/2016/wordml/cid" xmlns:w16="http://schemas.microsoft.com/office/word/2018/wordml" xmlns:w16se="http://schemas.microsoft.com/office/word/2015/wordml/symex" mc:Ignorable="w14 w15 w16se w16cid w16 w16cex">
+<w:styles xmlns:mc="http://schemas.openxmlformats.org/markup-compatibility/2006" xmlns:r="http://schemas.openxmlformats.org/officeDocument/2006/relationships" xmlns:w="http://schemas.openxmlformats.org/wordprocessingml/2006/main" xmlns:w14="http://schemas.microsoft.com/office/word/2010/wordml" xmlns:w15="http://schemas.microsoft.com/office/word/2012/wordml" mc:Ignorable="w14 w15">
   <w:docDefaults>
     <w:rPrDefault>
       <w:rPr>
@@ -1873,7 +1947,7 @@
       </w:pPr>
     </w:pPrDefault>
   </w:docDefaults>
-  <w:latentStyles w:defLockedState="0" w:defUIPriority="99" w:defSemiHidden="0" w:defUnhideWhenUsed="0" w:defQFormat="0" w:count="376">
+  <w:latentStyles w:defLockedState="0" w:defUIPriority="99" w:defSemiHidden="0" w:defUnhideWhenUsed="0" w:defQFormat="0" w:count="371">
     <w:lsdException w:name="Normal" w:uiPriority="0" w:qFormat="1"/>
     <w:lsdException w:name="heading 1" w:uiPriority="9" w:qFormat="1"/>
     <w:lsdException w:name="heading 2" w:semiHidden="1" w:uiPriority="9" w:unhideWhenUsed="1" w:qFormat="1"/>
@@ -1979,6 +2053,7 @@
     <w:lsdException w:name="HTML Sample" w:semiHidden="1" w:unhideWhenUsed="1"/>
     <w:lsdException w:name="HTML Typewriter" w:semiHidden="1" w:unhideWhenUsed="1"/>
     <w:lsdException w:name="HTML Variable" w:semiHidden="1" w:unhideWhenUsed="1"/>
+    <w:lsdException w:name="Normal Table" w:semiHidden="1" w:unhideWhenUsed="1"/>
     <w:lsdException w:name="annotation subject" w:semiHidden="1" w:unhideWhenUsed="1"/>
     <w:lsdException w:name="No List" w:semiHidden="1" w:unhideWhenUsed="1"/>
     <w:lsdException w:name="Outline List 1" w:semiHidden="1" w:unhideWhenUsed="1"/>
@@ -2021,8 +2096,11 @@
     <w:lsdException w:name="Table Contemporary" w:semiHidden="1" w:unhideWhenUsed="1"/>
     <w:lsdException w:name="Table Elegant" w:semiHidden="1" w:unhideWhenUsed="1"/>
     <w:lsdException w:name="Table Professional" w:semiHidden="1" w:unhideWhenUsed="1"/>
+    <w:lsdException w:name="Table Subtle 1" w:semiHidden="1" w:unhideWhenUsed="1"/>
     <w:lsdException w:name="Table Subtle 2" w:semiHidden="1" w:unhideWhenUsed="1"/>
     <w:lsdException w:name="Table Web 1" w:semiHidden="1" w:unhideWhenUsed="1"/>
+    <w:lsdException w:name="Table Web 2" w:semiHidden="1" w:unhideWhenUsed="1"/>
+    <w:lsdException w:name="Table Web 3" w:semiHidden="1" w:unhideWhenUsed="1"/>
     <w:lsdException w:name="Balloon Text" w:semiHidden="1" w:unhideWhenUsed="1"/>
     <w:lsdException w:name="Table Grid" w:uiPriority="39"/>
     <w:lsdException w:name="Table Theme" w:semiHidden="1" w:unhideWhenUsed="1"/>
@@ -2241,11 +2319,6 @@
     <w:lsdException w:name="List Table 5 Dark Accent 6" w:uiPriority="50"/>
     <w:lsdException w:name="List Table 6 Colorful Accent 6" w:uiPriority="51"/>
     <w:lsdException w:name="List Table 7 Colorful Accent 6" w:uiPriority="52"/>
-    <w:lsdException w:name="Mention" w:semiHidden="1" w:unhideWhenUsed="1"/>
-    <w:lsdException w:name="Smart Hyperlink" w:semiHidden="1" w:unhideWhenUsed="1"/>
-    <w:lsdException w:name="Hashtag" w:semiHidden="1" w:unhideWhenUsed="1"/>
-    <w:lsdException w:name="Unresolved Mention" w:semiHidden="1" w:unhideWhenUsed="1"/>
-    <w:lsdException w:name="Smart Link" w:semiHidden="1" w:unhideWhenUsed="1"/>
   </w:latentStyles>
   <w:style w:type="paragraph" w:default="1" w:styleId="Normal">
     <w:name w:val="Normal"/>
@@ -2404,7 +2477,7 @@
       </w:tblCellMar>
     </w:tblPr>
   </w:style>
-  <w:style w:type="paragraph" w:styleId="Ttulo">
+  <w:style w:type="paragraph" w:styleId="Puesto">
     <w:name w:val="Title"/>
     <w:basedOn w:val="Normal"/>
     <w:next w:val="Normal"/>

</xml_diff>

<commit_message>
ordeno agenda + informe avances
</commit_message>
<xml_diff>
--- a/Informe de Avance.docx
+++ b/Informe de Avance.docx
@@ -1,11 +1,11 @@
 
 <file path=word/document.xml><?xml version="1.0" encoding="utf-8"?>
-<w:document xmlns:wpc="http://schemas.microsoft.com/office/word/2010/wordprocessingCanvas" xmlns:mc="http://schemas.openxmlformats.org/markup-compatibility/2006" xmlns:o="urn:schemas-microsoft-com:office:office" xmlns:r="http://schemas.openxmlformats.org/officeDocument/2006/relationships" xmlns:m="http://schemas.openxmlformats.org/officeDocument/2006/math" xmlns:v="urn:schemas-microsoft-com:vml" xmlns:wp14="http://schemas.microsoft.com/office/word/2010/wordprocessingDrawing" xmlns:wp="http://schemas.openxmlformats.org/drawingml/2006/wordprocessingDrawing" xmlns:w10="urn:schemas-microsoft-com:office:word" xmlns:w="http://schemas.openxmlformats.org/wordprocessingml/2006/main" xmlns:w14="http://schemas.microsoft.com/office/word/2010/wordml" xmlns:w15="http://schemas.microsoft.com/office/word/2012/wordml" xmlns:wpg="http://schemas.microsoft.com/office/word/2010/wordprocessingGroup" xmlns:wpi="http://schemas.microsoft.com/office/word/2010/wordprocessingInk" xmlns:wne="http://schemas.microsoft.com/office/word/2006/wordml" xmlns:wps="http://schemas.microsoft.com/office/word/2010/wordprocessingShape" mc:Ignorable="w14 w15 wp14">
+<w:document xmlns:wpc="http://schemas.microsoft.com/office/word/2010/wordprocessingCanvas" xmlns:cx="http://schemas.microsoft.com/office/drawing/2014/chartex" xmlns:cx1="http://schemas.microsoft.com/office/drawing/2015/9/8/chartex" xmlns:cx2="http://schemas.microsoft.com/office/drawing/2015/10/21/chartex" xmlns:cx3="http://schemas.microsoft.com/office/drawing/2016/5/9/chartex" xmlns:cx4="http://schemas.microsoft.com/office/drawing/2016/5/10/chartex" xmlns:cx5="http://schemas.microsoft.com/office/drawing/2016/5/11/chartex" xmlns:cx6="http://schemas.microsoft.com/office/drawing/2016/5/12/chartex" xmlns:cx7="http://schemas.microsoft.com/office/drawing/2016/5/13/chartex" xmlns:cx8="http://schemas.microsoft.com/office/drawing/2016/5/14/chartex" xmlns:mc="http://schemas.openxmlformats.org/markup-compatibility/2006" xmlns:aink="http://schemas.microsoft.com/office/drawing/2016/ink" xmlns:am3d="http://schemas.microsoft.com/office/drawing/2017/model3d" xmlns:o="urn:schemas-microsoft-com:office:office" xmlns:r="http://schemas.openxmlformats.org/officeDocument/2006/relationships" xmlns:m="http://schemas.openxmlformats.org/officeDocument/2006/math" xmlns:v="urn:schemas-microsoft-com:vml" xmlns:wp14="http://schemas.microsoft.com/office/word/2010/wordprocessingDrawing" xmlns:wp="http://schemas.openxmlformats.org/drawingml/2006/wordprocessingDrawing" xmlns:w10="urn:schemas-microsoft-com:office:word" xmlns:w="http://schemas.openxmlformats.org/wordprocessingml/2006/main" xmlns:w14="http://schemas.microsoft.com/office/word/2010/wordml" xmlns:w15="http://schemas.microsoft.com/office/word/2012/wordml" xmlns:w16cex="http://schemas.microsoft.com/office/word/2018/wordml/cex" xmlns:w16cid="http://schemas.microsoft.com/office/word/2016/wordml/cid" xmlns:w16="http://schemas.microsoft.com/office/word/2018/wordml" xmlns:w16se="http://schemas.microsoft.com/office/word/2015/wordml/symex" xmlns:wpg="http://schemas.microsoft.com/office/word/2010/wordprocessingGroup" xmlns:wpi="http://schemas.microsoft.com/office/word/2010/wordprocessingInk" xmlns:wne="http://schemas.microsoft.com/office/word/2006/wordml" xmlns:wps="http://schemas.microsoft.com/office/word/2010/wordprocessingShape" mc:Ignorable="w14 w15 w16se w16cid w16 w16cex wp14">
   <w:background w:color="FFFFFF"/>
   <w:body>
     <w:p>
       <w:pPr>
-        <w:pStyle w:val="Puesto"/>
+        <w:pStyle w:val="Ttulo"/>
         <w:keepNext w:val="0"/>
         <w:keepLines w:val="0"/>
         <w:spacing w:after="0" w:line="240" w:lineRule="auto"/>
@@ -294,25 +294,14 @@
         </w:rPr>
         <w:t xml:space="preserve">&lt; </w:t>
       </w:r>
-      <w:proofErr w:type="spellStart"/>
-      <w:r>
-        <w:rPr>
-          <w:b w:val="0"/>
-          <w:color w:val="434343"/>
-          <w:sz w:val="24"/>
-          <w:szCs w:val="24"/>
-        </w:rPr>
-        <w:t>Gianluca</w:t>
-      </w:r>
-      <w:proofErr w:type="spellEnd"/>
-      <w:r>
-        <w:rPr>
-          <w:b w:val="0"/>
-          <w:color w:val="434343"/>
-          <w:sz w:val="24"/>
-          <w:szCs w:val="24"/>
-        </w:rPr>
-        <w:t xml:space="preserve"> </w:t>
+      <w:r>
+        <w:rPr>
+          <w:b w:val="0"/>
+          <w:color w:val="434343"/>
+          <w:sz w:val="24"/>
+          <w:szCs w:val="24"/>
+        </w:rPr>
+        <w:t xml:space="preserve">Gianluca </w:t>
       </w:r>
       <w:proofErr w:type="spellStart"/>
       <w:r>
@@ -1214,25 +1203,57 @@
           <w:lang w:val="es-ES"/>
         </w:rPr>
       </w:pPr>
-      <w:proofErr w:type="spellStart"/>
       <w:r>
         <w:rPr>
           <w:lang w:val="es-ES"/>
         </w:rPr>
-        <w:t>Articulo</w:t>
-      </w:r>
-      <w:proofErr w:type="spellEnd"/>
+        <w:t xml:space="preserve">Comercio: </w:t>
+      </w:r>
+      <w:proofErr w:type="spellStart"/>
+      <w:proofErr w:type="gramStart"/>
       <w:r>
         <w:rPr>
           <w:lang w:val="es-ES"/>
         </w:rPr>
-        <w:t xml:space="preserve">: </w:t>
-      </w:r>
-      <w:proofErr w:type="spellStart"/>
+        <w:t>agregarArticulo</w:t>
+      </w:r>
+      <w:proofErr w:type="spellEnd"/>
       <w:r>
         <w:rPr>
           <w:lang w:val="es-ES"/>
         </w:rPr>
+        <w:t>(</w:t>
+      </w:r>
+      <w:proofErr w:type="gramEnd"/>
+      <w:r>
+        <w:rPr>
+          <w:lang w:val="es-ES"/>
+        </w:rPr>
+        <w:t>)</w:t>
+      </w:r>
+    </w:p>
+    <w:p>
+      <w:pPr>
+        <w:pStyle w:val="Prrafodelista"/>
+        <w:numPr>
+          <w:ilvl w:val="0"/>
+          <w:numId w:val="3"/>
+        </w:numPr>
+        <w:rPr>
+          <w:lang w:val="es-ES"/>
+        </w:rPr>
+      </w:pPr>
+      <w:r>
+        <w:rPr>
+          <w:lang w:val="es-ES"/>
+        </w:rPr>
+        <w:t xml:space="preserve">Articulo: </w:t>
+      </w:r>
+      <w:proofErr w:type="spellStart"/>
+      <w:r>
+        <w:rPr>
+          <w:lang w:val="es-ES"/>
+        </w:rPr>
         <w:t>validarCodBarras</w:t>
       </w:r>
       <w:proofErr w:type="spellEnd"/>
@@ -1242,6 +1263,14 @@
         </w:rPr>
         <w:t>()</w:t>
       </w:r>
+    </w:p>
+    <w:p>
+      <w:pPr>
+        <w:pStyle w:val="Prrafodelista"/>
+        <w:rPr>
+          <w:lang w:val="es-ES"/>
+        </w:rPr>
+      </w:pPr>
     </w:p>
     <w:p>
       <w:pPr>
@@ -1344,15 +1373,7 @@
       </w:r>
       <w:proofErr w:type="spellEnd"/>
       <w:r>
-        <w:t xml:space="preserve">: </w:t>
-      </w:r>
-      <w:proofErr w:type="spellStart"/>
-      <w:r>
-        <w:t>Comercio</w:t>
-      </w:r>
-      <w:proofErr w:type="spellEnd"/>
-      <w:r>
-        <w:t xml:space="preserve">, </w:t>
+        <w:t xml:space="preserve">: Comercio, </w:t>
       </w:r>
       <w:proofErr w:type="spellStart"/>
       <w:r>
@@ -1464,8 +1485,8 @@
 </file>
 
 <file path=word/numbering.xml><?xml version="1.0" encoding="utf-8"?>
-<w:numbering xmlns:wpc="http://schemas.microsoft.com/office/word/2010/wordprocessingCanvas" xmlns:mc="http://schemas.openxmlformats.org/markup-compatibility/2006" xmlns:o="urn:schemas-microsoft-com:office:office" xmlns:r="http://schemas.openxmlformats.org/officeDocument/2006/relationships" xmlns:m="http://schemas.openxmlformats.org/officeDocument/2006/math" xmlns:v="urn:schemas-microsoft-com:vml" xmlns:wp14="http://schemas.microsoft.com/office/word/2010/wordprocessingDrawing" xmlns:wp="http://schemas.openxmlformats.org/drawingml/2006/wordprocessingDrawing" xmlns:w10="urn:schemas-microsoft-com:office:word" xmlns:w="http://schemas.openxmlformats.org/wordprocessingml/2006/main" xmlns:w14="http://schemas.microsoft.com/office/word/2010/wordml" xmlns:w15="http://schemas.microsoft.com/office/word/2012/wordml" xmlns:wpg="http://schemas.microsoft.com/office/word/2010/wordprocessingGroup" xmlns:wpi="http://schemas.microsoft.com/office/word/2010/wordprocessingInk" xmlns:wne="http://schemas.microsoft.com/office/word/2006/wordml" xmlns:wps="http://schemas.microsoft.com/office/word/2010/wordprocessingShape" mc:Ignorable="w14 w15 wp14">
-  <w:abstractNum w:abstractNumId="0">
+<w:numbering xmlns:wpc="http://schemas.microsoft.com/office/word/2010/wordprocessingCanvas" xmlns:cx="http://schemas.microsoft.com/office/drawing/2014/chartex" xmlns:cx1="http://schemas.microsoft.com/office/drawing/2015/9/8/chartex" xmlns:cx2="http://schemas.microsoft.com/office/drawing/2015/10/21/chartex" xmlns:cx3="http://schemas.microsoft.com/office/drawing/2016/5/9/chartex" xmlns:cx4="http://schemas.microsoft.com/office/drawing/2016/5/10/chartex" xmlns:cx5="http://schemas.microsoft.com/office/drawing/2016/5/11/chartex" xmlns:cx6="http://schemas.microsoft.com/office/drawing/2016/5/12/chartex" xmlns:cx7="http://schemas.microsoft.com/office/drawing/2016/5/13/chartex" xmlns:cx8="http://schemas.microsoft.com/office/drawing/2016/5/14/chartex" xmlns:mc="http://schemas.openxmlformats.org/markup-compatibility/2006" xmlns:aink="http://schemas.microsoft.com/office/drawing/2016/ink" xmlns:am3d="http://schemas.microsoft.com/office/drawing/2017/model3d" xmlns:o="urn:schemas-microsoft-com:office:office" xmlns:r="http://schemas.openxmlformats.org/officeDocument/2006/relationships" xmlns:m="http://schemas.openxmlformats.org/officeDocument/2006/math" xmlns:v="urn:schemas-microsoft-com:vml" xmlns:wp14="http://schemas.microsoft.com/office/word/2010/wordprocessingDrawing" xmlns:wp="http://schemas.openxmlformats.org/drawingml/2006/wordprocessingDrawing" xmlns:w10="urn:schemas-microsoft-com:office:word" xmlns:w="http://schemas.openxmlformats.org/wordprocessingml/2006/main" xmlns:w14="http://schemas.microsoft.com/office/word/2010/wordml" xmlns:w15="http://schemas.microsoft.com/office/word/2012/wordml" xmlns:w16cex="http://schemas.microsoft.com/office/word/2018/wordml/cex" xmlns:w16cid="http://schemas.microsoft.com/office/word/2016/wordml/cid" xmlns:w16="http://schemas.microsoft.com/office/word/2018/wordml" xmlns:w16se="http://schemas.microsoft.com/office/word/2015/wordml/symex" xmlns:wpg="http://schemas.microsoft.com/office/word/2010/wordprocessingGroup" xmlns:wpi="http://schemas.microsoft.com/office/word/2010/wordprocessingInk" xmlns:wne="http://schemas.microsoft.com/office/word/2006/wordml" xmlns:wps="http://schemas.microsoft.com/office/word/2010/wordprocessingShape" mc:Ignorable="w14 w15 w16se w16cid w16 w16cex wp14">
+  <w:abstractNum w:abstractNumId="0" w15:restartNumberingAfterBreak="0">
     <w:nsid w:val="355D6908"/>
     <w:multiLevelType w:val="hybridMultilevel"/>
     <w:tmpl w:val="78FA7E16"/>
@@ -1577,7 +1598,7 @@
       </w:rPr>
     </w:lvl>
   </w:abstractNum>
-  <w:abstractNum w:abstractNumId="1">
+  <w:abstractNum w:abstractNumId="1" w15:restartNumberingAfterBreak="0">
     <w:nsid w:val="41481D56"/>
     <w:multiLevelType w:val="hybridMultilevel"/>
     <w:tmpl w:val="CD00F378"/>
@@ -1689,7 +1710,7 @@
       </w:rPr>
     </w:lvl>
   </w:abstractNum>
-  <w:abstractNum w:abstractNumId="2">
+  <w:abstractNum w:abstractNumId="2" w15:restartNumberingAfterBreak="0">
     <w:nsid w:val="4E5E261C"/>
     <w:multiLevelType w:val="multilevel"/>
     <w:tmpl w:val="86F29192"/>
@@ -1802,7 +1823,7 @@
       </w:rPr>
     </w:lvl>
   </w:abstractNum>
-  <w:abstractNum w:abstractNumId="3">
+  <w:abstractNum w:abstractNumId="3" w15:restartNumberingAfterBreak="0">
     <w:nsid w:val="6E31226E"/>
     <w:multiLevelType w:val="multilevel"/>
     <w:tmpl w:val="3F06407E"/>
@@ -1931,7 +1952,7 @@
 </file>
 
 <file path=word/styles.xml><?xml version="1.0" encoding="utf-8"?>
-<w:styles xmlns:mc="http://schemas.openxmlformats.org/markup-compatibility/2006" xmlns:r="http://schemas.openxmlformats.org/officeDocument/2006/relationships" xmlns:w="http://schemas.openxmlformats.org/wordprocessingml/2006/main" xmlns:w14="http://schemas.microsoft.com/office/word/2010/wordml" xmlns:w15="http://schemas.microsoft.com/office/word/2012/wordml" mc:Ignorable="w14 w15">
+<w:styles xmlns:mc="http://schemas.openxmlformats.org/markup-compatibility/2006" xmlns:r="http://schemas.openxmlformats.org/officeDocument/2006/relationships" xmlns:w="http://schemas.openxmlformats.org/wordprocessingml/2006/main" xmlns:w14="http://schemas.microsoft.com/office/word/2010/wordml" xmlns:w15="http://schemas.microsoft.com/office/word/2012/wordml" xmlns:w16cex="http://schemas.microsoft.com/office/word/2018/wordml/cex" xmlns:w16cid="http://schemas.microsoft.com/office/word/2016/wordml/cid" xmlns:w16="http://schemas.microsoft.com/office/word/2018/wordml" xmlns:w16se="http://schemas.microsoft.com/office/word/2015/wordml/symex" mc:Ignorable="w14 w15 w16se w16cid w16 w16cex">
   <w:docDefaults>
     <w:rPrDefault>
       <w:rPr>
@@ -1947,7 +1968,7 @@
       </w:pPr>
     </w:pPrDefault>
   </w:docDefaults>
-  <w:latentStyles w:defLockedState="0" w:defUIPriority="99" w:defSemiHidden="0" w:defUnhideWhenUsed="0" w:defQFormat="0" w:count="371">
+  <w:latentStyles w:defLockedState="0" w:defUIPriority="99" w:defSemiHidden="0" w:defUnhideWhenUsed="0" w:defQFormat="0" w:count="376">
     <w:lsdException w:name="Normal" w:uiPriority="0" w:qFormat="1"/>
     <w:lsdException w:name="heading 1" w:uiPriority="9" w:qFormat="1"/>
     <w:lsdException w:name="heading 2" w:semiHidden="1" w:uiPriority="9" w:unhideWhenUsed="1" w:qFormat="1"/>
@@ -2053,7 +2074,6 @@
     <w:lsdException w:name="HTML Sample" w:semiHidden="1" w:unhideWhenUsed="1"/>
     <w:lsdException w:name="HTML Typewriter" w:semiHidden="1" w:unhideWhenUsed="1"/>
     <w:lsdException w:name="HTML Variable" w:semiHidden="1" w:unhideWhenUsed="1"/>
-    <w:lsdException w:name="Normal Table" w:semiHidden="1" w:unhideWhenUsed="1"/>
     <w:lsdException w:name="annotation subject" w:semiHidden="1" w:unhideWhenUsed="1"/>
     <w:lsdException w:name="No List" w:semiHidden="1" w:unhideWhenUsed="1"/>
     <w:lsdException w:name="Outline List 1" w:semiHidden="1" w:unhideWhenUsed="1"/>
@@ -2096,11 +2116,8 @@
     <w:lsdException w:name="Table Contemporary" w:semiHidden="1" w:unhideWhenUsed="1"/>
     <w:lsdException w:name="Table Elegant" w:semiHidden="1" w:unhideWhenUsed="1"/>
     <w:lsdException w:name="Table Professional" w:semiHidden="1" w:unhideWhenUsed="1"/>
-    <w:lsdException w:name="Table Subtle 1" w:semiHidden="1" w:unhideWhenUsed="1"/>
     <w:lsdException w:name="Table Subtle 2" w:semiHidden="1" w:unhideWhenUsed="1"/>
     <w:lsdException w:name="Table Web 1" w:semiHidden="1" w:unhideWhenUsed="1"/>
-    <w:lsdException w:name="Table Web 2" w:semiHidden="1" w:unhideWhenUsed="1"/>
-    <w:lsdException w:name="Table Web 3" w:semiHidden="1" w:unhideWhenUsed="1"/>
     <w:lsdException w:name="Balloon Text" w:semiHidden="1" w:unhideWhenUsed="1"/>
     <w:lsdException w:name="Table Grid" w:uiPriority="39"/>
     <w:lsdException w:name="Table Theme" w:semiHidden="1" w:unhideWhenUsed="1"/>
@@ -2319,6 +2336,11 @@
     <w:lsdException w:name="List Table 5 Dark Accent 6" w:uiPriority="50"/>
     <w:lsdException w:name="List Table 6 Colorful Accent 6" w:uiPriority="51"/>
     <w:lsdException w:name="List Table 7 Colorful Accent 6" w:uiPriority="52"/>
+    <w:lsdException w:name="Mention" w:semiHidden="1" w:unhideWhenUsed="1"/>
+    <w:lsdException w:name="Smart Hyperlink" w:semiHidden="1" w:unhideWhenUsed="1"/>
+    <w:lsdException w:name="Hashtag" w:semiHidden="1" w:unhideWhenUsed="1"/>
+    <w:lsdException w:name="Unresolved Mention" w:semiHidden="1" w:unhideWhenUsed="1"/>
+    <w:lsdException w:name="Smart Link" w:semiHidden="1" w:unhideWhenUsed="1"/>
   </w:latentStyles>
   <w:style w:type="paragraph" w:default="1" w:styleId="Normal">
     <w:name w:val="Normal"/>
@@ -2477,7 +2499,7 @@
       </w:tblCellMar>
     </w:tblPr>
   </w:style>
-  <w:style w:type="paragraph" w:styleId="Puesto">
+  <w:style w:type="paragraph" w:styleId="Ttulo">
     <w:name w:val="Title"/>
     <w:basedOn w:val="Normal"/>
     <w:next w:val="Normal"/>

</xml_diff>

<commit_message>
se modifico generar turnos libres y obtener carritos por fecha
</commit_message>
<xml_diff>
--- a/Informe de Avance.docx
+++ b/Informe de Avance.docx
@@ -1,6 +1,6 @@
 
 <file path=word/document.xml><?xml version="1.0" encoding="utf-8"?>
-<w:document xmlns:wpc="http://schemas.microsoft.com/office/word/2010/wordprocessingCanvas" xmlns:cx="http://schemas.microsoft.com/office/drawing/2014/chartex" xmlns:cx1="http://schemas.microsoft.com/office/drawing/2015/9/8/chartex" xmlns:cx2="http://schemas.microsoft.com/office/drawing/2015/10/21/chartex" xmlns:cx3="http://schemas.microsoft.com/office/drawing/2016/5/9/chartex" xmlns:cx4="http://schemas.microsoft.com/office/drawing/2016/5/10/chartex" xmlns:cx5="http://schemas.microsoft.com/office/drawing/2016/5/11/chartex" xmlns:cx6="http://schemas.microsoft.com/office/drawing/2016/5/12/chartex" xmlns:cx7="http://schemas.microsoft.com/office/drawing/2016/5/13/chartex" xmlns:cx8="http://schemas.microsoft.com/office/drawing/2016/5/14/chartex" xmlns:mc="http://schemas.openxmlformats.org/markup-compatibility/2006" xmlns:aink="http://schemas.microsoft.com/office/drawing/2016/ink" xmlns:am3d="http://schemas.microsoft.com/office/drawing/2017/model3d" xmlns:o="urn:schemas-microsoft-com:office:office" xmlns:r="http://schemas.openxmlformats.org/officeDocument/2006/relationships" xmlns:m="http://schemas.openxmlformats.org/officeDocument/2006/math" xmlns:v="urn:schemas-microsoft-com:vml" xmlns:wp14="http://schemas.microsoft.com/office/word/2010/wordprocessingDrawing" xmlns:wp="http://schemas.openxmlformats.org/drawingml/2006/wordprocessingDrawing" xmlns:w10="urn:schemas-microsoft-com:office:word" xmlns:w="http://schemas.openxmlformats.org/wordprocessingml/2006/main" xmlns:w14="http://schemas.microsoft.com/office/word/2010/wordml" xmlns:w15="http://schemas.microsoft.com/office/word/2012/wordml" xmlns:w16cex="http://schemas.microsoft.com/office/word/2018/wordml/cex" xmlns:w16cid="http://schemas.microsoft.com/office/word/2016/wordml/cid" xmlns:w16="http://schemas.microsoft.com/office/word/2018/wordml" xmlns:w16se="http://schemas.microsoft.com/office/word/2015/wordml/symex" xmlns:wpg="http://schemas.microsoft.com/office/word/2010/wordprocessingGroup" xmlns:wpi="http://schemas.microsoft.com/office/word/2010/wordprocessingInk" xmlns:wne="http://schemas.microsoft.com/office/word/2006/wordml" xmlns:wps="http://schemas.microsoft.com/office/word/2010/wordprocessingShape" mc:Ignorable="w14 w15 w16se w16cid w16 w16cex wp14">
+<w:document xmlns:wpc="http://schemas.microsoft.com/office/word/2010/wordprocessingCanvas" xmlns:mc="http://schemas.openxmlformats.org/markup-compatibility/2006" xmlns:o="urn:schemas-microsoft-com:office:office" xmlns:r="http://schemas.openxmlformats.org/officeDocument/2006/relationships" xmlns:m="http://schemas.openxmlformats.org/officeDocument/2006/math" xmlns:v="urn:schemas-microsoft-com:vml" xmlns:wp14="http://schemas.microsoft.com/office/word/2010/wordprocessingDrawing" xmlns:wp="http://schemas.openxmlformats.org/drawingml/2006/wordprocessingDrawing" xmlns:w10="urn:schemas-microsoft-com:office:word" xmlns:w="http://schemas.openxmlformats.org/wordprocessingml/2006/main" xmlns:w14="http://schemas.microsoft.com/office/word/2010/wordml" xmlns:wpg="http://schemas.microsoft.com/office/word/2010/wordprocessingGroup" xmlns:wpi="http://schemas.microsoft.com/office/word/2010/wordprocessingInk" xmlns:wne="http://schemas.microsoft.com/office/word/2006/wordml" xmlns:wps="http://schemas.microsoft.com/office/word/2010/wordprocessingShape" mc:Ignorable="w14 wp14">
   <w:background w:color="FFFFFF"/>
   <w:body>
     <w:p>
@@ -294,14 +294,25 @@
         </w:rPr>
         <w:t xml:space="preserve">&lt; </w:t>
       </w:r>
-      <w:r>
-        <w:rPr>
-          <w:b w:val="0"/>
-          <w:color w:val="434343"/>
-          <w:sz w:val="24"/>
-          <w:szCs w:val="24"/>
-        </w:rPr>
-        <w:t xml:space="preserve">Gianluca </w:t>
+      <w:proofErr w:type="spellStart"/>
+      <w:r>
+        <w:rPr>
+          <w:b w:val="0"/>
+          <w:color w:val="434343"/>
+          <w:sz w:val="24"/>
+          <w:szCs w:val="24"/>
+        </w:rPr>
+        <w:t>Gianluca</w:t>
+      </w:r>
+      <w:proofErr w:type="spellEnd"/>
+      <w:r>
+        <w:rPr>
+          <w:b w:val="0"/>
+          <w:color w:val="434343"/>
+          <w:sz w:val="24"/>
+          <w:szCs w:val="24"/>
+        </w:rPr>
+        <w:t xml:space="preserve"> </w:t>
       </w:r>
       <w:proofErr w:type="spellStart"/>
       <w:r>
@@ -1210,7 +1221,6 @@
         <w:t xml:space="preserve">Comercio: </w:t>
       </w:r>
       <w:proofErr w:type="spellStart"/>
-      <w:proofErr w:type="gramStart"/>
       <w:r>
         <w:rPr>
           <w:lang w:val="es-ES"/>
@@ -1222,14 +1232,7 @@
         <w:rPr>
           <w:lang w:val="es-ES"/>
         </w:rPr>
-        <w:t>(</w:t>
-      </w:r>
-      <w:proofErr w:type="gramEnd"/>
-      <w:r>
-        <w:rPr>
-          <w:lang w:val="es-ES"/>
-        </w:rPr>
-        <w:t>)</w:t>
+        <w:t>()</w:t>
       </w:r>
     </w:p>
     <w:p>
@@ -1243,11 +1246,19 @@
           <w:lang w:val="es-ES"/>
         </w:rPr>
       </w:pPr>
+      <w:proofErr w:type="spellStart"/>
       <w:r>
         <w:rPr>
           <w:lang w:val="es-ES"/>
         </w:rPr>
-        <w:t xml:space="preserve">Articulo: </w:t>
+        <w:t>Articulo</w:t>
+      </w:r>
+      <w:proofErr w:type="spellEnd"/>
+      <w:r>
+        <w:rPr>
+          <w:lang w:val="es-ES"/>
+        </w:rPr>
+        <w:t xml:space="preserve">: </w:t>
       </w:r>
       <w:proofErr w:type="spellStart"/>
       <w:r>
@@ -1373,7 +1384,15 @@
       </w:r>
       <w:proofErr w:type="spellEnd"/>
       <w:r>
-        <w:t xml:space="preserve">: Comercio, </w:t>
+        <w:t xml:space="preserve">: </w:t>
+      </w:r>
+      <w:proofErr w:type="spellStart"/>
+      <w:r>
+        <w:t>Comercio</w:t>
+      </w:r>
+      <w:proofErr w:type="spellEnd"/>
+      <w:r>
+        <w:t xml:space="preserve">, </w:t>
       </w:r>
       <w:proofErr w:type="spellStart"/>
       <w:r>
@@ -1388,6 +1407,93 @@
         <w:t>Turno</w:t>
       </w:r>
       <w:proofErr w:type="spellEnd"/>
+    </w:p>
+    <w:p>
+      <w:pPr>
+        <w:pStyle w:val="Prrafodelista"/>
+        <w:numPr>
+          <w:ilvl w:val="0"/>
+          <w:numId w:val="3"/>
+        </w:numPr>
+      </w:pPr>
+      <w:proofErr w:type="spellStart"/>
+      <w:r>
+        <w:t>ValidarIdentificadorUnico</w:t>
+      </w:r>
+      <w:proofErr w:type="spellEnd"/>
+      <w:r>
+        <w:t>()</w:t>
+      </w:r>
+    </w:p>
+    <w:p>
+      <w:pPr>
+        <w:pStyle w:val="Prrafodelista"/>
+        <w:numPr>
+          <w:ilvl w:val="0"/>
+          <w:numId w:val="3"/>
+        </w:numPr>
+      </w:pPr>
+      <w:proofErr w:type="spellStart"/>
+      <w:r>
+        <w:t>ObtenerCarritosPorFecha</w:t>
+      </w:r>
+      <w:proofErr w:type="spellEnd"/>
+      <w:r>
+        <w:t>()</w:t>
+      </w:r>
+    </w:p>
+    <w:p>
+      <w:pPr>
+        <w:pStyle w:val="Prrafodelista"/>
+        <w:numPr>
+          <w:ilvl w:val="0"/>
+          <w:numId w:val="3"/>
+        </w:numPr>
+      </w:pPr>
+      <w:proofErr w:type="spellStart"/>
+      <w:r>
+        <w:t>obtenerDiaRetiro</w:t>
+      </w:r>
+      <w:proofErr w:type="spellEnd"/>
+      <w:r>
+        <w:t>()</w:t>
+      </w:r>
+    </w:p>
+    <w:p>
+      <w:pPr>
+        <w:pStyle w:val="Prrafodelista"/>
+        <w:numPr>
+          <w:ilvl w:val="0"/>
+          <w:numId w:val="3"/>
+        </w:numPr>
+      </w:pPr>
+      <w:proofErr w:type="spellStart"/>
+      <w:r>
+        <w:t>generarTurnosLibres</w:t>
+      </w:r>
+      <w:proofErr w:type="spellEnd"/>
+      <w:r>
+        <w:t>()</w:t>
+      </w:r>
+    </w:p>
+    <w:p>
+      <w:pPr>
+        <w:pStyle w:val="Prrafodelista"/>
+        <w:numPr>
+          <w:ilvl w:val="0"/>
+          <w:numId w:val="3"/>
+        </w:numPr>
+      </w:pPr>
+      <w:proofErr w:type="spellStart"/>
+      <w:r>
+        <w:t>agregarDiaRetiro</w:t>
+      </w:r>
+      <w:proofErr w:type="spellEnd"/>
+      <w:r>
+        <w:t>()</w:t>
+      </w:r>
+      <w:bookmarkStart w:id="17" w:name="_GoBack"/>
+      <w:bookmarkEnd w:id="17"/>
     </w:p>
     <w:p/>
     <w:p/>
@@ -1401,8 +1507,8 @@
           <w:szCs w:val="24"/>
         </w:rPr>
       </w:pPr>
-      <w:bookmarkStart w:id="17" w:name="_i9d8fyy4y7r9" w:colFirst="0" w:colLast="0"/>
-      <w:bookmarkEnd w:id="17"/>
+      <w:bookmarkStart w:id="18" w:name="_i9d8fyy4y7r9" w:colFirst="0" w:colLast="0"/>
+      <w:bookmarkEnd w:id="18"/>
     </w:p>
     <w:p/>
     <w:p/>
@@ -1413,8 +1519,8 @@
         <w:pStyle w:val="Ttulo1"/>
         <w:widowControl w:val="0"/>
       </w:pPr>
-      <w:bookmarkStart w:id="18" w:name="_t04gojr7v82u" w:colFirst="0" w:colLast="0"/>
-      <w:bookmarkEnd w:id="18"/>
+      <w:bookmarkStart w:id="19" w:name="_t04gojr7v82u" w:colFirst="0" w:colLast="0"/>
+      <w:bookmarkEnd w:id="19"/>
       <w:proofErr w:type="spellStart"/>
       <w:r>
         <w:t>Inconvenientes</w:t>
@@ -1433,8 +1539,8 @@
           <w:lang w:val="es-AR"/>
         </w:rPr>
       </w:pPr>
-      <w:bookmarkStart w:id="19" w:name="_qar9jt54e1ud" w:colFirst="0" w:colLast="0"/>
-      <w:bookmarkEnd w:id="19"/>
+      <w:bookmarkStart w:id="20" w:name="_qar9jt54e1ud" w:colFirst="0" w:colLast="0"/>
+      <w:bookmarkEnd w:id="20"/>
       <w:r>
         <w:rPr>
           <w:b w:val="0"/>
@@ -1485,8 +1591,8 @@
 </file>
 
 <file path=word/numbering.xml><?xml version="1.0" encoding="utf-8"?>
-<w:numbering xmlns:wpc="http://schemas.microsoft.com/office/word/2010/wordprocessingCanvas" xmlns:cx="http://schemas.microsoft.com/office/drawing/2014/chartex" xmlns:cx1="http://schemas.microsoft.com/office/drawing/2015/9/8/chartex" xmlns:cx2="http://schemas.microsoft.com/office/drawing/2015/10/21/chartex" xmlns:cx3="http://schemas.microsoft.com/office/drawing/2016/5/9/chartex" xmlns:cx4="http://schemas.microsoft.com/office/drawing/2016/5/10/chartex" xmlns:cx5="http://schemas.microsoft.com/office/drawing/2016/5/11/chartex" xmlns:cx6="http://schemas.microsoft.com/office/drawing/2016/5/12/chartex" xmlns:cx7="http://schemas.microsoft.com/office/drawing/2016/5/13/chartex" xmlns:cx8="http://schemas.microsoft.com/office/drawing/2016/5/14/chartex" xmlns:mc="http://schemas.openxmlformats.org/markup-compatibility/2006" xmlns:aink="http://schemas.microsoft.com/office/drawing/2016/ink" xmlns:am3d="http://schemas.microsoft.com/office/drawing/2017/model3d" xmlns:o="urn:schemas-microsoft-com:office:office" xmlns:r="http://schemas.openxmlformats.org/officeDocument/2006/relationships" xmlns:m="http://schemas.openxmlformats.org/officeDocument/2006/math" xmlns:v="urn:schemas-microsoft-com:vml" xmlns:wp14="http://schemas.microsoft.com/office/word/2010/wordprocessingDrawing" xmlns:wp="http://schemas.openxmlformats.org/drawingml/2006/wordprocessingDrawing" xmlns:w10="urn:schemas-microsoft-com:office:word" xmlns:w="http://schemas.openxmlformats.org/wordprocessingml/2006/main" xmlns:w14="http://schemas.microsoft.com/office/word/2010/wordml" xmlns:w15="http://schemas.microsoft.com/office/word/2012/wordml" xmlns:w16cex="http://schemas.microsoft.com/office/word/2018/wordml/cex" xmlns:w16cid="http://schemas.microsoft.com/office/word/2016/wordml/cid" xmlns:w16="http://schemas.microsoft.com/office/word/2018/wordml" xmlns:w16se="http://schemas.microsoft.com/office/word/2015/wordml/symex" xmlns:wpg="http://schemas.microsoft.com/office/word/2010/wordprocessingGroup" xmlns:wpi="http://schemas.microsoft.com/office/word/2010/wordprocessingInk" xmlns:wne="http://schemas.microsoft.com/office/word/2006/wordml" xmlns:wps="http://schemas.microsoft.com/office/word/2010/wordprocessingShape" mc:Ignorable="w14 w15 w16se w16cid w16 w16cex wp14">
-  <w:abstractNum w:abstractNumId="0" w15:restartNumberingAfterBreak="0">
+<w:numbering xmlns:wpc="http://schemas.microsoft.com/office/word/2010/wordprocessingCanvas" xmlns:mc="http://schemas.openxmlformats.org/markup-compatibility/2006" xmlns:o="urn:schemas-microsoft-com:office:office" xmlns:r="http://schemas.openxmlformats.org/officeDocument/2006/relationships" xmlns:m="http://schemas.openxmlformats.org/officeDocument/2006/math" xmlns:v="urn:schemas-microsoft-com:vml" xmlns:wp14="http://schemas.microsoft.com/office/word/2010/wordprocessingDrawing" xmlns:wp="http://schemas.openxmlformats.org/drawingml/2006/wordprocessingDrawing" xmlns:w10="urn:schemas-microsoft-com:office:word" xmlns:w="http://schemas.openxmlformats.org/wordprocessingml/2006/main" xmlns:w14="http://schemas.microsoft.com/office/word/2010/wordml" xmlns:wpg="http://schemas.microsoft.com/office/word/2010/wordprocessingGroup" xmlns:wpi="http://schemas.microsoft.com/office/word/2010/wordprocessingInk" xmlns:wne="http://schemas.microsoft.com/office/word/2006/wordml" xmlns:wps="http://schemas.microsoft.com/office/word/2010/wordprocessingShape" mc:Ignorable="w14 wp14">
+  <w:abstractNum w:abstractNumId="0">
     <w:nsid w:val="355D6908"/>
     <w:multiLevelType w:val="hybridMultilevel"/>
     <w:tmpl w:val="78FA7E16"/>
@@ -1598,7 +1704,7 @@
       </w:rPr>
     </w:lvl>
   </w:abstractNum>
-  <w:abstractNum w:abstractNumId="1" w15:restartNumberingAfterBreak="0">
+  <w:abstractNum w:abstractNumId="1">
     <w:nsid w:val="41481D56"/>
     <w:multiLevelType w:val="hybridMultilevel"/>
     <w:tmpl w:val="CD00F378"/>
@@ -1710,7 +1816,7 @@
       </w:rPr>
     </w:lvl>
   </w:abstractNum>
-  <w:abstractNum w:abstractNumId="2" w15:restartNumberingAfterBreak="0">
+  <w:abstractNum w:abstractNumId="2">
     <w:nsid w:val="4E5E261C"/>
     <w:multiLevelType w:val="multilevel"/>
     <w:tmpl w:val="86F29192"/>
@@ -1823,7 +1929,7 @@
       </w:rPr>
     </w:lvl>
   </w:abstractNum>
-  <w:abstractNum w:abstractNumId="3" w15:restartNumberingAfterBreak="0">
+  <w:abstractNum w:abstractNumId="3">
     <w:nsid w:val="6E31226E"/>
     <w:multiLevelType w:val="multilevel"/>
     <w:tmpl w:val="3F06407E"/>
@@ -1952,7 +2058,7 @@
 </file>
 
 <file path=word/styles.xml><?xml version="1.0" encoding="utf-8"?>
-<w:styles xmlns:mc="http://schemas.openxmlformats.org/markup-compatibility/2006" xmlns:r="http://schemas.openxmlformats.org/officeDocument/2006/relationships" xmlns:w="http://schemas.openxmlformats.org/wordprocessingml/2006/main" xmlns:w14="http://schemas.microsoft.com/office/word/2010/wordml" xmlns:w15="http://schemas.microsoft.com/office/word/2012/wordml" xmlns:w16cex="http://schemas.microsoft.com/office/word/2018/wordml/cex" xmlns:w16cid="http://schemas.microsoft.com/office/word/2016/wordml/cid" xmlns:w16="http://schemas.microsoft.com/office/word/2018/wordml" xmlns:w16se="http://schemas.microsoft.com/office/word/2015/wordml/symex" mc:Ignorable="w14 w15 w16se w16cid w16 w16cex">
+<w:styles xmlns:mc="http://schemas.openxmlformats.org/markup-compatibility/2006" xmlns:r="http://schemas.openxmlformats.org/officeDocument/2006/relationships" xmlns:w="http://schemas.openxmlformats.org/wordprocessingml/2006/main" xmlns:w14="http://schemas.microsoft.com/office/word/2010/wordml" mc:Ignorable="w14">
   <w:docDefaults>
     <w:rPrDefault>
       <w:rPr>
@@ -1968,379 +2074,512 @@
       </w:pPr>
     </w:pPrDefault>
   </w:docDefaults>
-  <w:latentStyles w:defLockedState="0" w:defUIPriority="99" w:defSemiHidden="0" w:defUnhideWhenUsed="0" w:defQFormat="0" w:count="376">
-    <w:lsdException w:name="Normal" w:uiPriority="0" w:qFormat="1"/>
-    <w:lsdException w:name="heading 1" w:uiPriority="9" w:qFormat="1"/>
-    <w:lsdException w:name="heading 2" w:semiHidden="1" w:uiPriority="9" w:unhideWhenUsed="1" w:qFormat="1"/>
-    <w:lsdException w:name="heading 3" w:semiHidden="1" w:uiPriority="9" w:unhideWhenUsed="1" w:qFormat="1"/>
-    <w:lsdException w:name="heading 4" w:semiHidden="1" w:uiPriority="9" w:unhideWhenUsed="1" w:qFormat="1"/>
-    <w:lsdException w:name="heading 5" w:semiHidden="1" w:uiPriority="9" w:unhideWhenUsed="1" w:qFormat="1"/>
-    <w:lsdException w:name="heading 6" w:semiHidden="1" w:uiPriority="9" w:unhideWhenUsed="1" w:qFormat="1"/>
-    <w:lsdException w:name="heading 7" w:semiHidden="1" w:uiPriority="9" w:unhideWhenUsed="1" w:qFormat="1"/>
-    <w:lsdException w:name="heading 8" w:semiHidden="1" w:uiPriority="9" w:unhideWhenUsed="1" w:qFormat="1"/>
-    <w:lsdException w:name="heading 9" w:semiHidden="1" w:uiPriority="9" w:unhideWhenUsed="1" w:qFormat="1"/>
-    <w:lsdException w:name="index 1" w:semiHidden="1" w:unhideWhenUsed="1"/>
-    <w:lsdException w:name="index 2" w:semiHidden="1" w:unhideWhenUsed="1"/>
-    <w:lsdException w:name="index 3" w:semiHidden="1" w:unhideWhenUsed="1"/>
-    <w:lsdException w:name="index 4" w:semiHidden="1" w:unhideWhenUsed="1"/>
-    <w:lsdException w:name="index 5" w:semiHidden="1" w:unhideWhenUsed="1"/>
-    <w:lsdException w:name="index 6" w:semiHidden="1" w:unhideWhenUsed="1"/>
-    <w:lsdException w:name="index 7" w:semiHidden="1" w:unhideWhenUsed="1"/>
-    <w:lsdException w:name="index 8" w:semiHidden="1" w:unhideWhenUsed="1"/>
-    <w:lsdException w:name="index 9" w:semiHidden="1" w:unhideWhenUsed="1"/>
-    <w:lsdException w:name="toc 1" w:semiHidden="1" w:uiPriority="39" w:unhideWhenUsed="1"/>
-    <w:lsdException w:name="toc 2" w:semiHidden="1" w:uiPriority="39" w:unhideWhenUsed="1"/>
-    <w:lsdException w:name="toc 3" w:semiHidden="1" w:uiPriority="39" w:unhideWhenUsed="1"/>
-    <w:lsdException w:name="toc 4" w:semiHidden="1" w:uiPriority="39" w:unhideWhenUsed="1"/>
-    <w:lsdException w:name="toc 5" w:semiHidden="1" w:uiPriority="39" w:unhideWhenUsed="1"/>
-    <w:lsdException w:name="toc 6" w:semiHidden="1" w:uiPriority="39" w:unhideWhenUsed="1"/>
-    <w:lsdException w:name="toc 7" w:semiHidden="1" w:uiPriority="39" w:unhideWhenUsed="1"/>
-    <w:lsdException w:name="toc 8" w:semiHidden="1" w:uiPriority="39" w:unhideWhenUsed="1"/>
-    <w:lsdException w:name="toc 9" w:semiHidden="1" w:uiPriority="39" w:unhideWhenUsed="1"/>
-    <w:lsdException w:name="Normal Indent" w:semiHidden="1" w:unhideWhenUsed="1"/>
-    <w:lsdException w:name="footnote text" w:semiHidden="1" w:unhideWhenUsed="1"/>
-    <w:lsdException w:name="annotation text" w:semiHidden="1" w:unhideWhenUsed="1"/>
-    <w:lsdException w:name="header" w:semiHidden="1" w:unhideWhenUsed="1"/>
-    <w:lsdException w:name="footer" w:semiHidden="1" w:unhideWhenUsed="1"/>
-    <w:lsdException w:name="index heading" w:semiHidden="1" w:unhideWhenUsed="1"/>
-    <w:lsdException w:name="caption" w:semiHidden="1" w:uiPriority="35" w:unhideWhenUsed="1" w:qFormat="1"/>
-    <w:lsdException w:name="table of figures" w:semiHidden="1" w:unhideWhenUsed="1"/>
-    <w:lsdException w:name="envelope address" w:semiHidden="1" w:unhideWhenUsed="1"/>
-    <w:lsdException w:name="envelope return" w:semiHidden="1" w:unhideWhenUsed="1"/>
-    <w:lsdException w:name="footnote reference" w:semiHidden="1" w:unhideWhenUsed="1"/>
-    <w:lsdException w:name="annotation reference" w:semiHidden="1" w:unhideWhenUsed="1"/>
-    <w:lsdException w:name="line number" w:semiHidden="1" w:unhideWhenUsed="1"/>
-    <w:lsdException w:name="page number" w:semiHidden="1" w:unhideWhenUsed="1"/>
-    <w:lsdException w:name="endnote reference" w:semiHidden="1" w:unhideWhenUsed="1"/>
-    <w:lsdException w:name="endnote text" w:semiHidden="1" w:unhideWhenUsed="1"/>
-    <w:lsdException w:name="table of authorities" w:semiHidden="1" w:unhideWhenUsed="1"/>
-    <w:lsdException w:name="macro" w:semiHidden="1" w:unhideWhenUsed="1"/>
-    <w:lsdException w:name="toa heading" w:semiHidden="1" w:unhideWhenUsed="1"/>
-    <w:lsdException w:name="List" w:semiHidden="1" w:unhideWhenUsed="1"/>
-    <w:lsdException w:name="List Bullet" w:semiHidden="1" w:unhideWhenUsed="1"/>
-    <w:lsdException w:name="List Number" w:semiHidden="1" w:unhideWhenUsed="1"/>
-    <w:lsdException w:name="List 2" w:semiHidden="1" w:unhideWhenUsed="1"/>
-    <w:lsdException w:name="List 3" w:semiHidden="1" w:unhideWhenUsed="1"/>
-    <w:lsdException w:name="List 4" w:semiHidden="1" w:unhideWhenUsed="1"/>
-    <w:lsdException w:name="List 5" w:semiHidden="1" w:unhideWhenUsed="1"/>
-    <w:lsdException w:name="List Bullet 2" w:semiHidden="1" w:unhideWhenUsed="1"/>
-    <w:lsdException w:name="List Bullet 3" w:semiHidden="1" w:unhideWhenUsed="1"/>
-    <w:lsdException w:name="List Bullet 4" w:semiHidden="1" w:unhideWhenUsed="1"/>
-    <w:lsdException w:name="List Bullet 5" w:semiHidden="1" w:unhideWhenUsed="1"/>
-    <w:lsdException w:name="List Number 2" w:semiHidden="1" w:unhideWhenUsed="1"/>
-    <w:lsdException w:name="List Number 3" w:semiHidden="1" w:unhideWhenUsed="1"/>
-    <w:lsdException w:name="List Number 4" w:semiHidden="1" w:unhideWhenUsed="1"/>
-    <w:lsdException w:name="List Number 5" w:semiHidden="1" w:unhideWhenUsed="1"/>
-    <w:lsdException w:name="Title" w:uiPriority="10" w:qFormat="1"/>
-    <w:lsdException w:name="Closing" w:semiHidden="1" w:unhideWhenUsed="1"/>
-    <w:lsdException w:name="Signature" w:semiHidden="1" w:unhideWhenUsed="1"/>
-    <w:lsdException w:name="Default Paragraph Font" w:semiHidden="1" w:uiPriority="1" w:unhideWhenUsed="1"/>
-    <w:lsdException w:name="Body Text" w:semiHidden="1" w:unhideWhenUsed="1"/>
-    <w:lsdException w:name="Body Text Indent" w:semiHidden="1" w:unhideWhenUsed="1"/>
-    <w:lsdException w:name="List Continue" w:semiHidden="1" w:unhideWhenUsed="1"/>
-    <w:lsdException w:name="List Continue 2" w:semiHidden="1" w:unhideWhenUsed="1"/>
-    <w:lsdException w:name="List Continue 3" w:semiHidden="1" w:unhideWhenUsed="1"/>
-    <w:lsdException w:name="List Continue 4" w:semiHidden="1" w:unhideWhenUsed="1"/>
-    <w:lsdException w:name="List Continue 5" w:semiHidden="1" w:unhideWhenUsed="1"/>
-    <w:lsdException w:name="Message Header" w:semiHidden="1" w:unhideWhenUsed="1"/>
-    <w:lsdException w:name="Subtitle" w:uiPriority="11" w:qFormat="1"/>
-    <w:lsdException w:name="Salutation" w:semiHidden="1" w:unhideWhenUsed="1"/>
-    <w:lsdException w:name="Date" w:semiHidden="1" w:unhideWhenUsed="1"/>
-    <w:lsdException w:name="Body Text First Indent" w:semiHidden="1" w:unhideWhenUsed="1"/>
-    <w:lsdException w:name="Body Text First Indent 2" w:semiHidden="1" w:unhideWhenUsed="1"/>
-    <w:lsdException w:name="Note Heading" w:semiHidden="1" w:unhideWhenUsed="1"/>
-    <w:lsdException w:name="Body Text 2" w:semiHidden="1" w:unhideWhenUsed="1"/>
-    <w:lsdException w:name="Body Text 3" w:semiHidden="1" w:unhideWhenUsed="1"/>
-    <w:lsdException w:name="Body Text Indent 2" w:semiHidden="1" w:unhideWhenUsed="1"/>
-    <w:lsdException w:name="Body Text Indent 3" w:semiHidden="1" w:unhideWhenUsed="1"/>
-    <w:lsdException w:name="Block Text" w:semiHidden="1" w:unhideWhenUsed="1"/>
-    <w:lsdException w:name="Hyperlink" w:semiHidden="1" w:unhideWhenUsed="1"/>
-    <w:lsdException w:name="FollowedHyperlink" w:semiHidden="1" w:unhideWhenUsed="1"/>
-    <w:lsdException w:name="Strong" w:uiPriority="22" w:qFormat="1"/>
-    <w:lsdException w:name="Emphasis" w:uiPriority="20" w:qFormat="1"/>
-    <w:lsdException w:name="Document Map" w:semiHidden="1" w:unhideWhenUsed="1"/>
-    <w:lsdException w:name="Plain Text" w:semiHidden="1" w:unhideWhenUsed="1"/>
-    <w:lsdException w:name="E-mail Signature" w:semiHidden="1" w:unhideWhenUsed="1"/>
-    <w:lsdException w:name="HTML Top of Form" w:semiHidden="1" w:unhideWhenUsed="1"/>
-    <w:lsdException w:name="HTML Bottom of Form" w:semiHidden="1" w:unhideWhenUsed="1"/>
-    <w:lsdException w:name="Normal (Web)" w:semiHidden="1" w:unhideWhenUsed="1"/>
-    <w:lsdException w:name="HTML Acronym" w:semiHidden="1" w:unhideWhenUsed="1"/>
-    <w:lsdException w:name="HTML Address" w:semiHidden="1" w:unhideWhenUsed="1"/>
-    <w:lsdException w:name="HTML Cite" w:semiHidden="1" w:unhideWhenUsed="1"/>
-    <w:lsdException w:name="HTML Code" w:semiHidden="1" w:unhideWhenUsed="1"/>
-    <w:lsdException w:name="HTML Definition" w:semiHidden="1" w:unhideWhenUsed="1"/>
-    <w:lsdException w:name="HTML Keyboard" w:semiHidden="1" w:unhideWhenUsed="1"/>
-    <w:lsdException w:name="HTML Preformatted" w:semiHidden="1" w:unhideWhenUsed="1"/>
-    <w:lsdException w:name="HTML Sample" w:semiHidden="1" w:unhideWhenUsed="1"/>
-    <w:lsdException w:name="HTML Typewriter" w:semiHidden="1" w:unhideWhenUsed="1"/>
-    <w:lsdException w:name="HTML Variable" w:semiHidden="1" w:unhideWhenUsed="1"/>
-    <w:lsdException w:name="annotation subject" w:semiHidden="1" w:unhideWhenUsed="1"/>
-    <w:lsdException w:name="No List" w:semiHidden="1" w:unhideWhenUsed="1"/>
-    <w:lsdException w:name="Outline List 1" w:semiHidden="1" w:unhideWhenUsed="1"/>
-    <w:lsdException w:name="Outline List 2" w:semiHidden="1" w:unhideWhenUsed="1"/>
-    <w:lsdException w:name="Outline List 3" w:semiHidden="1" w:unhideWhenUsed="1"/>
-    <w:lsdException w:name="Table Simple 1" w:semiHidden="1" w:unhideWhenUsed="1"/>
-    <w:lsdException w:name="Table Simple 2" w:semiHidden="1" w:unhideWhenUsed="1"/>
-    <w:lsdException w:name="Table Simple 3" w:semiHidden="1" w:unhideWhenUsed="1"/>
-    <w:lsdException w:name="Table Classic 1" w:semiHidden="1" w:unhideWhenUsed="1"/>
-    <w:lsdException w:name="Table Classic 2" w:semiHidden="1" w:unhideWhenUsed="1"/>
-    <w:lsdException w:name="Table Classic 3" w:semiHidden="1" w:unhideWhenUsed="1"/>
-    <w:lsdException w:name="Table Classic 4" w:semiHidden="1" w:unhideWhenUsed="1"/>
-    <w:lsdException w:name="Table Colorful 1" w:semiHidden="1" w:unhideWhenUsed="1"/>
-    <w:lsdException w:name="Table Colorful 2" w:semiHidden="1" w:unhideWhenUsed="1"/>
-    <w:lsdException w:name="Table Colorful 3" w:semiHidden="1" w:unhideWhenUsed="1"/>
-    <w:lsdException w:name="Table Columns 1" w:semiHidden="1" w:unhideWhenUsed="1"/>
-    <w:lsdException w:name="Table Columns 2" w:semiHidden="1" w:unhideWhenUsed="1"/>
-    <w:lsdException w:name="Table Columns 3" w:semiHidden="1" w:unhideWhenUsed="1"/>
-    <w:lsdException w:name="Table Columns 4" w:semiHidden="1" w:unhideWhenUsed="1"/>
-    <w:lsdException w:name="Table Columns 5" w:semiHidden="1" w:unhideWhenUsed="1"/>
-    <w:lsdException w:name="Table Grid 1" w:semiHidden="1" w:unhideWhenUsed="1"/>
-    <w:lsdException w:name="Table Grid 2" w:semiHidden="1" w:unhideWhenUsed="1"/>
-    <w:lsdException w:name="Table Grid 3" w:semiHidden="1" w:unhideWhenUsed="1"/>
-    <w:lsdException w:name="Table Grid 4" w:semiHidden="1" w:unhideWhenUsed="1"/>
-    <w:lsdException w:name="Table Grid 5" w:semiHidden="1" w:unhideWhenUsed="1"/>
-    <w:lsdException w:name="Table Grid 6" w:semiHidden="1" w:unhideWhenUsed="1"/>
-    <w:lsdException w:name="Table Grid 7" w:semiHidden="1" w:unhideWhenUsed="1"/>
-    <w:lsdException w:name="Table Grid 8" w:semiHidden="1" w:unhideWhenUsed="1"/>
-    <w:lsdException w:name="Table List 1" w:semiHidden="1" w:unhideWhenUsed="1"/>
-    <w:lsdException w:name="Table List 2" w:semiHidden="1" w:unhideWhenUsed="1"/>
-    <w:lsdException w:name="Table List 3" w:semiHidden="1" w:unhideWhenUsed="1"/>
-    <w:lsdException w:name="Table List 4" w:semiHidden="1" w:unhideWhenUsed="1"/>
-    <w:lsdException w:name="Table List 5" w:semiHidden="1" w:unhideWhenUsed="1"/>
-    <w:lsdException w:name="Table List 6" w:semiHidden="1" w:unhideWhenUsed="1"/>
-    <w:lsdException w:name="Table List 7" w:semiHidden="1" w:unhideWhenUsed="1"/>
-    <w:lsdException w:name="Table List 8" w:semiHidden="1" w:unhideWhenUsed="1"/>
-    <w:lsdException w:name="Table 3D effects 1" w:semiHidden="1" w:unhideWhenUsed="1"/>
-    <w:lsdException w:name="Table 3D effects 2" w:semiHidden="1" w:unhideWhenUsed="1"/>
-    <w:lsdException w:name="Table 3D effects 3" w:semiHidden="1" w:unhideWhenUsed="1"/>
-    <w:lsdException w:name="Table Contemporary" w:semiHidden="1" w:unhideWhenUsed="1"/>
-    <w:lsdException w:name="Table Elegant" w:semiHidden="1" w:unhideWhenUsed="1"/>
-    <w:lsdException w:name="Table Professional" w:semiHidden="1" w:unhideWhenUsed="1"/>
-    <w:lsdException w:name="Table Subtle 2" w:semiHidden="1" w:unhideWhenUsed="1"/>
-    <w:lsdException w:name="Table Web 1" w:semiHidden="1" w:unhideWhenUsed="1"/>
-    <w:lsdException w:name="Balloon Text" w:semiHidden="1" w:unhideWhenUsed="1"/>
-    <w:lsdException w:name="Table Grid" w:uiPriority="39"/>
-    <w:lsdException w:name="Table Theme" w:semiHidden="1" w:unhideWhenUsed="1"/>
-    <w:lsdException w:name="Placeholder Text" w:semiHidden="1"/>
-    <w:lsdException w:name="No Spacing" w:uiPriority="1" w:qFormat="1"/>
-    <w:lsdException w:name="Light Shading" w:uiPriority="60"/>
-    <w:lsdException w:name="Light List" w:uiPriority="61"/>
-    <w:lsdException w:name="Light Grid" w:uiPriority="62"/>
-    <w:lsdException w:name="Medium Shading 1" w:uiPriority="63"/>
-    <w:lsdException w:name="Medium Shading 2" w:uiPriority="64"/>
-    <w:lsdException w:name="Medium List 1" w:uiPriority="65"/>
-    <w:lsdException w:name="Medium List 2" w:uiPriority="66"/>
-    <w:lsdException w:name="Medium Grid 1" w:uiPriority="67"/>
-    <w:lsdException w:name="Medium Grid 2" w:uiPriority="68"/>
-    <w:lsdException w:name="Medium Grid 3" w:uiPriority="69"/>
-    <w:lsdException w:name="Dark List" w:uiPriority="70"/>
-    <w:lsdException w:name="Colorful Shading" w:uiPriority="71"/>
-    <w:lsdException w:name="Colorful List" w:uiPriority="72"/>
-    <w:lsdException w:name="Colorful Grid" w:uiPriority="73"/>
-    <w:lsdException w:name="Light Shading Accent 1" w:uiPriority="60"/>
-    <w:lsdException w:name="Light List Accent 1" w:uiPriority="61"/>
-    <w:lsdException w:name="Light Grid Accent 1" w:uiPriority="62"/>
-    <w:lsdException w:name="Medium Shading 1 Accent 1" w:uiPriority="63"/>
-    <w:lsdException w:name="Medium Shading 2 Accent 1" w:uiPriority="64"/>
-    <w:lsdException w:name="Medium List 1 Accent 1" w:uiPriority="65"/>
-    <w:lsdException w:name="Revision" w:semiHidden="1"/>
-    <w:lsdException w:name="List Paragraph" w:uiPriority="34" w:qFormat="1"/>
-    <w:lsdException w:name="Quote" w:uiPriority="29" w:qFormat="1"/>
-    <w:lsdException w:name="Intense Quote" w:uiPriority="30" w:qFormat="1"/>
-    <w:lsdException w:name="Medium List 2 Accent 1" w:uiPriority="66"/>
-    <w:lsdException w:name="Medium Grid 1 Accent 1" w:uiPriority="67"/>
-    <w:lsdException w:name="Medium Grid 2 Accent 1" w:uiPriority="68"/>
-    <w:lsdException w:name="Medium Grid 3 Accent 1" w:uiPriority="69"/>
-    <w:lsdException w:name="Dark List Accent 1" w:uiPriority="70"/>
-    <w:lsdException w:name="Colorful Shading Accent 1" w:uiPriority="71"/>
-    <w:lsdException w:name="Colorful List Accent 1" w:uiPriority="72"/>
-    <w:lsdException w:name="Colorful Grid Accent 1" w:uiPriority="73"/>
-    <w:lsdException w:name="Light Shading Accent 2" w:uiPriority="60"/>
-    <w:lsdException w:name="Light List Accent 2" w:uiPriority="61"/>
-    <w:lsdException w:name="Light Grid Accent 2" w:uiPriority="62"/>
-    <w:lsdException w:name="Medium Shading 1 Accent 2" w:uiPriority="63"/>
-    <w:lsdException w:name="Medium Shading 2 Accent 2" w:uiPriority="64"/>
-    <w:lsdException w:name="Medium List 1 Accent 2" w:uiPriority="65"/>
-    <w:lsdException w:name="Medium List 2 Accent 2" w:uiPriority="66"/>
-    <w:lsdException w:name="Medium Grid 1 Accent 2" w:uiPriority="67"/>
-    <w:lsdException w:name="Medium Grid 2 Accent 2" w:uiPriority="68"/>
-    <w:lsdException w:name="Medium Grid 3 Accent 2" w:uiPriority="69"/>
-    <w:lsdException w:name="Dark List Accent 2" w:uiPriority="70"/>
-    <w:lsdException w:name="Colorful Shading Accent 2" w:uiPriority="71"/>
-    <w:lsdException w:name="Colorful List Accent 2" w:uiPriority="72"/>
-    <w:lsdException w:name="Colorful Grid Accent 2" w:uiPriority="73"/>
-    <w:lsdException w:name="Light Shading Accent 3" w:uiPriority="60"/>
-    <w:lsdException w:name="Light List Accent 3" w:uiPriority="61"/>
-    <w:lsdException w:name="Light Grid Accent 3" w:uiPriority="62"/>
-    <w:lsdException w:name="Medium Shading 1 Accent 3" w:uiPriority="63"/>
-    <w:lsdException w:name="Medium Shading 2 Accent 3" w:uiPriority="64"/>
-    <w:lsdException w:name="Medium List 1 Accent 3" w:uiPriority="65"/>
-    <w:lsdException w:name="Medium List 2 Accent 3" w:uiPriority="66"/>
-    <w:lsdException w:name="Medium Grid 1 Accent 3" w:uiPriority="67"/>
-    <w:lsdException w:name="Medium Grid 2 Accent 3" w:uiPriority="68"/>
-    <w:lsdException w:name="Medium Grid 3 Accent 3" w:uiPriority="69"/>
-    <w:lsdException w:name="Dark List Accent 3" w:uiPriority="70"/>
-    <w:lsdException w:name="Colorful Shading Accent 3" w:uiPriority="71"/>
-    <w:lsdException w:name="Colorful List Accent 3" w:uiPriority="72"/>
-    <w:lsdException w:name="Colorful Grid Accent 3" w:uiPriority="73"/>
-    <w:lsdException w:name="Light Shading Accent 4" w:uiPriority="60"/>
-    <w:lsdException w:name="Light List Accent 4" w:uiPriority="61"/>
-    <w:lsdException w:name="Light Grid Accent 4" w:uiPriority="62"/>
-    <w:lsdException w:name="Medium Shading 1 Accent 4" w:uiPriority="63"/>
-    <w:lsdException w:name="Medium Shading 2 Accent 4" w:uiPriority="64"/>
-    <w:lsdException w:name="Medium List 1 Accent 4" w:uiPriority="65"/>
-    <w:lsdException w:name="Medium List 2 Accent 4" w:uiPriority="66"/>
-    <w:lsdException w:name="Medium Grid 1 Accent 4" w:uiPriority="67"/>
-    <w:lsdException w:name="Medium Grid 2 Accent 4" w:uiPriority="68"/>
-    <w:lsdException w:name="Medium Grid 3 Accent 4" w:uiPriority="69"/>
-    <w:lsdException w:name="Dark List Accent 4" w:uiPriority="70"/>
-    <w:lsdException w:name="Colorful Shading Accent 4" w:uiPriority="71"/>
-    <w:lsdException w:name="Colorful List Accent 4" w:uiPriority="72"/>
-    <w:lsdException w:name="Colorful Grid Accent 4" w:uiPriority="73"/>
-    <w:lsdException w:name="Light Shading Accent 5" w:uiPriority="60"/>
-    <w:lsdException w:name="Light List Accent 5" w:uiPriority="61"/>
-    <w:lsdException w:name="Light Grid Accent 5" w:uiPriority="62"/>
-    <w:lsdException w:name="Medium Shading 1 Accent 5" w:uiPriority="63"/>
-    <w:lsdException w:name="Medium Shading 2 Accent 5" w:uiPriority="64"/>
-    <w:lsdException w:name="Medium List 1 Accent 5" w:uiPriority="65"/>
-    <w:lsdException w:name="Medium List 2 Accent 5" w:uiPriority="66"/>
-    <w:lsdException w:name="Medium Grid 1 Accent 5" w:uiPriority="67"/>
-    <w:lsdException w:name="Medium Grid 2 Accent 5" w:uiPriority="68"/>
-    <w:lsdException w:name="Medium Grid 3 Accent 5" w:uiPriority="69"/>
-    <w:lsdException w:name="Dark List Accent 5" w:uiPriority="70"/>
-    <w:lsdException w:name="Colorful Shading Accent 5" w:uiPriority="71"/>
-    <w:lsdException w:name="Colorful List Accent 5" w:uiPriority="72"/>
-    <w:lsdException w:name="Colorful Grid Accent 5" w:uiPriority="73"/>
-    <w:lsdException w:name="Light Shading Accent 6" w:uiPriority="60"/>
-    <w:lsdException w:name="Light List Accent 6" w:uiPriority="61"/>
-    <w:lsdException w:name="Light Grid Accent 6" w:uiPriority="62"/>
-    <w:lsdException w:name="Medium Shading 1 Accent 6" w:uiPriority="63"/>
-    <w:lsdException w:name="Medium Shading 2 Accent 6" w:uiPriority="64"/>
-    <w:lsdException w:name="Medium List 1 Accent 6" w:uiPriority="65"/>
-    <w:lsdException w:name="Medium List 2 Accent 6" w:uiPriority="66"/>
-    <w:lsdException w:name="Medium Grid 1 Accent 6" w:uiPriority="67"/>
-    <w:lsdException w:name="Medium Grid 2 Accent 6" w:uiPriority="68"/>
-    <w:lsdException w:name="Medium Grid 3 Accent 6" w:uiPriority="69"/>
-    <w:lsdException w:name="Dark List Accent 6" w:uiPriority="70"/>
-    <w:lsdException w:name="Colorful Shading Accent 6" w:uiPriority="71"/>
-    <w:lsdException w:name="Colorful List Accent 6" w:uiPriority="72"/>
-    <w:lsdException w:name="Colorful Grid Accent 6" w:uiPriority="73"/>
-    <w:lsdException w:name="Subtle Emphasis" w:uiPriority="19" w:qFormat="1"/>
-    <w:lsdException w:name="Intense Emphasis" w:uiPriority="21" w:qFormat="1"/>
-    <w:lsdException w:name="Subtle Reference" w:uiPriority="31" w:qFormat="1"/>
-    <w:lsdException w:name="Intense Reference" w:uiPriority="32" w:qFormat="1"/>
-    <w:lsdException w:name="Book Title" w:uiPriority="33" w:qFormat="1"/>
-    <w:lsdException w:name="Bibliography" w:semiHidden="1" w:uiPriority="37" w:unhideWhenUsed="1"/>
-    <w:lsdException w:name="TOC Heading" w:semiHidden="1" w:uiPriority="39" w:unhideWhenUsed="1" w:qFormat="1"/>
-    <w:lsdException w:name="Plain Table 1" w:uiPriority="41"/>
-    <w:lsdException w:name="Plain Table 2" w:uiPriority="42"/>
-    <w:lsdException w:name="Plain Table 3" w:uiPriority="43"/>
-    <w:lsdException w:name="Plain Table 4" w:uiPriority="44"/>
-    <w:lsdException w:name="Plain Table 5" w:uiPriority="45"/>
-    <w:lsdException w:name="Grid Table Light" w:uiPriority="40"/>
-    <w:lsdException w:name="Grid Table 1 Light" w:uiPriority="46"/>
-    <w:lsdException w:name="Grid Table 2" w:uiPriority="47"/>
-    <w:lsdException w:name="Grid Table 3" w:uiPriority="48"/>
-    <w:lsdException w:name="Grid Table 4" w:uiPriority="49"/>
-    <w:lsdException w:name="Grid Table 5 Dark" w:uiPriority="50"/>
-    <w:lsdException w:name="Grid Table 6 Colorful" w:uiPriority="51"/>
-    <w:lsdException w:name="Grid Table 7 Colorful" w:uiPriority="52"/>
-    <w:lsdException w:name="Grid Table 1 Light Accent 1" w:uiPriority="46"/>
-    <w:lsdException w:name="Grid Table 2 Accent 1" w:uiPriority="47"/>
-    <w:lsdException w:name="Grid Table 3 Accent 1" w:uiPriority="48"/>
-    <w:lsdException w:name="Grid Table 4 Accent 1" w:uiPriority="49"/>
-    <w:lsdException w:name="Grid Table 5 Dark Accent 1" w:uiPriority="50"/>
-    <w:lsdException w:name="Grid Table 6 Colorful Accent 1" w:uiPriority="51"/>
-    <w:lsdException w:name="Grid Table 7 Colorful Accent 1" w:uiPriority="52"/>
-    <w:lsdException w:name="Grid Table 1 Light Accent 2" w:uiPriority="46"/>
-    <w:lsdException w:name="Grid Table 2 Accent 2" w:uiPriority="47"/>
-    <w:lsdException w:name="Grid Table 3 Accent 2" w:uiPriority="48"/>
-    <w:lsdException w:name="Grid Table 4 Accent 2" w:uiPriority="49"/>
-    <w:lsdException w:name="Grid Table 5 Dark Accent 2" w:uiPriority="50"/>
-    <w:lsdException w:name="Grid Table 6 Colorful Accent 2" w:uiPriority="51"/>
-    <w:lsdException w:name="Grid Table 7 Colorful Accent 2" w:uiPriority="52"/>
-    <w:lsdException w:name="Grid Table 1 Light Accent 3" w:uiPriority="46"/>
-    <w:lsdException w:name="Grid Table 2 Accent 3" w:uiPriority="47"/>
-    <w:lsdException w:name="Grid Table 3 Accent 3" w:uiPriority="48"/>
-    <w:lsdException w:name="Grid Table 4 Accent 3" w:uiPriority="49"/>
-    <w:lsdException w:name="Grid Table 5 Dark Accent 3" w:uiPriority="50"/>
-    <w:lsdException w:name="Grid Table 6 Colorful Accent 3" w:uiPriority="51"/>
-    <w:lsdException w:name="Grid Table 7 Colorful Accent 3" w:uiPriority="52"/>
-    <w:lsdException w:name="Grid Table 1 Light Accent 4" w:uiPriority="46"/>
-    <w:lsdException w:name="Grid Table 2 Accent 4" w:uiPriority="47"/>
-    <w:lsdException w:name="Grid Table 3 Accent 4" w:uiPriority="48"/>
-    <w:lsdException w:name="Grid Table 4 Accent 4" w:uiPriority="49"/>
-    <w:lsdException w:name="Grid Table 5 Dark Accent 4" w:uiPriority="50"/>
-    <w:lsdException w:name="Grid Table 6 Colorful Accent 4" w:uiPriority="51"/>
-    <w:lsdException w:name="Grid Table 7 Colorful Accent 4" w:uiPriority="52"/>
-    <w:lsdException w:name="Grid Table 1 Light Accent 5" w:uiPriority="46"/>
-    <w:lsdException w:name="Grid Table 2 Accent 5" w:uiPriority="47"/>
-    <w:lsdException w:name="Grid Table 3 Accent 5" w:uiPriority="48"/>
-    <w:lsdException w:name="Grid Table 4 Accent 5" w:uiPriority="49"/>
-    <w:lsdException w:name="Grid Table 5 Dark Accent 5" w:uiPriority="50"/>
-    <w:lsdException w:name="Grid Table 6 Colorful Accent 5" w:uiPriority="51"/>
-    <w:lsdException w:name="Grid Table 7 Colorful Accent 5" w:uiPriority="52"/>
-    <w:lsdException w:name="Grid Table 1 Light Accent 6" w:uiPriority="46"/>
-    <w:lsdException w:name="Grid Table 2 Accent 6" w:uiPriority="47"/>
-    <w:lsdException w:name="Grid Table 3 Accent 6" w:uiPriority="48"/>
-    <w:lsdException w:name="Grid Table 4 Accent 6" w:uiPriority="49"/>
-    <w:lsdException w:name="Grid Table 5 Dark Accent 6" w:uiPriority="50"/>
-    <w:lsdException w:name="Grid Table 6 Colorful Accent 6" w:uiPriority="51"/>
-    <w:lsdException w:name="Grid Table 7 Colorful Accent 6" w:uiPriority="52"/>
-    <w:lsdException w:name="List Table 1 Light" w:uiPriority="46"/>
-    <w:lsdException w:name="List Table 2" w:uiPriority="47"/>
-    <w:lsdException w:name="List Table 3" w:uiPriority="48"/>
-    <w:lsdException w:name="List Table 4" w:uiPriority="49"/>
-    <w:lsdException w:name="List Table 5 Dark" w:uiPriority="50"/>
-    <w:lsdException w:name="List Table 6 Colorful" w:uiPriority="51"/>
-    <w:lsdException w:name="List Table 7 Colorful" w:uiPriority="52"/>
-    <w:lsdException w:name="List Table 1 Light Accent 1" w:uiPriority="46"/>
-    <w:lsdException w:name="List Table 2 Accent 1" w:uiPriority="47"/>
-    <w:lsdException w:name="List Table 3 Accent 1" w:uiPriority="48"/>
-    <w:lsdException w:name="List Table 4 Accent 1" w:uiPriority="49"/>
-    <w:lsdException w:name="List Table 5 Dark Accent 1" w:uiPriority="50"/>
-    <w:lsdException w:name="List Table 6 Colorful Accent 1" w:uiPriority="51"/>
-    <w:lsdException w:name="List Table 7 Colorful Accent 1" w:uiPriority="52"/>
-    <w:lsdException w:name="List Table 1 Light Accent 2" w:uiPriority="46"/>
-    <w:lsdException w:name="List Table 2 Accent 2" w:uiPriority="47"/>
-    <w:lsdException w:name="List Table 3 Accent 2" w:uiPriority="48"/>
-    <w:lsdException w:name="List Table 4 Accent 2" w:uiPriority="49"/>
-    <w:lsdException w:name="List Table 5 Dark Accent 2" w:uiPriority="50"/>
-    <w:lsdException w:name="List Table 6 Colorful Accent 2" w:uiPriority="51"/>
-    <w:lsdException w:name="List Table 7 Colorful Accent 2" w:uiPriority="52"/>
-    <w:lsdException w:name="List Table 1 Light Accent 3" w:uiPriority="46"/>
-    <w:lsdException w:name="List Table 2 Accent 3" w:uiPriority="47"/>
-    <w:lsdException w:name="List Table 3 Accent 3" w:uiPriority="48"/>
-    <w:lsdException w:name="List Table 4 Accent 3" w:uiPriority="49"/>
-    <w:lsdException w:name="List Table 5 Dark Accent 3" w:uiPriority="50"/>
-    <w:lsdException w:name="List Table 6 Colorful Accent 3" w:uiPriority="51"/>
-    <w:lsdException w:name="List Table 7 Colorful Accent 3" w:uiPriority="52"/>
-    <w:lsdException w:name="List Table 1 Light Accent 4" w:uiPriority="46"/>
-    <w:lsdException w:name="List Table 2 Accent 4" w:uiPriority="47"/>
-    <w:lsdException w:name="List Table 3 Accent 4" w:uiPriority="48"/>
-    <w:lsdException w:name="List Table 4 Accent 4" w:uiPriority="49"/>
-    <w:lsdException w:name="List Table 5 Dark Accent 4" w:uiPriority="50"/>
-    <w:lsdException w:name="List Table 6 Colorful Accent 4" w:uiPriority="51"/>
-    <w:lsdException w:name="List Table 7 Colorful Accent 4" w:uiPriority="52"/>
-    <w:lsdException w:name="List Table 1 Light Accent 5" w:uiPriority="46"/>
-    <w:lsdException w:name="List Table 2 Accent 5" w:uiPriority="47"/>
-    <w:lsdException w:name="List Table 3 Accent 5" w:uiPriority="48"/>
-    <w:lsdException w:name="List Table 4 Accent 5" w:uiPriority="49"/>
-    <w:lsdException w:name="List Table 5 Dark Accent 5" w:uiPriority="50"/>
-    <w:lsdException w:name="List Table 6 Colorful Accent 5" w:uiPriority="51"/>
-    <w:lsdException w:name="List Table 7 Colorful Accent 5" w:uiPriority="52"/>
-    <w:lsdException w:name="List Table 1 Light Accent 6" w:uiPriority="46"/>
-    <w:lsdException w:name="List Table 2 Accent 6" w:uiPriority="47"/>
-    <w:lsdException w:name="List Table 3 Accent 6" w:uiPriority="48"/>
-    <w:lsdException w:name="List Table 4 Accent 6" w:uiPriority="49"/>
-    <w:lsdException w:name="List Table 5 Dark Accent 6" w:uiPriority="50"/>
-    <w:lsdException w:name="List Table 6 Colorful Accent 6" w:uiPriority="51"/>
-    <w:lsdException w:name="List Table 7 Colorful Accent 6" w:uiPriority="52"/>
-    <w:lsdException w:name="Mention" w:semiHidden="1" w:unhideWhenUsed="1"/>
-    <w:lsdException w:name="Smart Hyperlink" w:semiHidden="1" w:unhideWhenUsed="1"/>
-    <w:lsdException w:name="Hashtag" w:semiHidden="1" w:unhideWhenUsed="1"/>
-    <w:lsdException w:name="Unresolved Mention" w:semiHidden="1" w:unhideWhenUsed="1"/>
-    <w:lsdException w:name="Smart Link" w:semiHidden="1" w:unhideWhenUsed="1"/>
+  <w:latentStyles w:defLockedState="0" w:defUIPriority="99" w:defSemiHidden="1" w:defUnhideWhenUsed="1" w:defQFormat="0" w:count="267">
+    <w:lsdException w:name="Normal" w:semiHidden="0" w:uiPriority="0" w:unhideWhenUsed="0" w:qFormat="1"/>
+    <w:lsdException w:name="heading 1" w:semiHidden="0" w:uiPriority="9" w:unhideWhenUsed="0" w:qFormat="1"/>
+    <w:lsdException w:name="heading 2" w:uiPriority="9" w:qFormat="1"/>
+    <w:lsdException w:name="heading 3" w:uiPriority="9" w:qFormat="1"/>
+    <w:lsdException w:name="heading 4" w:uiPriority="9" w:qFormat="1"/>
+    <w:lsdException w:name="heading 5" w:uiPriority="9" w:qFormat="1"/>
+    <w:lsdException w:name="heading 6" w:uiPriority="9" w:qFormat="1"/>
+    <w:lsdException w:name="heading 7" w:uiPriority="9" w:qFormat="1"/>
+    <w:lsdException w:name="heading 8" w:uiPriority="9" w:qFormat="1"/>
+    <w:lsdException w:name="heading 9" w:uiPriority="9" w:qFormat="1"/>
+    <w:lsdException w:name="toc 1" w:uiPriority="39"/>
+    <w:lsdException w:name="toc 2" w:uiPriority="39"/>
+    <w:lsdException w:name="toc 3" w:uiPriority="39"/>
+    <w:lsdException w:name="toc 4" w:uiPriority="39"/>
+    <w:lsdException w:name="toc 5" w:uiPriority="39"/>
+    <w:lsdException w:name="toc 6" w:uiPriority="39"/>
+    <w:lsdException w:name="toc 7" w:uiPriority="39"/>
+    <w:lsdException w:name="toc 8" w:uiPriority="39"/>
+    <w:lsdException w:name="toc 9" w:uiPriority="39"/>
+    <w:lsdException w:name="caption" w:uiPriority="35" w:qFormat="1"/>
+    <w:lsdException w:name="Title" w:semiHidden="0" w:uiPriority="10" w:unhideWhenUsed="0" w:qFormat="1"/>
+    <w:lsdException w:name="Default Paragraph Font" w:uiPriority="1"/>
+    <w:lsdException w:name="Subtitle" w:semiHidden="0" w:uiPriority="11" w:unhideWhenUsed="0" w:qFormat="1"/>
+    <w:lsdException w:name="Strong" w:semiHidden="0" w:uiPriority="22" w:unhideWhenUsed="0" w:qFormat="1"/>
+    <w:lsdException w:name="Emphasis" w:semiHidden="0" w:uiPriority="20" w:unhideWhenUsed="0" w:qFormat="1"/>
+    <w:lsdException w:name="Normal Table" w:semiHidden="0" w:unhideWhenUsed="0"/>
+    <w:lsdException w:name="Table Subtle 1" w:semiHidden="0" w:unhideWhenUsed="0"/>
+    <w:lsdException w:name="Table Web 2" w:semiHidden="0" w:unhideWhenUsed="0"/>
+    <w:lsdException w:name="Table Web 3" w:semiHidden="0" w:unhideWhenUsed="0"/>
+    <w:lsdException w:name="Table Grid" w:semiHidden="0" w:uiPriority="39" w:unhideWhenUsed="0"/>
+    <w:lsdException w:name="Placeholder Text" w:unhideWhenUsed="0"/>
+    <w:lsdException w:name="No Spacing" w:semiHidden="0" w:uiPriority="1" w:unhideWhenUsed="0" w:qFormat="1"/>
+    <w:lsdException w:name="Light Shading" w:semiHidden="0" w:uiPriority="60" w:unhideWhenUsed="0"/>
+    <w:lsdException w:name="Light List" w:semiHidden="0" w:uiPriority="61" w:unhideWhenUsed="0"/>
+    <w:lsdException w:name="Light Grid" w:semiHidden="0" w:uiPriority="62" w:unhideWhenUsed="0"/>
+    <w:lsdException w:name="Medium Shading 1" w:semiHidden="0" w:uiPriority="63" w:unhideWhenUsed="0"/>
+    <w:lsdException w:name="Medium Shading 2" w:semiHidden="0" w:uiPriority="64" w:unhideWhenUsed="0"/>
+    <w:lsdException w:name="Medium List 1" w:semiHidden="0" w:uiPriority="65" w:unhideWhenUsed="0"/>
+    <w:lsdException w:name="Medium List 2" w:semiHidden="0" w:uiPriority="66" w:unhideWhenUsed="0"/>
+    <w:lsdException w:name="Medium Grid 1" w:semiHidden="0" w:uiPriority="67" w:unhideWhenUsed="0"/>
+    <w:lsdException w:name="Medium Grid 2" w:semiHidden="0" w:uiPriority="68" w:unhideWhenUsed="0"/>
+    <w:lsdException w:name="Medium Grid 3" w:semiHidden="0" w:uiPriority="69" w:unhideWhenUsed="0"/>
+    <w:lsdException w:name="Dark List" w:semiHidden="0" w:uiPriority="70" w:unhideWhenUsed="0"/>
+    <w:lsdException w:name="Colorful Shading" w:semiHidden="0" w:uiPriority="71" w:unhideWhenUsed="0"/>
+    <w:lsdException w:name="Colorful List" w:semiHidden="0" w:uiPriority="72" w:unhideWhenUsed="0"/>
+    <w:lsdException w:name="Colorful Grid" w:semiHidden="0" w:uiPriority="73" w:unhideWhenUsed="0"/>
+    <w:lsdException w:name="Light Shading Accent 1" w:semiHidden="0" w:uiPriority="60" w:unhideWhenUsed="0"/>
+    <w:lsdException w:name="Light List Accent 1" w:semiHidden="0" w:uiPriority="61" w:unhideWhenUsed="0"/>
+    <w:lsdException w:name="Light Grid Accent 1" w:semiHidden="0" w:uiPriority="62" w:unhideWhenUsed="0"/>
+    <w:lsdException w:name="Medium Shading 1 Accent 1" w:semiHidden="0" w:uiPriority="63" w:unhideWhenUsed="0"/>
+    <w:lsdException w:name="Medium Shading 2 Accent 1" w:semiHidden="0" w:uiPriority="64" w:unhideWhenUsed="0"/>
+    <w:lsdException w:name="Medium List 1 Accent 1" w:semiHidden="0" w:uiPriority="65" w:unhideWhenUsed="0"/>
+    <w:lsdException w:name="Revision" w:unhideWhenUsed="0"/>
+    <w:lsdException w:name="List Paragraph" w:semiHidden="0" w:uiPriority="34" w:unhideWhenUsed="0" w:qFormat="1"/>
+    <w:lsdException w:name="Quote" w:semiHidden="0" w:uiPriority="29" w:unhideWhenUsed="0" w:qFormat="1"/>
+    <w:lsdException w:name="Intense Quote" w:semiHidden="0" w:uiPriority="30" w:unhideWhenUsed="0" w:qFormat="1"/>
+    <w:lsdException w:name="Medium List 2 Accent 1" w:semiHidden="0" w:uiPriority="66" w:unhideWhenUsed="0"/>
+    <w:lsdException w:name="Medium Grid 1 Accent 1" w:semiHidden="0" w:uiPriority="67" w:unhideWhenUsed="0"/>
+    <w:lsdException w:name="Medium Grid 2 Accent 1" w:semiHidden="0" w:uiPriority="68" w:unhideWhenUsed="0"/>
+    <w:lsdException w:name="Medium Grid 3 Accent 1" w:semiHidden="0" w:uiPriority="69" w:unhideWhenUsed="0"/>
+    <w:lsdException w:name="Dark List Accent 1" w:semiHidden="0" w:uiPriority="70" w:unhideWhenUsed="0"/>
+    <w:lsdException w:name="Colorful Shading Accent 1" w:semiHidden="0" w:uiPriority="71" w:unhideWhenUsed="0"/>
+    <w:lsdException w:name="Colorful List Accent 1" w:semiHidden="0" w:uiPriority="72" w:unhideWhenUsed="0"/>
+    <w:lsdException w:name="Colorful Grid Accent 1" w:semiHidden="0" w:uiPriority="73" w:unhideWhenUsed="0"/>
+    <w:lsdException w:name="Light Shading Accent 2" w:semiHidden="0" w:uiPriority="60" w:unhideWhenUsed="0"/>
+    <w:lsdException w:name="Light List Accent 2" w:semiHidden="0" w:uiPriority="61" w:unhideWhenUsed="0"/>
+    <w:lsdException w:name="Light Grid Accent 2" w:semiHidden="0" w:uiPriority="62" w:unhideWhenUsed="0"/>
+    <w:lsdException w:name="Medium Shading 1 Accent 2" w:semiHidden="0" w:uiPriority="63" w:unhideWhenUsed="0"/>
+    <w:lsdException w:name="Medium Shading 2 Accent 2" w:semiHidden="0" w:uiPriority="64" w:unhideWhenUsed="0"/>
+    <w:lsdException w:name="Medium List 1 Accent 2" w:semiHidden="0" w:uiPriority="65" w:unhideWhenUsed="0"/>
+    <w:lsdException w:name="Medium List 2 Accent 2" w:semiHidden="0" w:uiPriority="66" w:unhideWhenUsed="0"/>
+    <w:lsdException w:name="Medium Grid 1 Accent 2" w:semiHidden="0" w:uiPriority="67" w:unhideWhenUsed="0"/>
+    <w:lsdException w:name="Medium Grid 2 Accent 2" w:semiHidden="0" w:uiPriority="68" w:unhideWhenUsed="0"/>
+    <w:lsdException w:name="Medium Grid 3 Accent 2" w:semiHidden="0" w:uiPriority="69" w:unhideWhenUsed="0"/>
+    <w:lsdException w:name="Dark List Accent 2" w:semiHidden="0" w:uiPriority="70" w:unhideWhenUsed="0"/>
+    <w:lsdException w:name="Colorful Shading Accent 2" w:semiHidden="0" w:uiPriority="71" w:unhideWhenUsed="0"/>
+    <w:lsdException w:name="Colorful List Accent 2" w:semiHidden="0" w:uiPriority="72" w:unhideWhenUsed="0"/>
+    <w:lsdException w:name="Colorful Grid Accent 2" w:semiHidden="0" w:uiPriority="73" w:unhideWhenUsed="0"/>
+    <w:lsdException w:name="Light Shading Accent 3" w:semiHidden="0" w:uiPriority="60" w:unhideWhenUsed="0"/>
+    <w:lsdException w:name="Light List Accent 3" w:semiHidden="0" w:uiPriority="61" w:unhideWhenUsed="0"/>
+    <w:lsdException w:name="Light Grid Accent 3" w:semiHidden="0" w:uiPriority="62" w:unhideWhenUsed="0"/>
+    <w:lsdException w:name="Medium Shading 1 Accent 3" w:semiHidden="0" w:uiPriority="63" w:unhideWhenUsed="0"/>
+    <w:lsdException w:name="Medium Shading 2 Accent 3" w:semiHidden="0" w:uiPriority="64" w:unhideWhenUsed="0"/>
+    <w:lsdException w:name="Medium List 1 Accent 3" w:semiHidden="0" w:uiPriority="65" w:unhideWhenUsed="0"/>
+    <w:lsdException w:name="Medium List 2 Accent 3" w:semiHidden="0" w:uiPriority="66" w:unhideWhenUsed="0"/>
+    <w:lsdException w:name="Medium Grid 1 Accent 3" w:semiHidden="0" w:uiPriority="67" w:unhideWhenUsed="0"/>
+    <w:lsdException w:name="Medium Grid 2 Accent 3" w:semiHidden="0" w:uiPriority="68" w:unhideWhenUsed="0"/>
+    <w:lsdException w:name="Medium Grid 3 Accent 3" w:semiHidden="0" w:uiPriority="69" w:unhideWhenUsed="0"/>
+    <w:lsdException w:name="Dark List Accent 3" w:semiHidden="0" w:uiPriority="70" w:unhideWhenUsed="0"/>
+    <w:lsdException w:name="Colorful Shading Accent 3" w:semiHidden="0" w:uiPriority="71" w:unhideWhenUsed="0"/>
+    <w:lsdException w:name="Colorful List Accent 3" w:semiHidden="0" w:uiPriority="72" w:unhideWhenUsed="0"/>
+    <w:lsdException w:name="Colorful Grid Accent 3" w:semiHidden="0" w:uiPriority="73" w:unhideWhenUsed="0"/>
+    <w:lsdException w:name="Light Shading Accent 4" w:semiHidden="0" w:uiPriority="60" w:unhideWhenUsed="0"/>
+    <w:lsdException w:name="Light List Accent 4" w:semiHidden="0" w:uiPriority="61" w:unhideWhenUsed="0"/>
+    <w:lsdException w:name="Light Grid Accent 4" w:semiHidden="0" w:uiPriority="62" w:unhideWhenUsed="0"/>
+    <w:lsdException w:name="Medium Shading 1 Accent 4" w:semiHidden="0" w:uiPriority="63" w:unhideWhenUsed="0"/>
+    <w:lsdException w:name="Medium Shading 2 Accent 4" w:semiHidden="0" w:uiPriority="64" w:unhideWhenUsed="0"/>
+    <w:lsdException w:name="Medium List 1 Accent 4" w:semiHidden="0" w:uiPriority="65" w:unhideWhenUsed="0"/>
+    <w:lsdException w:name="Medium List 2 Accent 4" w:semiHidden="0" w:uiPriority="66" w:unhideWhenUsed="0"/>
+    <w:lsdException w:name="Medium Grid 1 Accent 4" w:semiHidden="0" w:uiPriority="67" w:unhideWhenUsed="0"/>
+    <w:lsdException w:name="Medium Grid 2 Accent 4" w:semiHidden="0" w:uiPriority="68" w:unhideWhenUsed="0"/>
+    <w:lsdException w:name="Medium Grid 3 Accent 4" w:semiHidden="0" w:uiPriority="69" w:unhideWhenUsed="0"/>
+    <w:lsdException w:name="Dark List Accent 4" w:semiHidden="0" w:uiPriority="70" w:unhideWhenUsed="0"/>
+    <w:lsdException w:name="Colorful Shading Accent 4" w:semiHidden="0" w:uiPriority="71" w:unhideWhenUsed="0"/>
+    <w:lsdException w:name="Colorful List Accent 4" w:semiHidden="0" w:uiPriority="72" w:unhideWhenUsed="0"/>
+    <w:lsdException w:name="Colorful Grid Accent 4" w:semiHidden="0" w:uiPriority="73" w:unhideWhenUsed="0"/>
+    <w:lsdException w:name="Light Shading Accent 5" w:semiHidden="0" w:uiPriority="60" w:unhideWhenUsed="0"/>
+    <w:lsdException w:name="Light List Accent 5" w:semiHidden="0" w:uiPriority="61" w:unhideWhenUsed="0"/>
+    <w:lsdException w:name="Light Grid Accent 5" w:semiHidden="0" w:uiPriority="62" w:unhideWhenUsed="0"/>
+    <w:lsdException w:name="Medium Shading 1 Accent 5" w:semiHidden="0" w:uiPriority="63" w:unhideWhenUsed="0"/>
+    <w:lsdException w:name="Medium Shading 2 Accent 5" w:semiHidden="0" w:uiPriority="64" w:unhideWhenUsed="0"/>
+    <w:lsdException w:name="Medium List 1 Accent 5" w:semiHidden="0" w:uiPriority="65" w:unhideWhenUsed="0"/>
+    <w:lsdException w:name="Medium List 2 Accent 5" w:semiHidden="0" w:uiPriority="66" w:unhideWhenUsed="0"/>
+    <w:lsdException w:name="Medium Grid 1 Accent 5" w:semiHidden="0" w:uiPriority="67" w:unhideWhenUsed="0"/>
+    <w:lsdException w:name="Medium Grid 2 Accent 5" w:semiHidden="0" w:uiPriority="68" w:unhideWhenUsed="0"/>
+    <w:lsdException w:name="Medium Grid 3 Accent 5" w:semiHidden="0" w:uiPriority="69" w:unhideWhenUsed="0"/>
+    <w:lsdException w:name="Dark List Accent 5" w:semiHidden="0" w:uiPriority="70" w:unhideWhenUsed="0"/>
+    <w:lsdException w:name="Colorful Shading Accent 5" w:semiHidden="0" w:uiPriority="71" w:unhideWhenUsed="0"/>
+    <w:lsdException w:name="Colorful List Accent 5" w:semiHidden="0" w:uiPriority="72" w:unhideWhenUsed="0"/>
+    <w:lsdException w:name="Colorful Grid Accent 5" w:semiHidden="0" w:uiPriority="73" w:unhideWhenUsed="0"/>
+    <w:lsdException w:name="Light Shading Accent 6" w:semiHidden="0" w:uiPriority="60" w:unhideWhenUsed="0"/>
+    <w:lsdException w:name="Light List Accent 6" w:semiHidden="0" w:uiPriority="61" w:unhideWhenUsed="0"/>
+    <w:lsdException w:name="Light Grid Accent 6" w:semiHidden="0" w:uiPriority="62" w:unhideWhenUsed="0"/>
+    <w:lsdException w:name="Medium Shading 1 Accent 6" w:semiHidden="0" w:uiPriority="63" w:unhideWhenUsed="0"/>
+    <w:lsdException w:name="Medium Shading 2 Accent 6" w:semiHidden="0" w:uiPriority="64" w:unhideWhenUsed="0"/>
+    <w:lsdException w:name="Medium List 1 Accent 6" w:semiHidden="0" w:uiPriority="65" w:unhideWhenUsed="0"/>
+    <w:lsdException w:name="Medium List 2 Accent 6" w:semiHidden="0" w:uiPriority="66" w:unhideWhenUsed="0"/>
+    <w:lsdException w:name="Medium Grid 1 Accent 6" w:semiHidden="0" w:uiPriority="67" w:unhideWhenUsed="0"/>
+    <w:lsdException w:name="Medium Grid 2 Accent 6" w:semiHidden="0" w:uiPriority="68" w:unhideWhenUsed="0"/>
+    <w:lsdException w:name="Medium Grid 3 Accent 6" w:semiHidden="0" w:uiPriority="69" w:unhideWhenUsed="0"/>
+    <w:lsdException w:name="Dark List Accent 6" w:semiHidden="0" w:uiPriority="70" w:unhideWhenUsed="0"/>
+    <w:lsdException w:name="Colorful Shading Accent 6" w:semiHidden="0" w:uiPriority="71" w:unhideWhenUsed="0"/>
+    <w:lsdException w:name="Colorful List Accent 6" w:semiHidden="0" w:uiPriority="72" w:unhideWhenUsed="0"/>
+    <w:lsdException w:name="Colorful Grid Accent 6" w:semiHidden="0" w:uiPriority="73" w:unhideWhenUsed="0"/>
+    <w:lsdException w:name="Subtle Emphasis" w:semiHidden="0" w:uiPriority="19" w:unhideWhenUsed="0" w:qFormat="1"/>
+    <w:lsdException w:name="Intense Emphasis" w:semiHidden="0" w:uiPriority="21" w:unhideWhenUsed="0" w:qFormat="1"/>
+    <w:lsdException w:name="Subtle Reference" w:semiHidden="0" w:uiPriority="31" w:unhideWhenUsed="0" w:qFormat="1"/>
+    <w:lsdException w:name="Intense Reference" w:semiHidden="0" w:uiPriority="32" w:unhideWhenUsed="0" w:qFormat="1"/>
+    <w:lsdException w:name="Book Title" w:semiHidden="0" w:uiPriority="33" w:unhideWhenUsed="0" w:qFormat="1"/>
+    <w:lsdException w:name="Bibliography" w:uiPriority="37"/>
+    <w:lsdException w:name="TOC Heading" w:uiPriority="39" w:qFormat="1"/>
+  </w:latentStyles>
+  <w:style w:type="paragraph" w:default="1" w:styleId="Normal">
+    <w:name w:val="Normal"/>
+    <w:qFormat/>
+  </w:style>
+  <w:style w:type="paragraph" w:styleId="Ttulo1">
+    <w:name w:val="heading 1"/>
+    <w:basedOn w:val="Normal"/>
+    <w:next w:val="Normal"/>
+    <w:uiPriority w:val="9"/>
+    <w:qFormat/>
+    <w:pPr>
+      <w:keepNext/>
+      <w:keepLines/>
+      <w:spacing w:line="240" w:lineRule="auto"/>
+      <w:jc w:val="both"/>
+      <w:outlineLvl w:val="0"/>
+    </w:pPr>
+    <w:rPr>
+      <w:b/>
+      <w:sz w:val="28"/>
+      <w:szCs w:val="28"/>
+    </w:rPr>
+  </w:style>
+  <w:style w:type="paragraph" w:styleId="Ttulo2">
+    <w:name w:val="heading 2"/>
+    <w:basedOn w:val="Normal"/>
+    <w:next w:val="Normal"/>
+    <w:uiPriority w:val="9"/>
+    <w:semiHidden/>
+    <w:unhideWhenUsed/>
+    <w:qFormat/>
+    <w:pPr>
+      <w:keepNext/>
+      <w:keepLines/>
+      <w:spacing w:before="360" w:after="120"/>
+      <w:outlineLvl w:val="1"/>
+    </w:pPr>
+    <w:rPr>
+      <w:sz w:val="32"/>
+      <w:szCs w:val="32"/>
+    </w:rPr>
+  </w:style>
+  <w:style w:type="paragraph" w:styleId="Ttulo3">
+    <w:name w:val="heading 3"/>
+    <w:basedOn w:val="Normal"/>
+    <w:next w:val="Normal"/>
+    <w:uiPriority w:val="9"/>
+    <w:semiHidden/>
+    <w:unhideWhenUsed/>
+    <w:qFormat/>
+    <w:pPr>
+      <w:keepNext/>
+      <w:keepLines/>
+      <w:spacing w:before="320" w:after="80"/>
+      <w:outlineLvl w:val="2"/>
+    </w:pPr>
+    <w:rPr>
+      <w:color w:val="434343"/>
+      <w:sz w:val="28"/>
+      <w:szCs w:val="28"/>
+    </w:rPr>
+  </w:style>
+  <w:style w:type="paragraph" w:styleId="Ttulo4">
+    <w:name w:val="heading 4"/>
+    <w:basedOn w:val="Normal"/>
+    <w:next w:val="Normal"/>
+    <w:uiPriority w:val="9"/>
+    <w:semiHidden/>
+    <w:unhideWhenUsed/>
+    <w:qFormat/>
+    <w:pPr>
+      <w:keepNext/>
+      <w:keepLines/>
+      <w:spacing w:before="280" w:after="80"/>
+      <w:outlineLvl w:val="3"/>
+    </w:pPr>
+    <w:rPr>
+      <w:color w:val="666666"/>
+      <w:sz w:val="24"/>
+      <w:szCs w:val="24"/>
+    </w:rPr>
+  </w:style>
+  <w:style w:type="paragraph" w:styleId="Ttulo5">
+    <w:name w:val="heading 5"/>
+    <w:basedOn w:val="Normal"/>
+    <w:next w:val="Normal"/>
+    <w:uiPriority w:val="9"/>
+    <w:semiHidden/>
+    <w:unhideWhenUsed/>
+    <w:qFormat/>
+    <w:pPr>
+      <w:keepNext/>
+      <w:keepLines/>
+      <w:spacing w:before="240" w:after="80"/>
+      <w:outlineLvl w:val="4"/>
+    </w:pPr>
+    <w:rPr>
+      <w:color w:val="666666"/>
+    </w:rPr>
+  </w:style>
+  <w:style w:type="paragraph" w:styleId="Ttulo6">
+    <w:name w:val="heading 6"/>
+    <w:basedOn w:val="Normal"/>
+    <w:next w:val="Normal"/>
+    <w:uiPriority w:val="9"/>
+    <w:semiHidden/>
+    <w:unhideWhenUsed/>
+    <w:qFormat/>
+    <w:pPr>
+      <w:keepNext/>
+      <w:keepLines/>
+      <w:spacing w:before="240" w:after="80"/>
+      <w:outlineLvl w:val="5"/>
+    </w:pPr>
+    <w:rPr>
+      <w:i/>
+      <w:color w:val="666666"/>
+    </w:rPr>
+  </w:style>
+  <w:style w:type="character" w:default="1" w:styleId="Fuentedeprrafopredeter">
+    <w:name w:val="Default Paragraph Font"/>
+    <w:uiPriority w:val="1"/>
+    <w:semiHidden/>
+    <w:unhideWhenUsed/>
+  </w:style>
+  <w:style w:type="table" w:default="1" w:styleId="Tablanormal">
+    <w:name w:val="Normal Table"/>
+    <w:uiPriority w:val="99"/>
+    <w:semiHidden/>
+    <w:unhideWhenUsed/>
+    <w:tblPr>
+      <w:tblInd w:w="0" w:type="dxa"/>
+      <w:tblCellMar>
+        <w:top w:w="0" w:type="dxa"/>
+        <w:left w:w="108" w:type="dxa"/>
+        <w:bottom w:w="0" w:type="dxa"/>
+        <w:right w:w="108" w:type="dxa"/>
+      </w:tblCellMar>
+    </w:tblPr>
+  </w:style>
+  <w:style w:type="numbering" w:default="1" w:styleId="Sinlista">
+    <w:name w:val="No List"/>
+    <w:uiPriority w:val="99"/>
+    <w:semiHidden/>
+    <w:unhideWhenUsed/>
+  </w:style>
+  <w:style w:type="table" w:customStyle="1" w:styleId="TableNormal">
+    <w:name w:val="Table Normal"/>
+    <w:tblPr>
+      <w:tblCellMar>
+        <w:top w:w="0" w:type="dxa"/>
+        <w:left w:w="0" w:type="dxa"/>
+        <w:bottom w:w="0" w:type="dxa"/>
+        <w:right w:w="0" w:type="dxa"/>
+      </w:tblCellMar>
+    </w:tblPr>
+  </w:style>
+  <w:style w:type="paragraph" w:styleId="Ttulo">
+    <w:name w:val="Title"/>
+    <w:basedOn w:val="Normal"/>
+    <w:next w:val="Normal"/>
+    <w:uiPriority w:val="10"/>
+    <w:qFormat/>
+    <w:pPr>
+      <w:keepNext/>
+      <w:keepLines/>
+      <w:spacing w:after="60"/>
+    </w:pPr>
+    <w:rPr>
+      <w:sz w:val="52"/>
+      <w:szCs w:val="52"/>
+    </w:rPr>
+  </w:style>
+  <w:style w:type="paragraph" w:styleId="Subttulo">
+    <w:name w:val="Subtitle"/>
+    <w:basedOn w:val="Normal"/>
+    <w:next w:val="Normal"/>
+    <w:uiPriority w:val="11"/>
+    <w:qFormat/>
+    <w:pPr>
+      <w:keepNext/>
+      <w:keepLines/>
+      <w:spacing w:after="320"/>
+    </w:pPr>
+    <w:rPr>
+      <w:color w:val="666666"/>
+      <w:sz w:val="30"/>
+      <w:szCs w:val="30"/>
+    </w:rPr>
+  </w:style>
+  <w:style w:type="paragraph" w:styleId="Prrafodelista">
+    <w:name w:val="List Paragraph"/>
+    <w:basedOn w:val="Normal"/>
+    <w:uiPriority w:val="34"/>
+    <w:qFormat/>
+    <w:rsid w:val="000517B8"/>
+    <w:pPr>
+      <w:ind w:left="720"/>
+      <w:contextualSpacing/>
+    </w:pPr>
+  </w:style>
+</w:styles>
+</file>
+
+<file path=word/stylesWithEffects.xml><?xml version="1.0" encoding="utf-8"?>
+<w:styles xmlns:wpc="http://schemas.microsoft.com/office/word/2010/wordprocessingCanvas" xmlns:mc="http://schemas.openxmlformats.org/markup-compatibility/2006" xmlns:o="urn:schemas-microsoft-com:office:office" xmlns:r="http://schemas.openxmlformats.org/officeDocument/2006/relationships" xmlns:m="http://schemas.openxmlformats.org/officeDocument/2006/math" xmlns:v="urn:schemas-microsoft-com:vml" xmlns:wp14="http://schemas.microsoft.com/office/word/2010/wordprocessingDrawing" xmlns:wp="http://schemas.openxmlformats.org/drawingml/2006/wordprocessingDrawing" xmlns:w10="urn:schemas-microsoft-com:office:word" xmlns:w="http://schemas.openxmlformats.org/wordprocessingml/2006/main" xmlns:w14="http://schemas.microsoft.com/office/word/2010/wordml" xmlns:wpg="http://schemas.microsoft.com/office/word/2010/wordprocessingGroup" xmlns:wpi="http://schemas.microsoft.com/office/word/2010/wordprocessingInk" xmlns:wne="http://schemas.microsoft.com/office/word/2006/wordml" xmlns:wps="http://schemas.microsoft.com/office/word/2010/wordprocessingShape" mc:Ignorable="w14 wp14">
+  <w:docDefaults>
+    <w:rPrDefault>
+      <w:rPr>
+        <w:rFonts w:ascii="Arial" w:eastAsia="Arial" w:hAnsi="Arial" w:cs="Arial"/>
+        <w:sz w:val="22"/>
+        <w:szCs w:val="22"/>
+        <w:lang w:val="en" w:eastAsia="es-AR" w:bidi="ar-SA"/>
+      </w:rPr>
+    </w:rPrDefault>
+    <w:pPrDefault>
+      <w:pPr>
+        <w:spacing w:line="276" w:lineRule="auto"/>
+      </w:pPr>
+    </w:pPrDefault>
+  </w:docDefaults>
+  <w:latentStyles w:defLockedState="0" w:defUIPriority="99" w:defSemiHidden="1" w:defUnhideWhenUsed="1" w:defQFormat="0" w:count="267">
+    <w:lsdException w:name="Normal" w:semiHidden="0" w:uiPriority="0" w:unhideWhenUsed="0" w:qFormat="1"/>
+    <w:lsdException w:name="heading 1" w:semiHidden="0" w:uiPriority="9" w:unhideWhenUsed="0" w:qFormat="1"/>
+    <w:lsdException w:name="heading 2" w:uiPriority="9" w:qFormat="1"/>
+    <w:lsdException w:name="heading 3" w:uiPriority="9" w:qFormat="1"/>
+    <w:lsdException w:name="heading 4" w:uiPriority="9" w:qFormat="1"/>
+    <w:lsdException w:name="heading 5" w:uiPriority="9" w:qFormat="1"/>
+    <w:lsdException w:name="heading 6" w:uiPriority="9" w:qFormat="1"/>
+    <w:lsdException w:name="heading 7" w:uiPriority="9" w:qFormat="1"/>
+    <w:lsdException w:name="heading 8" w:uiPriority="9" w:qFormat="1"/>
+    <w:lsdException w:name="heading 9" w:uiPriority="9" w:qFormat="1"/>
+    <w:lsdException w:name="toc 1" w:uiPriority="39"/>
+    <w:lsdException w:name="toc 2" w:uiPriority="39"/>
+    <w:lsdException w:name="toc 3" w:uiPriority="39"/>
+    <w:lsdException w:name="toc 4" w:uiPriority="39"/>
+    <w:lsdException w:name="toc 5" w:uiPriority="39"/>
+    <w:lsdException w:name="toc 6" w:uiPriority="39"/>
+    <w:lsdException w:name="toc 7" w:uiPriority="39"/>
+    <w:lsdException w:name="toc 8" w:uiPriority="39"/>
+    <w:lsdException w:name="toc 9" w:uiPriority="39"/>
+    <w:lsdException w:name="caption" w:uiPriority="35" w:qFormat="1"/>
+    <w:lsdException w:name="Title" w:semiHidden="0" w:uiPriority="10" w:unhideWhenUsed="0" w:qFormat="1"/>
+    <w:lsdException w:name="Default Paragraph Font" w:uiPriority="1"/>
+    <w:lsdException w:name="Subtitle" w:semiHidden="0" w:uiPriority="11" w:unhideWhenUsed="0" w:qFormat="1"/>
+    <w:lsdException w:name="Strong" w:semiHidden="0" w:uiPriority="22" w:unhideWhenUsed="0" w:qFormat="1"/>
+    <w:lsdException w:name="Emphasis" w:semiHidden="0" w:uiPriority="20" w:unhideWhenUsed="0" w:qFormat="1"/>
+    <w:lsdException w:name="Normal Table" w:semiHidden="0" w:unhideWhenUsed="0"/>
+    <w:lsdException w:name="Table Subtle 1" w:semiHidden="0" w:unhideWhenUsed="0"/>
+    <w:lsdException w:name="Table Web 2" w:semiHidden="0" w:unhideWhenUsed="0"/>
+    <w:lsdException w:name="Table Web 3" w:semiHidden="0" w:unhideWhenUsed="0"/>
+    <w:lsdException w:name="Table Grid" w:semiHidden="0" w:uiPriority="39" w:unhideWhenUsed="0"/>
+    <w:lsdException w:name="Placeholder Text" w:unhideWhenUsed="0"/>
+    <w:lsdException w:name="No Spacing" w:semiHidden="0" w:uiPriority="1" w:unhideWhenUsed="0" w:qFormat="1"/>
+    <w:lsdException w:name="Light Shading" w:semiHidden="0" w:uiPriority="60" w:unhideWhenUsed="0"/>
+    <w:lsdException w:name="Light List" w:semiHidden="0" w:uiPriority="61" w:unhideWhenUsed="0"/>
+    <w:lsdException w:name="Light Grid" w:semiHidden="0" w:uiPriority="62" w:unhideWhenUsed="0"/>
+    <w:lsdException w:name="Medium Shading 1" w:semiHidden="0" w:uiPriority="63" w:unhideWhenUsed="0"/>
+    <w:lsdException w:name="Medium Shading 2" w:semiHidden="0" w:uiPriority="64" w:unhideWhenUsed="0"/>
+    <w:lsdException w:name="Medium List 1" w:semiHidden="0" w:uiPriority="65" w:unhideWhenUsed="0"/>
+    <w:lsdException w:name="Medium List 2" w:semiHidden="0" w:uiPriority="66" w:unhideWhenUsed="0"/>
+    <w:lsdException w:name="Medium Grid 1" w:semiHidden="0" w:uiPriority="67" w:unhideWhenUsed="0"/>
+    <w:lsdException w:name="Medium Grid 2" w:semiHidden="0" w:uiPriority="68" w:unhideWhenUsed="0"/>
+    <w:lsdException w:name="Medium Grid 3" w:semiHidden="0" w:uiPriority="69" w:unhideWhenUsed="0"/>
+    <w:lsdException w:name="Dark List" w:semiHidden="0" w:uiPriority="70" w:unhideWhenUsed="0"/>
+    <w:lsdException w:name="Colorful Shading" w:semiHidden="0" w:uiPriority="71" w:unhideWhenUsed="0"/>
+    <w:lsdException w:name="Colorful List" w:semiHidden="0" w:uiPriority="72" w:unhideWhenUsed="0"/>
+    <w:lsdException w:name="Colorful Grid" w:semiHidden="0" w:uiPriority="73" w:unhideWhenUsed="0"/>
+    <w:lsdException w:name="Light Shading Accent 1" w:semiHidden="0" w:uiPriority="60" w:unhideWhenUsed="0"/>
+    <w:lsdException w:name="Light List Accent 1" w:semiHidden="0" w:uiPriority="61" w:unhideWhenUsed="0"/>
+    <w:lsdException w:name="Light Grid Accent 1" w:semiHidden="0" w:uiPriority="62" w:unhideWhenUsed="0"/>
+    <w:lsdException w:name="Medium Shading 1 Accent 1" w:semiHidden="0" w:uiPriority="63" w:unhideWhenUsed="0"/>
+    <w:lsdException w:name="Medium Shading 2 Accent 1" w:semiHidden="0" w:uiPriority="64" w:unhideWhenUsed="0"/>
+    <w:lsdException w:name="Medium List 1 Accent 1" w:semiHidden="0" w:uiPriority="65" w:unhideWhenUsed="0"/>
+    <w:lsdException w:name="Revision" w:unhideWhenUsed="0"/>
+    <w:lsdException w:name="List Paragraph" w:semiHidden="0" w:uiPriority="34" w:unhideWhenUsed="0" w:qFormat="1"/>
+    <w:lsdException w:name="Quote" w:semiHidden="0" w:uiPriority="29" w:unhideWhenUsed="0" w:qFormat="1"/>
+    <w:lsdException w:name="Intense Quote" w:semiHidden="0" w:uiPriority="30" w:unhideWhenUsed="0" w:qFormat="1"/>
+    <w:lsdException w:name="Medium List 2 Accent 1" w:semiHidden="0" w:uiPriority="66" w:unhideWhenUsed="0"/>
+    <w:lsdException w:name="Medium Grid 1 Accent 1" w:semiHidden="0" w:uiPriority="67" w:unhideWhenUsed="0"/>
+    <w:lsdException w:name="Medium Grid 2 Accent 1" w:semiHidden="0" w:uiPriority="68" w:unhideWhenUsed="0"/>
+    <w:lsdException w:name="Medium Grid 3 Accent 1" w:semiHidden="0" w:uiPriority="69" w:unhideWhenUsed="0"/>
+    <w:lsdException w:name="Dark List Accent 1" w:semiHidden="0" w:uiPriority="70" w:unhideWhenUsed="0"/>
+    <w:lsdException w:name="Colorful Shading Accent 1" w:semiHidden="0" w:uiPriority="71" w:unhideWhenUsed="0"/>
+    <w:lsdException w:name="Colorful List Accent 1" w:semiHidden="0" w:uiPriority="72" w:unhideWhenUsed="0"/>
+    <w:lsdException w:name="Colorful Grid Accent 1" w:semiHidden="0" w:uiPriority="73" w:unhideWhenUsed="0"/>
+    <w:lsdException w:name="Light Shading Accent 2" w:semiHidden="0" w:uiPriority="60" w:unhideWhenUsed="0"/>
+    <w:lsdException w:name="Light List Accent 2" w:semiHidden="0" w:uiPriority="61" w:unhideWhenUsed="0"/>
+    <w:lsdException w:name="Light Grid Accent 2" w:semiHidden="0" w:uiPriority="62" w:unhideWhenUsed="0"/>
+    <w:lsdException w:name="Medium Shading 1 Accent 2" w:semiHidden="0" w:uiPriority="63" w:unhideWhenUsed="0"/>
+    <w:lsdException w:name="Medium Shading 2 Accent 2" w:semiHidden="0" w:uiPriority="64" w:unhideWhenUsed="0"/>
+    <w:lsdException w:name="Medium List 1 Accent 2" w:semiHidden="0" w:uiPriority="65" w:unhideWhenUsed="0"/>
+    <w:lsdException w:name="Medium List 2 Accent 2" w:semiHidden="0" w:uiPriority="66" w:unhideWhenUsed="0"/>
+    <w:lsdException w:name="Medium Grid 1 Accent 2" w:semiHidden="0" w:uiPriority="67" w:unhideWhenUsed="0"/>
+    <w:lsdException w:name="Medium Grid 2 Accent 2" w:semiHidden="0" w:uiPriority="68" w:unhideWhenUsed="0"/>
+    <w:lsdException w:name="Medium Grid 3 Accent 2" w:semiHidden="0" w:uiPriority="69" w:unhideWhenUsed="0"/>
+    <w:lsdException w:name="Dark List Accent 2" w:semiHidden="0" w:uiPriority="70" w:unhideWhenUsed="0"/>
+    <w:lsdException w:name="Colorful Shading Accent 2" w:semiHidden="0" w:uiPriority="71" w:unhideWhenUsed="0"/>
+    <w:lsdException w:name="Colorful List Accent 2" w:semiHidden="0" w:uiPriority="72" w:unhideWhenUsed="0"/>
+    <w:lsdException w:name="Colorful Grid Accent 2" w:semiHidden="0" w:uiPriority="73" w:unhideWhenUsed="0"/>
+    <w:lsdException w:name="Light Shading Accent 3" w:semiHidden="0" w:uiPriority="60" w:unhideWhenUsed="0"/>
+    <w:lsdException w:name="Light List Accent 3" w:semiHidden="0" w:uiPriority="61" w:unhideWhenUsed="0"/>
+    <w:lsdException w:name="Light Grid Accent 3" w:semiHidden="0" w:uiPriority="62" w:unhideWhenUsed="0"/>
+    <w:lsdException w:name="Medium Shading 1 Accent 3" w:semiHidden="0" w:uiPriority="63" w:unhideWhenUsed="0"/>
+    <w:lsdException w:name="Medium Shading 2 Accent 3" w:semiHidden="0" w:uiPriority="64" w:unhideWhenUsed="0"/>
+    <w:lsdException w:name="Medium List 1 Accent 3" w:semiHidden="0" w:uiPriority="65" w:unhideWhenUsed="0"/>
+    <w:lsdException w:name="Medium List 2 Accent 3" w:semiHidden="0" w:uiPriority="66" w:unhideWhenUsed="0"/>
+    <w:lsdException w:name="Medium Grid 1 Accent 3" w:semiHidden="0" w:uiPriority="67" w:unhideWhenUsed="0"/>
+    <w:lsdException w:name="Medium Grid 2 Accent 3" w:semiHidden="0" w:uiPriority="68" w:unhideWhenUsed="0"/>
+    <w:lsdException w:name="Medium Grid 3 Accent 3" w:semiHidden="0" w:uiPriority="69" w:unhideWhenUsed="0"/>
+    <w:lsdException w:name="Dark List Accent 3" w:semiHidden="0" w:uiPriority="70" w:unhideWhenUsed="0"/>
+    <w:lsdException w:name="Colorful Shading Accent 3" w:semiHidden="0" w:uiPriority="71" w:unhideWhenUsed="0"/>
+    <w:lsdException w:name="Colorful List Accent 3" w:semiHidden="0" w:uiPriority="72" w:unhideWhenUsed="0"/>
+    <w:lsdException w:name="Colorful Grid Accent 3" w:semiHidden="0" w:uiPriority="73" w:unhideWhenUsed="0"/>
+    <w:lsdException w:name="Light Shading Accent 4" w:semiHidden="0" w:uiPriority="60" w:unhideWhenUsed="0"/>
+    <w:lsdException w:name="Light List Accent 4" w:semiHidden="0" w:uiPriority="61" w:unhideWhenUsed="0"/>
+    <w:lsdException w:name="Light Grid Accent 4" w:semiHidden="0" w:uiPriority="62" w:unhideWhenUsed="0"/>
+    <w:lsdException w:name="Medium Shading 1 Accent 4" w:semiHidden="0" w:uiPriority="63" w:unhideWhenUsed="0"/>
+    <w:lsdException w:name="Medium Shading 2 Accent 4" w:semiHidden="0" w:uiPriority="64" w:unhideWhenUsed="0"/>
+    <w:lsdException w:name="Medium List 1 Accent 4" w:semiHidden="0" w:uiPriority="65" w:unhideWhenUsed="0"/>
+    <w:lsdException w:name="Medium List 2 Accent 4" w:semiHidden="0" w:uiPriority="66" w:unhideWhenUsed="0"/>
+    <w:lsdException w:name="Medium Grid 1 Accent 4" w:semiHidden="0" w:uiPriority="67" w:unhideWhenUsed="0"/>
+    <w:lsdException w:name="Medium Grid 2 Accent 4" w:semiHidden="0" w:uiPriority="68" w:unhideWhenUsed="0"/>
+    <w:lsdException w:name="Medium Grid 3 Accent 4" w:semiHidden="0" w:uiPriority="69" w:unhideWhenUsed="0"/>
+    <w:lsdException w:name="Dark List Accent 4" w:semiHidden="0" w:uiPriority="70" w:unhideWhenUsed="0"/>
+    <w:lsdException w:name="Colorful Shading Accent 4" w:semiHidden="0" w:uiPriority="71" w:unhideWhenUsed="0"/>
+    <w:lsdException w:name="Colorful List Accent 4" w:semiHidden="0" w:uiPriority="72" w:unhideWhenUsed="0"/>
+    <w:lsdException w:name="Colorful Grid Accent 4" w:semiHidden="0" w:uiPriority="73" w:unhideWhenUsed="0"/>
+    <w:lsdException w:name="Light Shading Accent 5" w:semiHidden="0" w:uiPriority="60" w:unhideWhenUsed="0"/>
+    <w:lsdException w:name="Light List Accent 5" w:semiHidden="0" w:uiPriority="61" w:unhideWhenUsed="0"/>
+    <w:lsdException w:name="Light Grid Accent 5" w:semiHidden="0" w:uiPriority="62" w:unhideWhenUsed="0"/>
+    <w:lsdException w:name="Medium Shading 1 Accent 5" w:semiHidden="0" w:uiPriority="63" w:unhideWhenUsed="0"/>
+    <w:lsdException w:name="Medium Shading 2 Accent 5" w:semiHidden="0" w:uiPriority="64" w:unhideWhenUsed="0"/>
+    <w:lsdException w:name="Medium List 1 Accent 5" w:semiHidden="0" w:uiPriority="65" w:unhideWhenUsed="0"/>
+    <w:lsdException w:name="Medium List 2 Accent 5" w:semiHidden="0" w:uiPriority="66" w:unhideWhenUsed="0"/>
+    <w:lsdException w:name="Medium Grid 1 Accent 5" w:semiHidden="0" w:uiPriority="67" w:unhideWhenUsed="0"/>
+    <w:lsdException w:name="Medium Grid 2 Accent 5" w:semiHidden="0" w:uiPriority="68" w:unhideWhenUsed="0"/>
+    <w:lsdException w:name="Medium Grid 3 Accent 5" w:semiHidden="0" w:uiPriority="69" w:unhideWhenUsed="0"/>
+    <w:lsdException w:name="Dark List Accent 5" w:semiHidden="0" w:uiPriority="70" w:unhideWhenUsed="0"/>
+    <w:lsdException w:name="Colorful Shading Accent 5" w:semiHidden="0" w:uiPriority="71" w:unhideWhenUsed="0"/>
+    <w:lsdException w:name="Colorful List Accent 5" w:semiHidden="0" w:uiPriority="72" w:unhideWhenUsed="0"/>
+    <w:lsdException w:name="Colorful Grid Accent 5" w:semiHidden="0" w:uiPriority="73" w:unhideWhenUsed="0"/>
+    <w:lsdException w:name="Light Shading Accent 6" w:semiHidden="0" w:uiPriority="60" w:unhideWhenUsed="0"/>
+    <w:lsdException w:name="Light List Accent 6" w:semiHidden="0" w:uiPriority="61" w:unhideWhenUsed="0"/>
+    <w:lsdException w:name="Light Grid Accent 6" w:semiHidden="0" w:uiPriority="62" w:unhideWhenUsed="0"/>
+    <w:lsdException w:name="Medium Shading 1 Accent 6" w:semiHidden="0" w:uiPriority="63" w:unhideWhenUsed="0"/>
+    <w:lsdException w:name="Medium Shading 2 Accent 6" w:semiHidden="0" w:uiPriority="64" w:unhideWhenUsed="0"/>
+    <w:lsdException w:name="Medium List 1 Accent 6" w:semiHidden="0" w:uiPriority="65" w:unhideWhenUsed="0"/>
+    <w:lsdException w:name="Medium List 2 Accent 6" w:semiHidden="0" w:uiPriority="66" w:unhideWhenUsed="0"/>
+    <w:lsdException w:name="Medium Grid 1 Accent 6" w:semiHidden="0" w:uiPriority="67" w:unhideWhenUsed="0"/>
+    <w:lsdException w:name="Medium Grid 2 Accent 6" w:semiHidden="0" w:uiPriority="68" w:unhideWhenUsed="0"/>
+    <w:lsdException w:name="Medium Grid 3 Accent 6" w:semiHidden="0" w:uiPriority="69" w:unhideWhenUsed="0"/>
+    <w:lsdException w:name="Dark List Accent 6" w:semiHidden="0" w:uiPriority="70" w:unhideWhenUsed="0"/>
+    <w:lsdException w:name="Colorful Shading Accent 6" w:semiHidden="0" w:uiPriority="71" w:unhideWhenUsed="0"/>
+    <w:lsdException w:name="Colorful List Accent 6" w:semiHidden="0" w:uiPriority="72" w:unhideWhenUsed="0"/>
+    <w:lsdException w:name="Colorful Grid Accent 6" w:semiHidden="0" w:uiPriority="73" w:unhideWhenUsed="0"/>
+    <w:lsdException w:name="Subtle Emphasis" w:semiHidden="0" w:uiPriority="19" w:unhideWhenUsed="0" w:qFormat="1"/>
+    <w:lsdException w:name="Intense Emphasis" w:semiHidden="0" w:uiPriority="21" w:unhideWhenUsed="0" w:qFormat="1"/>
+    <w:lsdException w:name="Subtle Reference" w:semiHidden="0" w:uiPriority="31" w:unhideWhenUsed="0" w:qFormat="1"/>
+    <w:lsdException w:name="Intense Reference" w:semiHidden="0" w:uiPriority="32" w:unhideWhenUsed="0" w:qFormat="1"/>
+    <w:lsdException w:name="Book Title" w:semiHidden="0" w:uiPriority="33" w:unhideWhenUsed="0" w:qFormat="1"/>
+    <w:lsdException w:name="Bibliography" w:uiPriority="37"/>
+    <w:lsdException w:name="TOC Heading" w:uiPriority="39" w:qFormat="1"/>
   </w:latentStyles>
   <w:style w:type="paragraph" w:default="1" w:styleId="Normal">
     <w:name w:val="Normal"/>

</xml_diff>